<commit_message>
isi lanjutan isi intro
</commit_message>
<xml_diff>
--- a/phalcon.docx
+++ b/phalcon.docx
@@ -8,8 +8,13 @@
       </w:r>
     </w:p>
     <w:p>
-      <w:r>
-        <w:t>Apa itu phalcon?</w:t>
+      <w:proofErr w:type="gramStart"/>
+      <w:r>
+        <w:t>Apa</w:t>
+      </w:r>
+      <w:proofErr w:type="gramEnd"/>
+      <w:r>
+        <w:t xml:space="preserve"> itu phalcon?</w:t>
       </w:r>
     </w:p>
     <w:p>
@@ -67,7 +72,27 @@
           <w:szCs w:val="27"/>
           <w:shd w:val="clear" w:color="auto" w:fill="FFFFFF"/>
         </w:rPr>
-        <w:t>PHP paling cepat saat ini. Kecepatan eksekusi programnya mengalahkan beberapa framework terkenal. Phalcon juga sempat menjadi perbincangan menarik di salah satu forum PHP Indonesia. Diawali dari thread salah satu anggota yang membagikan hasil survey Popular PHP Framework oleh SitePoint (http://www.sitepoint.com/best-php-frameworks-2014), selanjutnya banyak member yang berkomentar dan tidak menyangka bahwa nama yang terasa asing ini menempati urutan kedua terpopular setelah</w:t>
+        <w:t xml:space="preserve">PHP paling cepat saat ini. Kecepatan eksekusi programnya mengalahkan beberapa framework terkenal. Phalcon juga sempat menjadi perbincangan menarik di salah satu forum PHP Indonesia. Diawali dari thread salah satu anggota yang membagikan hasil survey Popular PHP Framework oleh SitePoint (http://www.sitepoint.com/best-php-frameworks-2014), selanjutnya banyak member yang berkomentar dan tidak menyangka bahwa </w:t>
+      </w:r>
+      <w:proofErr w:type="gramStart"/>
+      <w:r>
+        <w:rPr>
+          <w:color w:val="323232"/>
+          <w:sz w:val="27"/>
+          <w:szCs w:val="27"/>
+          <w:shd w:val="clear" w:color="auto" w:fill="FFFFFF"/>
+        </w:rPr>
+        <w:t>nama</w:t>
+      </w:r>
+      <w:proofErr w:type="gramEnd"/>
+      <w:r>
+        <w:rPr>
+          <w:color w:val="323232"/>
+          <w:sz w:val="27"/>
+          <w:szCs w:val="27"/>
+          <w:shd w:val="clear" w:color="auto" w:fill="FFFFFF"/>
+        </w:rPr>
+        <w:t xml:space="preserve"> yang terasa asing ini menempati urutan kedua terpopular setelah</w:t>
       </w:r>
       <w:r>
         <w:rPr>
@@ -113,9 +138,116 @@
       </w:r>
     </w:p>
     <w:p>
+      <w:pPr>
+        <w:rPr>
+          <w:color w:val="323232"/>
+          <w:sz w:val="27"/>
+          <w:szCs w:val="27"/>
+          <w:shd w:val="clear" w:color="auto" w:fill="FFFFFF"/>
+        </w:rPr>
+      </w:pPr>
+      <w:r>
+        <w:rPr>
+          <w:color w:val="323232"/>
+          <w:sz w:val="27"/>
+          <w:szCs w:val="27"/>
+          <w:shd w:val="clear" w:color="auto" w:fill="FFFFFF"/>
+        </w:rPr>
+        <w:t>Project Phalcon sendiri sebenarnya sudah dimulai sejak 2012, kemudian baru meraih</w:t>
+      </w:r>
+      <w:r>
+        <w:rPr>
+          <w:rStyle w:val="apple-converted-space"/>
+          <w:color w:val="323232"/>
+          <w:sz w:val="27"/>
+          <w:szCs w:val="27"/>
+          <w:shd w:val="clear" w:color="auto" w:fill="FFFFFF"/>
+        </w:rPr>
+        <w:t> </w:t>
+      </w:r>
+      <w:r>
+        <w:rPr>
+          <w:rStyle w:val="Emphasis"/>
+          <w:color w:val="323232"/>
+          <w:sz w:val="27"/>
+          <w:szCs w:val="27"/>
+          <w:shd w:val="clear" w:color="auto" w:fill="FFFFFF"/>
+        </w:rPr>
+        <w:t>stable release</w:t>
+      </w:r>
+      <w:proofErr w:type="gramStart"/>
+      <w:r>
+        <w:rPr>
+          <w:rStyle w:val="Emphasis"/>
+          <w:color w:val="323232"/>
+          <w:sz w:val="27"/>
+          <w:szCs w:val="27"/>
+          <w:shd w:val="clear" w:color="auto" w:fill="FFFFFF"/>
+        </w:rPr>
+        <w:t> </w:t>
+      </w:r>
+      <w:r>
+        <w:rPr>
+          <w:color w:val="323232"/>
+          <w:sz w:val="27"/>
+          <w:szCs w:val="27"/>
+          <w:shd w:val="clear" w:color="auto" w:fill="FFFFFF"/>
+        </w:rPr>
+        <w:t> tidak</w:t>
+      </w:r>
+      <w:proofErr w:type="gramEnd"/>
+      <w:r>
+        <w:rPr>
+          <w:color w:val="323232"/>
+          <w:sz w:val="27"/>
+          <w:szCs w:val="27"/>
+          <w:shd w:val="clear" w:color="auto" w:fill="FFFFFF"/>
+        </w:rPr>
+        <w:t xml:space="preserve"> lama ini tepatnya pada 6 June 2014. Framework ini ditulis dalam bahasa C, C++, dan PHP. Phalcon juga menggunakan pola MVC seperti halnya</w:t>
+      </w:r>
+      <w:r>
+        <w:rPr>
+          <w:rStyle w:val="apple-converted-space"/>
+          <w:color w:val="323232"/>
+          <w:sz w:val="27"/>
+          <w:szCs w:val="27"/>
+          <w:shd w:val="clear" w:color="auto" w:fill="FFFFFF"/>
+        </w:rPr>
+        <w:t> </w:t>
+      </w:r>
+      <w:r>
+        <w:rPr>
+          <w:rStyle w:val="Emphasis"/>
+          <w:color w:val="323232"/>
+          <w:sz w:val="27"/>
+          <w:szCs w:val="27"/>
+          <w:shd w:val="clear" w:color="auto" w:fill="FFFFFF"/>
+        </w:rPr>
+        <w:t>framework</w:t>
+      </w:r>
+      <w:r>
+        <w:rPr>
+          <w:rStyle w:val="apple-converted-space"/>
+          <w:color w:val="323232"/>
+          <w:sz w:val="27"/>
+          <w:szCs w:val="27"/>
+          <w:shd w:val="clear" w:color="auto" w:fill="FFFFFF"/>
+        </w:rPr>
+        <w:t> </w:t>
+      </w:r>
+      <w:r>
+        <w:rPr>
+          <w:color w:val="323232"/>
+          <w:sz w:val="27"/>
+          <w:szCs w:val="27"/>
+          <w:shd w:val="clear" w:color="auto" w:fill="FFFFFF"/>
+        </w:rPr>
+        <w:t>popular lainnya seperti Cake, Codeigniter, Yii, Laravel, dll. Catatan penting yang harus kita tahu, ternyata wujud Phalcon adalah PHP C-Extension. Phalcon tidak ditulis dalam plain PHP.</w:t>
+      </w:r>
       <w:bookmarkStart w:id="0" w:name="_GoBack"/>
       <w:bookmarkEnd w:id="0"/>
     </w:p>
+    <w:p/>
     <w:sectPr>
       <w:pgSz w:w="11906" w:h="16838"/>
       <w:pgMar w:top="1440" w:right="1440" w:bottom="1440" w:left="1440" w:header="708" w:footer="708" w:gutter="0"/>

</xml_diff>

<commit_message>
isi lanjutan isi intro2
</commit_message>
<xml_diff>
--- a/phalcon.docx
+++ b/phalcon.docx
@@ -243,6 +243,103 @@
           <w:shd w:val="clear" w:color="auto" w:fill="FFFFFF"/>
         </w:rPr>
         <w:t>popular lainnya seperti Cake, Codeigniter, Yii, Laravel, dll. Catatan penting yang harus kita tahu, ternyata wujud Phalcon adalah PHP C-Extension. Phalcon tidak ditulis dalam plain PHP.</w:t>
+      </w:r>
+    </w:p>
+    <w:p>
+      <w:pPr>
+        <w:rPr>
+          <w:color w:val="323232"/>
+          <w:sz w:val="27"/>
+          <w:szCs w:val="27"/>
+          <w:shd w:val="clear" w:color="auto" w:fill="FFFFFF"/>
+        </w:rPr>
+      </w:pPr>
+      <w:r>
+        <w:rPr>
+          <w:color w:val="323232"/>
+          <w:sz w:val="27"/>
+          <w:szCs w:val="27"/>
+          <w:shd w:val="clear" w:color="auto" w:fill="FFFFFF"/>
+        </w:rPr>
+        <w:t xml:space="preserve">Kamu tidak </w:t>
+      </w:r>
+      <w:proofErr w:type="gramStart"/>
+      <w:r>
+        <w:rPr>
+          <w:color w:val="323232"/>
+          <w:sz w:val="27"/>
+          <w:szCs w:val="27"/>
+          <w:shd w:val="clear" w:color="auto" w:fill="FFFFFF"/>
+        </w:rPr>
+        <w:t>akan</w:t>
+      </w:r>
+      <w:proofErr w:type="gramEnd"/>
+      <w:r>
+        <w:rPr>
+          <w:color w:val="323232"/>
+          <w:sz w:val="27"/>
+          <w:szCs w:val="27"/>
+          <w:shd w:val="clear" w:color="auto" w:fill="FFFFFF"/>
+        </w:rPr>
+        <w:t xml:space="preserve"> menemukan folder berisi file .php seperti halnya</w:t>
+      </w:r>
+      <w:r>
+        <w:rPr>
+          <w:rStyle w:val="apple-converted-space"/>
+          <w:color w:val="323232"/>
+          <w:sz w:val="27"/>
+          <w:szCs w:val="27"/>
+          <w:shd w:val="clear" w:color="auto" w:fill="FFFFFF"/>
+        </w:rPr>
+        <w:t> </w:t>
+      </w:r>
+      <w:r>
+        <w:rPr>
+          <w:rStyle w:val="Emphasis"/>
+          <w:color w:val="323232"/>
+          <w:sz w:val="27"/>
+          <w:szCs w:val="27"/>
+          <w:shd w:val="clear" w:color="auto" w:fill="FFFFFF"/>
+        </w:rPr>
+        <w:t>framework</w:t>
+      </w:r>
+      <w:r>
+        <w:rPr>
+          <w:color w:val="323232"/>
+          <w:sz w:val="27"/>
+          <w:szCs w:val="27"/>
+          <w:shd w:val="clear" w:color="auto" w:fill="FFFFFF"/>
+        </w:rPr>
+        <w:t>lain. Contoh extension sendiri seperti yang biasa kita gunakan BCMath, Ctype, FTP, MySQL, ODBC, Overload, PCRE, Session dan Curl.  Jika sudah terpasang, kita dapat memanggil fungsi tersebut langsung di</w:t>
+      </w:r>
+      <w:r>
+        <w:rPr>
+          <w:rStyle w:val="apple-converted-space"/>
+          <w:color w:val="323232"/>
+          <w:sz w:val="27"/>
+          <w:szCs w:val="27"/>
+          <w:shd w:val="clear" w:color="auto" w:fill="FFFFFF"/>
+        </w:rPr>
+        <w:t> </w:t>
+      </w:r>
+      <w:r>
+        <w:rPr>
+          <w:rStyle w:val="Emphasis"/>
+          <w:color w:val="323232"/>
+          <w:sz w:val="27"/>
+          <w:szCs w:val="27"/>
+          <w:shd w:val="clear" w:color="auto" w:fill="FFFFFF"/>
+        </w:rPr>
+        <w:t>source code</w:t>
+      </w:r>
+      <w:r>
+        <w:rPr>
+          <w:color w:val="323232"/>
+          <w:sz w:val="27"/>
+          <w:szCs w:val="27"/>
+          <w:shd w:val="clear" w:color="auto" w:fill="FFFFFF"/>
+        </w:rPr>
+        <w:t>php.</w:t>
       </w:r>
       <w:bookmarkStart w:id="0" w:name="_GoBack"/>
       <w:bookmarkEnd w:id="0"/>

</xml_diff>

<commit_message>
isi lanjutan isi intro3
</commit_message>
<xml_diff>
--- a/phalcon.docx
+++ b/phalcon.docx
@@ -340,6 +340,45 @@
           <w:shd w:val="clear" w:color="auto" w:fill="FFFFFF"/>
         </w:rPr>
         <w:t>php.</w:t>
+      </w:r>
+    </w:p>
+    <w:p>
+      <w:pPr>
+        <w:rPr>
+          <w:color w:val="323232"/>
+          <w:sz w:val="27"/>
+          <w:szCs w:val="27"/>
+          <w:shd w:val="clear" w:color="auto" w:fill="FFFFFF"/>
+        </w:rPr>
+      </w:pPr>
+      <w:r>
+        <w:rPr>
+          <w:color w:val="323232"/>
+          <w:sz w:val="27"/>
+          <w:szCs w:val="27"/>
+          <w:shd w:val="clear" w:color="auto" w:fill="FFFFFF"/>
+        </w:rPr>
+        <w:t xml:space="preserve">Phalcon dibungkus dalam ekstensi C, bertujuan untuk menangani lebih banyak request. Jika ditulis dalam C maka kecepatan eksekusi program </w:t>
+      </w:r>
+      <w:proofErr w:type="gramStart"/>
+      <w:r>
+        <w:rPr>
+          <w:color w:val="323232"/>
+          <w:sz w:val="27"/>
+          <w:szCs w:val="27"/>
+          <w:shd w:val="clear" w:color="auto" w:fill="FFFFFF"/>
+        </w:rPr>
+        <w:t>akan</w:t>
+      </w:r>
+      <w:proofErr w:type="gramEnd"/>
+      <w:r>
+        <w:rPr>
+          <w:color w:val="323232"/>
+          <w:sz w:val="27"/>
+          <w:szCs w:val="27"/>
+          <w:shd w:val="clear" w:color="auto" w:fill="FFFFFF"/>
+        </w:rPr>
+        <w:t xml:space="preserve"> lebih cepat dan penggunaan resource juga berkurang.</w:t>
       </w:r>
       <w:bookmarkStart w:id="0" w:name="_GoBack"/>
       <w:bookmarkEnd w:id="0"/>

</xml_diff>

<commit_message>
isi lanjutan isi intro4
</commit_message>
<xml_diff>
--- a/phalcon.docx
+++ b/phalcon.docx
@@ -379,6 +379,74 @@
           <w:shd w:val="clear" w:color="auto" w:fill="FFFFFF"/>
         </w:rPr>
         <w:t xml:space="preserve"> lebih cepat dan penggunaan resource juga berkurang.</w:t>
+      </w:r>
+    </w:p>
+    <w:p>
+      <w:pPr>
+        <w:rPr>
+          <w:color w:val="323232"/>
+          <w:sz w:val="27"/>
+          <w:szCs w:val="27"/>
+          <w:shd w:val="clear" w:color="auto" w:fill="FFFFFF"/>
+        </w:rPr>
+      </w:pPr>
+      <w:r>
+        <w:rPr>
+          <w:color w:val="323232"/>
+          <w:sz w:val="27"/>
+          <w:szCs w:val="27"/>
+          <w:shd w:val="clear" w:color="auto" w:fill="FFFFFF"/>
+        </w:rPr>
+        <w:t xml:space="preserve">Sebagai framework, Phalcon pun sudah menyediakan berbagai alat perang yang kita butuhkan </w:t>
+      </w:r>
+      <w:proofErr w:type="gramStart"/>
+      <w:r>
+        <w:rPr>
+          <w:color w:val="323232"/>
+          <w:sz w:val="27"/>
+          <w:szCs w:val="27"/>
+          <w:shd w:val="clear" w:color="auto" w:fill="FFFFFF"/>
+        </w:rPr>
+        <w:t>seperti :</w:t>
+      </w:r>
+      <w:proofErr w:type="gramEnd"/>
+      <w:r>
+        <w:rPr>
+          <w:color w:val="323232"/>
+          <w:sz w:val="27"/>
+          <w:szCs w:val="27"/>
+          <w:shd w:val="clear" w:color="auto" w:fill="FFFFFF"/>
+        </w:rPr>
+        <w:t xml:space="preserve"> ORM, Pagination, Cache, Form Builder, dan Template Engine bernama</w:t>
+      </w:r>
+      <w:r>
+        <w:rPr>
+          <w:rStyle w:val="apple-converted-space"/>
+          <w:color w:val="323232"/>
+          <w:sz w:val="27"/>
+          <w:szCs w:val="27"/>
+          <w:shd w:val="clear" w:color="auto" w:fill="FFFFFF"/>
+        </w:rPr>
+        <w:t> </w:t>
+      </w:r>
+      <w:r>
+        <w:rPr>
+          <w:rStyle w:val="Strong"/>
+          <w:color w:val="323232"/>
+          <w:sz w:val="27"/>
+          <w:szCs w:val="27"/>
+          <w:shd w:val="clear" w:color="auto" w:fill="FFFFFF"/>
+        </w:rPr>
+        <w:t>Volt</w:t>
+      </w:r>
+      <w:r>
+        <w:rPr>
+          <w:color w:val="323232"/>
+          <w:sz w:val="27"/>
+          <w:szCs w:val="27"/>
+          <w:shd w:val="clear" w:color="auto" w:fill="FFFFFF"/>
+        </w:rPr>
+        <w:t>. Kamu bisa lihat lebih lengkap disini http://docs.phalconphp.com</w:t>
       </w:r>
       <w:bookmarkStart w:id="0" w:name="_GoBack"/>
       <w:bookmarkEnd w:id="0"/>
@@ -843,6 +911,17 @@
       <w:u w:val="single"/>
     </w:rPr>
   </w:style>
+  <w:style w:type="character" w:styleId="Strong">
+    <w:name w:val="Strong"/>
+    <w:basedOn w:val="DefaultParagraphFont"/>
+    <w:uiPriority w:val="22"/>
+    <w:qFormat/>
+    <w:rsid w:val="00E0489A"/>
+    <w:rPr>
+      <w:b/>
+      <w:bCs/>
+    </w:rPr>
+  </w:style>
 </w:styles>
 </file>
 

</xml_diff>

<commit_message>
code compile suse isi
</commit_message>
<xml_diff>
--- a/phalcon.docx
+++ b/phalcon.docx
@@ -1251,6 +1251,13 @@
         <w:tabs>
           <w:tab w:val="left" w:pos="2355"/>
         </w:tabs>
+        <w:rPr>
+          <w:rFonts w:ascii="Segoe UI" w:hAnsi="Segoe UI" w:cs="Segoe UI"/>
+          <w:color w:val="444444"/>
+          <w:sz w:val="21"/>
+          <w:szCs w:val="21"/>
+          <w:shd w:val="clear" w:color="auto" w:fill="FFFFFF"/>
+        </w:rPr>
       </w:pPr>
       <w:r>
         <w:rPr>
@@ -1292,6 +1299,23 @@
           <w:shd w:val="clear" w:color="auto" w:fill="FFFFFF"/>
         </w:rPr>
         <w:t>#Suse: Add this line in your php.ini</w:t>
+      </w:r>
+    </w:p>
+    <w:p>
+      <w:pPr>
+        <w:tabs>
+          <w:tab w:val="left" w:pos="2355"/>
+        </w:tabs>
+      </w:pPr>
+      <w:r>
+        <w:rPr>
+          <w:rFonts w:ascii="Segoe UI" w:hAnsi="Segoe UI" w:cs="Segoe UI"/>
+          <w:color w:val="444444"/>
+          <w:sz w:val="21"/>
+          <w:szCs w:val="21"/>
+          <w:shd w:val="clear" w:color="auto" w:fill="FFFFFF"/>
+        </w:rPr>
+        <w:t>extension=phalcon.so</w:t>
       </w:r>
       <w:bookmarkStart w:id="0" w:name="_GoBack"/>
       <w:bookmarkEnd w:id="0"/>

</xml_diff>

<commit_message>
code compile centos/redhat/fedora isi
</commit_message>
<xml_diff>
--- a/phalcon.docx
+++ b/phalcon.docx
@@ -1359,6 +1359,30 @@
           <w:shd w:val="clear" w:color="auto" w:fill="FFFFFF"/>
         </w:rPr>
         <w:t>#Centos/RedHat/Fedora</w:t>
+      </w:r>
+    </w:p>
+    <w:p>
+      <w:pPr>
+        <w:tabs>
+          <w:tab w:val="left" w:pos="2355"/>
+        </w:tabs>
+        <w:rPr>
+          <w:rFonts w:ascii="Segoe UI" w:hAnsi="Segoe UI" w:cs="Segoe UI"/>
+          <w:color w:val="444444"/>
+          <w:sz w:val="21"/>
+          <w:szCs w:val="21"/>
+          <w:shd w:val="clear" w:color="auto" w:fill="FFFFFF"/>
+        </w:rPr>
+      </w:pPr>
+      <w:r>
+        <w:rPr>
+          <w:rFonts w:ascii="Segoe UI" w:hAnsi="Segoe UI" w:cs="Segoe UI"/>
+          <w:color w:val="444444"/>
+          <w:sz w:val="21"/>
+          <w:szCs w:val="21"/>
+          <w:shd w:val="clear" w:color="auto" w:fill="FFFFFF"/>
+        </w:rPr>
+        <w:t>Add a file called phalcon.ini in /etc/php.d/ with this content: extension=phalcon.so</w:t>
       </w:r>
       <w:bookmarkStart w:id="0" w:name="_GoBack"/>
       <w:bookmarkEnd w:id="0"/>

</xml_diff>

<commit_message>
code compile ubuntu/debian isi
</commit_message>
<xml_diff>
--- a/phalcon.docx
+++ b/phalcon.docx
@@ -1407,6 +1407,31 @@
           <w:shd w:val="clear" w:color="auto" w:fill="FFFFFF"/>
         </w:rPr>
         <w:t>#Ubuntu/Debian</w:t>
+      </w:r>
+    </w:p>
+    <w:p>
+      <w:pPr>
+        <w:tabs>
+          <w:tab w:val="left" w:pos="2355"/>
+        </w:tabs>
+        <w:rPr>
+          <w:rFonts w:ascii="Segoe UI" w:hAnsi="Segoe UI" w:cs="Segoe UI"/>
+          <w:color w:val="444444"/>
+          <w:sz w:val="21"/>
+          <w:szCs w:val="21"/>
+          <w:shd w:val="clear" w:color="auto" w:fill="FFFFFF"/>
+        </w:rPr>
+      </w:pPr>
+      <w:r>
+        <w:rPr>
+          <w:rFonts w:ascii="Segoe UI" w:hAnsi="Segoe UI" w:cs="Segoe UI"/>
+          <w:color w:val="444444"/>
+          <w:sz w:val="21"/>
+          <w:szCs w:val="21"/>
+          <w:shd w:val="clear" w:color="auto" w:fill="FFFFFF"/>
+        </w:rPr>
+        <w:lastRenderedPageBreak/>
+        <w:t>Add a file called 30-phalcon.ini in /etc/php.d/ with this content: extension=phalcon.so</w:t>
       </w:r>
       <w:bookmarkStart w:id="0" w:name="_GoBack"/>
       <w:bookmarkEnd w:id="0"/>

</xml_diff>

<commit_message>
step membuat project baru
</commit_message>
<xml_diff>
--- a/phalcon.docx
+++ b/phalcon.docx
@@ -8,13 +8,8 @@
       </w:r>
     </w:p>
     <w:p>
-      <w:proofErr w:type="gramStart"/>
-      <w:r>
-        <w:t>Apa</w:t>
-      </w:r>
-      <w:proofErr w:type="gramEnd"/>
-      <w:r>
-        <w:t xml:space="preserve"> itu phalcon?</w:t>
+      <w:r>
+        <w:t>Apa itu phalcon?</w:t>
       </w:r>
     </w:p>
     <w:p>
@@ -72,27 +67,7 @@
           <w:szCs w:val="27"/>
           <w:shd w:val="clear" w:color="auto" w:fill="FFFFFF"/>
         </w:rPr>
-        <w:t xml:space="preserve">PHP paling cepat saat ini. Kecepatan eksekusi programnya mengalahkan beberapa framework terkenal. Phalcon juga sempat menjadi perbincangan menarik di salah satu forum PHP Indonesia. Diawali dari thread salah satu anggota yang membagikan hasil survey Popular PHP Framework oleh SitePoint (http://www.sitepoint.com/best-php-frameworks-2014), selanjutnya banyak member yang berkomentar dan tidak menyangka bahwa </w:t>
-      </w:r>
-      <w:proofErr w:type="gramStart"/>
-      <w:r>
-        <w:rPr>
-          <w:color w:val="323232"/>
-          <w:sz w:val="27"/>
-          <w:szCs w:val="27"/>
-          <w:shd w:val="clear" w:color="auto" w:fill="FFFFFF"/>
-        </w:rPr>
-        <w:t>nama</w:t>
-      </w:r>
-      <w:proofErr w:type="gramEnd"/>
-      <w:r>
-        <w:rPr>
-          <w:color w:val="323232"/>
-          <w:sz w:val="27"/>
-          <w:szCs w:val="27"/>
-          <w:shd w:val="clear" w:color="auto" w:fill="FFFFFF"/>
-        </w:rPr>
-        <w:t xml:space="preserve"> yang terasa asing ini menempati urutan kedua terpopular setelah</w:t>
+        <w:t>PHP paling cepat saat ini. Kecepatan eksekusi programnya mengalahkan beberapa framework terkenal. Phalcon juga sempat menjadi perbincangan menarik di salah satu forum PHP Indonesia. Diawali dari thread salah satu anggota yang membagikan hasil survey Popular PHP Framework oleh SitePoint (http://www.sitepoint.com/best-php-frameworks-2014), selanjutnya banyak member yang berkomentar dan tidak menyangka bahwa nama yang terasa asing ini menempati urutan kedua terpopular setelah</w:t>
       </w:r>
       <w:r>
         <w:rPr>
@@ -173,9 +148,27 @@
           <w:szCs w:val="27"/>
           <w:shd w:val="clear" w:color="auto" w:fill="FFFFFF"/>
         </w:rPr>
-        <w:t>stable release</w:t>
-      </w:r>
-      <w:proofErr w:type="gramStart"/>
+        <w:t>stable release </w:t>
+      </w:r>
+      <w:r>
+        <w:rPr>
+          <w:color w:val="323232"/>
+          <w:sz w:val="27"/>
+          <w:szCs w:val="27"/>
+          <w:shd w:val="clear" w:color="auto" w:fill="FFFFFF"/>
+        </w:rPr>
+        <w:t> tidak lama ini tepatnya pada 6 June 2014. Framework ini ditulis dalam bahasa C, C++, dan PHP. Phalcon juga menggunakan pola MVC seperti halnya</w:t>
+      </w:r>
+      <w:r>
+        <w:rPr>
+          <w:rStyle w:val="apple-converted-space"/>
+          <w:color w:val="323232"/>
+          <w:sz w:val="27"/>
+          <w:szCs w:val="27"/>
+          <w:shd w:val="clear" w:color="auto" w:fill="FFFFFF"/>
+        </w:rPr>
+        <w:t> </w:t>
+      </w:r>
       <w:r>
         <w:rPr>
           <w:rStyle w:val="Emphasis"/>
@@ -184,6 +177,16 @@
           <w:szCs w:val="27"/>
           <w:shd w:val="clear" w:color="auto" w:fill="FFFFFF"/>
         </w:rPr>
+        <w:t>framework</w:t>
+      </w:r>
+      <w:r>
+        <w:rPr>
+          <w:rStyle w:val="apple-converted-space"/>
+          <w:color w:val="323232"/>
+          <w:sz w:val="27"/>
+          <w:szCs w:val="27"/>
+          <w:shd w:val="clear" w:color="auto" w:fill="FFFFFF"/>
+        </w:rPr>
         <w:t> </w:t>
       </w:r>
       <w:r>
@@ -193,17 +196,26 @@
           <w:szCs w:val="27"/>
           <w:shd w:val="clear" w:color="auto" w:fill="FFFFFF"/>
         </w:rPr>
-        <w:t> tidak</w:t>
-      </w:r>
-      <w:proofErr w:type="gramEnd"/>
-      <w:r>
-        <w:rPr>
-          <w:color w:val="323232"/>
-          <w:sz w:val="27"/>
-          <w:szCs w:val="27"/>
-          <w:shd w:val="clear" w:color="auto" w:fill="FFFFFF"/>
-        </w:rPr>
-        <w:t xml:space="preserve"> lama ini tepatnya pada 6 June 2014. Framework ini ditulis dalam bahasa C, C++, dan PHP. Phalcon juga menggunakan pola MVC seperti halnya</w:t>
+        <w:t>popular lainnya seperti Cake, Codeigniter, Yii, Laravel, dll. Catatan penting yang harus kita tahu, ternyata wujud Phalcon adalah PHP C-Extension. Phalcon tidak ditulis dalam plain PHP.</w:t>
+      </w:r>
+    </w:p>
+    <w:p>
+      <w:pPr>
+        <w:rPr>
+          <w:color w:val="323232"/>
+          <w:sz w:val="27"/>
+          <w:szCs w:val="27"/>
+          <w:shd w:val="clear" w:color="auto" w:fill="FFFFFF"/>
+        </w:rPr>
+      </w:pPr>
+      <w:r>
+        <w:rPr>
+          <w:color w:val="323232"/>
+          <w:sz w:val="27"/>
+          <w:szCs w:val="27"/>
+          <w:shd w:val="clear" w:color="auto" w:fill="FFFFFF"/>
+        </w:rPr>
+        <w:t>Kamu tidak akan menemukan folder berisi file .php seperti halnya</w:t>
       </w:r>
       <w:r>
         <w:rPr>
@@ -227,6 +239,15 @@
       </w:r>
       <w:r>
         <w:rPr>
+          <w:color w:val="323232"/>
+          <w:sz w:val="27"/>
+          <w:szCs w:val="27"/>
+          <w:shd w:val="clear" w:color="auto" w:fill="FFFFFF"/>
+        </w:rPr>
+        <w:t>lain. Contoh extension sendiri seperti yang biasa kita gunakan BCMath, Ctype, FTP, MySQL, ODBC, Overload, PCRE, Session dan Curl.  Jika sudah terpasang, kita dapat memanggil fungsi tersebut langsung di</w:t>
+      </w:r>
+      <w:r>
+        <w:rPr>
           <w:rStyle w:val="apple-converted-space"/>
           <w:color w:val="323232"/>
           <w:sz w:val="27"/>
@@ -237,99 +258,12 @@
       </w:r>
       <w:r>
         <w:rPr>
-          <w:color w:val="323232"/>
-          <w:sz w:val="27"/>
-          <w:szCs w:val="27"/>
-          <w:shd w:val="clear" w:color="auto" w:fill="FFFFFF"/>
-        </w:rPr>
-        <w:t>popular lainnya seperti Cake, Codeigniter, Yii, Laravel, dll. Catatan penting yang harus kita tahu, ternyata wujud Phalcon adalah PHP C-Extension. Phalcon tidak ditulis dalam plain PHP.</w:t>
-      </w:r>
-    </w:p>
-    <w:p>
-      <w:pPr>
-        <w:rPr>
-          <w:color w:val="323232"/>
-          <w:sz w:val="27"/>
-          <w:szCs w:val="27"/>
-          <w:shd w:val="clear" w:color="auto" w:fill="FFFFFF"/>
-        </w:rPr>
-      </w:pPr>
-      <w:r>
-        <w:rPr>
-          <w:color w:val="323232"/>
-          <w:sz w:val="27"/>
-          <w:szCs w:val="27"/>
-          <w:shd w:val="clear" w:color="auto" w:fill="FFFFFF"/>
-        </w:rPr>
-        <w:t xml:space="preserve">Kamu tidak </w:t>
-      </w:r>
-      <w:proofErr w:type="gramStart"/>
-      <w:r>
-        <w:rPr>
-          <w:color w:val="323232"/>
-          <w:sz w:val="27"/>
-          <w:szCs w:val="27"/>
-          <w:shd w:val="clear" w:color="auto" w:fill="FFFFFF"/>
-        </w:rPr>
-        <w:t>akan</w:t>
-      </w:r>
-      <w:proofErr w:type="gramEnd"/>
-      <w:r>
-        <w:rPr>
-          <w:color w:val="323232"/>
-          <w:sz w:val="27"/>
-          <w:szCs w:val="27"/>
-          <w:shd w:val="clear" w:color="auto" w:fill="FFFFFF"/>
-        </w:rPr>
-        <w:t xml:space="preserve"> menemukan folder berisi file .php seperti halnya</w:t>
-      </w:r>
-      <w:r>
-        <w:rPr>
-          <w:rStyle w:val="apple-converted-space"/>
-          <w:color w:val="323232"/>
-          <w:sz w:val="27"/>
-          <w:szCs w:val="27"/>
-          <w:shd w:val="clear" w:color="auto" w:fill="FFFFFF"/>
-        </w:rPr>
-        <w:t> </w:t>
-      </w:r>
-      <w:r>
-        <w:rPr>
           <w:rStyle w:val="Emphasis"/>
           <w:color w:val="323232"/>
           <w:sz w:val="27"/>
           <w:szCs w:val="27"/>
           <w:shd w:val="clear" w:color="auto" w:fill="FFFFFF"/>
         </w:rPr>
-        <w:t>framework</w:t>
-      </w:r>
-      <w:r>
-        <w:rPr>
-          <w:color w:val="323232"/>
-          <w:sz w:val="27"/>
-          <w:szCs w:val="27"/>
-          <w:shd w:val="clear" w:color="auto" w:fill="FFFFFF"/>
-        </w:rPr>
-        <w:t>lain. Contoh extension sendiri seperti yang biasa kita gunakan BCMath, Ctype, FTP, MySQL, ODBC, Overload, PCRE, Session dan Curl.  Jika sudah terpasang, kita dapat memanggil fungsi tersebut langsung di</w:t>
-      </w:r>
-      <w:r>
-        <w:rPr>
-          <w:rStyle w:val="apple-converted-space"/>
-          <w:color w:val="323232"/>
-          <w:sz w:val="27"/>
-          <w:szCs w:val="27"/>
-          <w:shd w:val="clear" w:color="auto" w:fill="FFFFFF"/>
-        </w:rPr>
-        <w:t> </w:t>
-      </w:r>
-      <w:r>
-        <w:rPr>
-          <w:rStyle w:val="Emphasis"/>
-          <w:color w:val="323232"/>
-          <w:sz w:val="27"/>
-          <w:szCs w:val="27"/>
-          <w:shd w:val="clear" w:color="auto" w:fill="FFFFFF"/>
-        </w:rPr>
         <w:t>source code</w:t>
       </w:r>
       <w:r>
@@ -358,66 +292,26 @@
           <w:szCs w:val="27"/>
           <w:shd w:val="clear" w:color="auto" w:fill="FFFFFF"/>
         </w:rPr>
-        <w:t xml:space="preserve">Phalcon dibungkus dalam ekstensi C, bertujuan untuk menangani lebih banyak request. Jika ditulis dalam C maka kecepatan eksekusi program </w:t>
-      </w:r>
-      <w:proofErr w:type="gramStart"/>
-      <w:r>
-        <w:rPr>
-          <w:color w:val="323232"/>
-          <w:sz w:val="27"/>
-          <w:szCs w:val="27"/>
-          <w:shd w:val="clear" w:color="auto" w:fill="FFFFFF"/>
-        </w:rPr>
-        <w:t>akan</w:t>
-      </w:r>
-      <w:proofErr w:type="gramEnd"/>
-      <w:r>
-        <w:rPr>
-          <w:color w:val="323232"/>
-          <w:sz w:val="27"/>
-          <w:szCs w:val="27"/>
-          <w:shd w:val="clear" w:color="auto" w:fill="FFFFFF"/>
-        </w:rPr>
-        <w:t xml:space="preserve"> lebih cepat dan penggunaan resource juga berkurang.</w:t>
-      </w:r>
-    </w:p>
-    <w:p>
-      <w:pPr>
-        <w:rPr>
-          <w:color w:val="323232"/>
-          <w:sz w:val="27"/>
-          <w:szCs w:val="27"/>
-          <w:shd w:val="clear" w:color="auto" w:fill="FFFFFF"/>
-        </w:rPr>
-      </w:pPr>
-      <w:r>
-        <w:rPr>
-          <w:color w:val="323232"/>
-          <w:sz w:val="27"/>
-          <w:szCs w:val="27"/>
-          <w:shd w:val="clear" w:color="auto" w:fill="FFFFFF"/>
-        </w:rPr>
-        <w:t xml:space="preserve">Sebagai framework, Phalcon pun sudah menyediakan berbagai alat perang yang kita butuhkan </w:t>
-      </w:r>
-      <w:proofErr w:type="gramStart"/>
-      <w:r>
-        <w:rPr>
-          <w:color w:val="323232"/>
-          <w:sz w:val="27"/>
-          <w:szCs w:val="27"/>
-          <w:shd w:val="clear" w:color="auto" w:fill="FFFFFF"/>
-        </w:rPr>
-        <w:t>seperti :</w:t>
-      </w:r>
-      <w:proofErr w:type="gramEnd"/>
-      <w:r>
-        <w:rPr>
-          <w:color w:val="323232"/>
-          <w:sz w:val="27"/>
-          <w:szCs w:val="27"/>
-          <w:shd w:val="clear" w:color="auto" w:fill="FFFFFF"/>
-        </w:rPr>
-        <w:t xml:space="preserve"> ORM, Pagination, Cache, Form Builder, dan Template Engine bernama</w:t>
+        <w:t>Phalcon dibungkus dalam ekstensi C, bertujuan untuk menangani lebih banyak request. Jika ditulis dalam C maka kecepatan eksekusi program akan lebih cepat dan penggunaan resource juga berkurang.</w:t>
+      </w:r>
+    </w:p>
+    <w:p>
+      <w:pPr>
+        <w:rPr>
+          <w:color w:val="323232"/>
+          <w:sz w:val="27"/>
+          <w:szCs w:val="27"/>
+          <w:shd w:val="clear" w:color="auto" w:fill="FFFFFF"/>
+        </w:rPr>
+      </w:pPr>
+      <w:r>
+        <w:rPr>
+          <w:color w:val="323232"/>
+          <w:sz w:val="27"/>
+          <w:szCs w:val="27"/>
+          <w:shd w:val="clear" w:color="auto" w:fill="FFFFFF"/>
+        </w:rPr>
+        <w:t>Sebagai framework, Phalcon pun sudah menyediakan berbagai alat perang yang kita butuhkan seperti : ORM, Pagination, Cache, Form Builder, dan Template Engine bernama</w:t>
       </w:r>
       <w:r>
         <w:rPr>
@@ -540,27 +434,15 @@
           <w:shd w:val="clear" w:color="auto" w:fill="FFFFFF"/>
         </w:rPr>
       </w:pPr>
-      <w:proofErr w:type="gramStart"/>
-      <w:r>
-        <w:rPr>
-          <w:rFonts w:ascii="Segoe UI" w:hAnsi="Segoe UI" w:cs="Segoe UI"/>
-          <w:color w:val="444444"/>
-          <w:sz w:val="21"/>
-          <w:szCs w:val="21"/>
-          <w:shd w:val="clear" w:color="auto" w:fill="FFFFFF"/>
-        </w:rPr>
-        <w:t>sudo</w:t>
-      </w:r>
-      <w:proofErr w:type="gramEnd"/>
-      <w:r>
-        <w:rPr>
-          <w:rFonts w:ascii="Segoe UI" w:hAnsi="Segoe UI" w:cs="Segoe UI"/>
-          <w:color w:val="444444"/>
-          <w:sz w:val="21"/>
-          <w:szCs w:val="21"/>
-          <w:shd w:val="clear" w:color="auto" w:fill="FFFFFF"/>
-        </w:rPr>
-        <w:t xml:space="preserve"> apt-get install php5-dev php5-mysql gcc</w:t>
+      <w:r>
+        <w:rPr>
+          <w:rFonts w:ascii="Segoe UI" w:hAnsi="Segoe UI" w:cs="Segoe UI"/>
+          <w:color w:val="444444"/>
+          <w:sz w:val="21"/>
+          <w:szCs w:val="21"/>
+          <w:shd w:val="clear" w:color="auto" w:fill="FFFFFF"/>
+        </w:rPr>
+        <w:t>sudo apt-get install php5-dev php5-mysql gcc</w:t>
       </w:r>
     </w:p>
     <w:p>
@@ -594,27 +476,15 @@
           <w:shd w:val="clear" w:color="auto" w:fill="FFFFFF"/>
         </w:rPr>
       </w:pPr>
-      <w:proofErr w:type="gramStart"/>
-      <w:r>
-        <w:rPr>
-          <w:rFonts w:ascii="Segoe UI" w:hAnsi="Segoe UI" w:cs="Segoe UI"/>
-          <w:color w:val="444444"/>
-          <w:sz w:val="21"/>
-          <w:szCs w:val="21"/>
-          <w:shd w:val="clear" w:color="auto" w:fill="FFFFFF"/>
-        </w:rPr>
-        <w:t>sudo</w:t>
-      </w:r>
-      <w:proofErr w:type="gramEnd"/>
-      <w:r>
-        <w:rPr>
-          <w:rFonts w:ascii="Segoe UI" w:hAnsi="Segoe UI" w:cs="Segoe UI"/>
-          <w:color w:val="444444"/>
-          <w:sz w:val="21"/>
-          <w:szCs w:val="21"/>
-          <w:shd w:val="clear" w:color="auto" w:fill="FFFFFF"/>
-        </w:rPr>
-        <w:t xml:space="preserve"> yum install php-devel php-mysqlnd gcc libtool</w:t>
+      <w:r>
+        <w:rPr>
+          <w:rFonts w:ascii="Segoe UI" w:hAnsi="Segoe UI" w:cs="Segoe UI"/>
+          <w:color w:val="444444"/>
+          <w:sz w:val="21"/>
+          <w:szCs w:val="21"/>
+          <w:shd w:val="clear" w:color="auto" w:fill="FFFFFF"/>
+        </w:rPr>
+        <w:t>sudo yum install php-devel php-mysqlnd gcc libtool</w:t>
       </w:r>
     </w:p>
     <w:p>
@@ -649,27 +519,15 @@
           <w:shd w:val="clear" w:color="auto" w:fill="FFFFFF"/>
         </w:rPr>
       </w:pPr>
-      <w:proofErr w:type="gramStart"/>
-      <w:r>
-        <w:rPr>
-          <w:rFonts w:ascii="Segoe UI" w:hAnsi="Segoe UI" w:cs="Segoe UI"/>
-          <w:color w:val="444444"/>
-          <w:sz w:val="21"/>
-          <w:szCs w:val="21"/>
-          <w:shd w:val="clear" w:color="auto" w:fill="FFFFFF"/>
-        </w:rPr>
-        <w:t>sudo</w:t>
-      </w:r>
-      <w:proofErr w:type="gramEnd"/>
-      <w:r>
-        <w:rPr>
-          <w:rFonts w:ascii="Segoe UI" w:hAnsi="Segoe UI" w:cs="Segoe UI"/>
-          <w:color w:val="444444"/>
-          <w:sz w:val="21"/>
-          <w:szCs w:val="21"/>
-          <w:shd w:val="clear" w:color="auto" w:fill="FFFFFF"/>
-        </w:rPr>
-        <w:t xml:space="preserve"> yum install php-devel php-mysql gcc libtool</w:t>
+      <w:r>
+        <w:rPr>
+          <w:rFonts w:ascii="Segoe UI" w:hAnsi="Segoe UI" w:cs="Segoe UI"/>
+          <w:color w:val="444444"/>
+          <w:sz w:val="21"/>
+          <w:szCs w:val="21"/>
+          <w:shd w:val="clear" w:color="auto" w:fill="FFFFFF"/>
+        </w:rPr>
+        <w:t>sudo yum install php-devel php-mysql gcc libtool</w:t>
       </w:r>
     </w:p>
     <w:p>
@@ -787,73 +645,48 @@
           <w:shd w:val="clear" w:color="auto" w:fill="FFFFFF"/>
         </w:rPr>
       </w:pPr>
-      <w:proofErr w:type="gramStart"/>
-      <w:r>
-        <w:rPr>
-          <w:rFonts w:ascii="Segoe UI" w:hAnsi="Segoe UI" w:cs="Segoe UI"/>
-          <w:color w:val="444444"/>
-          <w:sz w:val="21"/>
-          <w:szCs w:val="21"/>
-          <w:shd w:val="clear" w:color="auto" w:fill="FFFFFF"/>
-        </w:rPr>
-        <w:t>wget</w:t>
-      </w:r>
-      <w:proofErr w:type="gramEnd"/>
-      <w:r>
-        <w:rPr>
-          <w:rFonts w:ascii="Segoe UI" w:hAnsi="Segoe UI" w:cs="Segoe UI"/>
-          <w:color w:val="444444"/>
-          <w:sz w:val="21"/>
-          <w:szCs w:val="21"/>
-          <w:shd w:val="clear" w:color="auto" w:fill="FFFFFF"/>
-        </w:rPr>
-        <w:t xml:space="preserve"> -O – http://debrepo.frbit.com/frbit.gpg | sudo apt-key add – aptitude update</w:t>
-      </w:r>
-    </w:p>
-    <w:p>
-      <w:pPr>
-        <w:rPr>
-          <w:rFonts w:ascii="Segoe UI" w:hAnsi="Segoe UI" w:cs="Segoe UI"/>
-          <w:color w:val="444444"/>
-          <w:sz w:val="21"/>
-          <w:szCs w:val="21"/>
-          <w:shd w:val="clear" w:color="auto" w:fill="FFFFFF"/>
-        </w:rPr>
-      </w:pPr>
-      <w:proofErr w:type="gramStart"/>
-      <w:r>
-        <w:rPr>
-          <w:rFonts w:ascii="Segoe UI" w:hAnsi="Segoe UI" w:cs="Segoe UI"/>
-          <w:color w:val="444444"/>
-          <w:sz w:val="21"/>
-          <w:szCs w:val="21"/>
-          <w:shd w:val="clear" w:color="auto" w:fill="FFFFFF"/>
-        </w:rPr>
-        <w:t>aptitude</w:t>
-      </w:r>
-      <w:proofErr w:type="gramEnd"/>
-      <w:r>
-        <w:rPr>
-          <w:rFonts w:ascii="Segoe UI" w:hAnsi="Segoe UI" w:cs="Segoe UI"/>
-          <w:color w:val="444444"/>
-          <w:sz w:val="21"/>
-          <w:szCs w:val="21"/>
-          <w:shd w:val="clear" w:color="auto" w:fill="FFFFFF"/>
-        </w:rPr>
-        <w:t xml:space="preserve"> install php5-igbinary php5-mongo php5-oauth php5-phalcon php5-runkit php5-stats php5-stomp php5-yaf php5-yaml</w:t>
-      </w:r>
-    </w:p>
-    <w:p>
-      <w:pPr>
-        <w:rPr>
-          <w:rFonts w:ascii="Segoe UI" w:hAnsi="Segoe UI" w:cs="Segoe UI"/>
-          <w:color w:val="444444"/>
-          <w:sz w:val="21"/>
-          <w:szCs w:val="21"/>
-          <w:shd w:val="clear" w:color="auto" w:fill="FFFFFF"/>
-        </w:rPr>
-      </w:pPr>
-      <w:proofErr w:type="gramStart"/>
+      <w:r>
+        <w:rPr>
+          <w:rFonts w:ascii="Segoe UI" w:hAnsi="Segoe UI" w:cs="Segoe UI"/>
+          <w:color w:val="444444"/>
+          <w:sz w:val="21"/>
+          <w:szCs w:val="21"/>
+          <w:shd w:val="clear" w:color="auto" w:fill="FFFFFF"/>
+        </w:rPr>
+        <w:t>wget -O – http://debrepo.frbit.com/frbit.gpg | sudo apt-key add – aptitude update</w:t>
+      </w:r>
+    </w:p>
+    <w:p>
+      <w:pPr>
+        <w:rPr>
+          <w:rFonts w:ascii="Segoe UI" w:hAnsi="Segoe UI" w:cs="Segoe UI"/>
+          <w:color w:val="444444"/>
+          <w:sz w:val="21"/>
+          <w:szCs w:val="21"/>
+          <w:shd w:val="clear" w:color="auto" w:fill="FFFFFF"/>
+        </w:rPr>
+      </w:pPr>
+      <w:r>
+        <w:rPr>
+          <w:rFonts w:ascii="Segoe UI" w:hAnsi="Segoe UI" w:cs="Segoe UI"/>
+          <w:color w:val="444444"/>
+          <w:sz w:val="21"/>
+          <w:szCs w:val="21"/>
+          <w:shd w:val="clear" w:color="auto" w:fill="FFFFFF"/>
+        </w:rPr>
+        <w:t>aptitude install php5-igbinary php5-mongo php5-oauth php5-phalcon php5-runkit php5-stats php5-stomp php5-yaf php5-yaml</w:t>
+      </w:r>
+    </w:p>
+    <w:p>
+      <w:pPr>
+        <w:rPr>
+          <w:rFonts w:ascii="Segoe UI" w:hAnsi="Segoe UI" w:cs="Segoe UI"/>
+          <w:color w:val="444444"/>
+          <w:sz w:val="21"/>
+          <w:szCs w:val="21"/>
+          <w:shd w:val="clear" w:color="auto" w:fill="FFFFFF"/>
+        </w:rPr>
+      </w:pPr>
       <w:r>
         <w:rPr>
           <w:rFonts w:ascii="Segoe UI" w:hAnsi="Segoe UI" w:cs="Segoe UI"/>
@@ -864,7 +697,6 @@
         </w:rPr>
         <w:t>windows</w:t>
       </w:r>
-      <w:proofErr w:type="gramEnd"/>
     </w:p>
     <w:p>
       <w:pPr>
@@ -976,29 +808,7 @@
           <w:szCs w:val="21"/>
           <w:shd w:val="clear" w:color="auto" w:fill="FFFFFF"/>
         </w:rPr>
-        <w:t>Untuk menggunakan Phalcon di linux</w:t>
-      </w:r>
-      <w:proofErr w:type="gramStart"/>
-      <w:r>
-        <w:rPr>
-          <w:rFonts w:ascii="Segoe UI" w:hAnsi="Segoe UI" w:cs="Segoe UI"/>
-          <w:color w:val="444444"/>
-          <w:sz w:val="21"/>
-          <w:szCs w:val="21"/>
-          <w:shd w:val="clear" w:color="auto" w:fill="FFFFFF"/>
-        </w:rPr>
-        <w:t>,kita</w:t>
-      </w:r>
-      <w:proofErr w:type="gramEnd"/>
-      <w:r>
-        <w:rPr>
-          <w:rFonts w:ascii="Segoe UI" w:hAnsi="Segoe UI" w:cs="Segoe UI"/>
-          <w:color w:val="444444"/>
-          <w:sz w:val="21"/>
-          <w:szCs w:val="21"/>
-          <w:shd w:val="clear" w:color="auto" w:fill="FFFFFF"/>
-        </w:rPr>
-        <w:t xml:space="preserve"> hanya tinggal meng-compile dan menginstall ekstensinya dari source codenya.</w:t>
+        <w:t>Untuk menggunakan Phalcon di linux,kita hanya tinggal meng-compile dan menginstall ekstensinya dari source codenya.</w:t>
       </w:r>
       <w:r>
         <w:rPr>
@@ -1113,174 +923,104 @@
           <w:szCs w:val="21"/>
           <w:shd w:val="clear" w:color="auto" w:fill="FFFFFF"/>
         </w:rPr>
-        <w:t>Tahap selanjutnya</w:t>
-      </w:r>
-      <w:proofErr w:type="gramStart"/>
-      <w:r>
-        <w:rPr>
-          <w:rFonts w:ascii="Segoe UI" w:hAnsi="Segoe UI" w:cs="Segoe UI"/>
-          <w:color w:val="444444"/>
-          <w:sz w:val="21"/>
-          <w:szCs w:val="21"/>
-          <w:shd w:val="clear" w:color="auto" w:fill="FFFFFF"/>
-        </w:rPr>
-        <w:t>,merupakan</w:t>
-      </w:r>
-      <w:proofErr w:type="gramEnd"/>
-      <w:r>
-        <w:rPr>
-          <w:rFonts w:ascii="Segoe UI" w:hAnsi="Segoe UI" w:cs="Segoe UI"/>
-          <w:color w:val="444444"/>
-          <w:sz w:val="21"/>
-          <w:szCs w:val="21"/>
-          <w:shd w:val="clear" w:color="auto" w:fill="FFFFFF"/>
-        </w:rPr>
-        <w:t xml:space="preserve"> tahap Compile: yang dilakukan pertama kali adalah membuat extensi :</w:t>
-      </w:r>
-    </w:p>
-    <w:p>
-      <w:pPr>
-        <w:tabs>
-          <w:tab w:val="left" w:pos="2355"/>
-        </w:tabs>
-        <w:rPr>
-          <w:rFonts w:ascii="Segoe UI" w:hAnsi="Segoe UI" w:cs="Segoe UI"/>
-          <w:color w:val="444444"/>
-          <w:sz w:val="21"/>
-          <w:szCs w:val="21"/>
-          <w:shd w:val="clear" w:color="auto" w:fill="FFFFFF"/>
-        </w:rPr>
-      </w:pPr>
-      <w:proofErr w:type="gramStart"/>
-      <w:r>
-        <w:rPr>
-          <w:rFonts w:ascii="Segoe UI" w:hAnsi="Segoe UI" w:cs="Segoe UI"/>
-          <w:color w:val="444444"/>
-          <w:sz w:val="21"/>
-          <w:szCs w:val="21"/>
-          <w:shd w:val="clear" w:color="auto" w:fill="FFFFFF"/>
-        </w:rPr>
-        <w:t>git</w:t>
-      </w:r>
-      <w:proofErr w:type="gramEnd"/>
-      <w:r>
-        <w:rPr>
-          <w:rFonts w:ascii="Segoe UI" w:hAnsi="Segoe UI" w:cs="Segoe UI"/>
-          <w:color w:val="444444"/>
-          <w:sz w:val="21"/>
-          <w:szCs w:val="21"/>
-          <w:shd w:val="clear" w:color="auto" w:fill="FFFFFF"/>
-        </w:rPr>
-        <w:t xml:space="preserve"> clone –depth=1 git://github.com/phalcon/cphalcon.git</w:t>
-      </w:r>
-    </w:p>
-    <w:p>
-      <w:pPr>
-        <w:tabs>
-          <w:tab w:val="left" w:pos="2355"/>
-        </w:tabs>
-        <w:rPr>
-          <w:rFonts w:ascii="Segoe UI" w:hAnsi="Segoe UI" w:cs="Segoe UI"/>
-          <w:color w:val="444444"/>
-          <w:sz w:val="21"/>
-          <w:szCs w:val="21"/>
-          <w:shd w:val="clear" w:color="auto" w:fill="FFFFFF"/>
-        </w:rPr>
-      </w:pPr>
-      <w:proofErr w:type="gramStart"/>
-      <w:r>
-        <w:rPr>
-          <w:rFonts w:ascii="Segoe UI" w:hAnsi="Segoe UI" w:cs="Segoe UI"/>
-          <w:color w:val="444444"/>
-          <w:sz w:val="21"/>
-          <w:szCs w:val="21"/>
-          <w:shd w:val="clear" w:color="auto" w:fill="FFFFFF"/>
-        </w:rPr>
-        <w:t>cd</w:t>
-      </w:r>
-      <w:proofErr w:type="gramEnd"/>
-      <w:r>
-        <w:rPr>
-          <w:rFonts w:ascii="Segoe UI" w:hAnsi="Segoe UI" w:cs="Segoe UI"/>
-          <w:color w:val="444444"/>
-          <w:sz w:val="21"/>
-          <w:szCs w:val="21"/>
-          <w:shd w:val="clear" w:color="auto" w:fill="FFFFFF"/>
-        </w:rPr>
-        <w:t xml:space="preserve"> cphalcon/build</w:t>
-      </w:r>
-    </w:p>
-    <w:p>
-      <w:pPr>
-        <w:tabs>
-          <w:tab w:val="left" w:pos="2355"/>
-        </w:tabs>
-        <w:rPr>
-          <w:rFonts w:ascii="Segoe UI" w:hAnsi="Segoe UI" w:cs="Segoe UI"/>
-          <w:color w:val="444444"/>
-          <w:sz w:val="21"/>
-          <w:szCs w:val="21"/>
-          <w:shd w:val="clear" w:color="auto" w:fill="FFFFFF"/>
-        </w:rPr>
-      </w:pPr>
-      <w:proofErr w:type="gramStart"/>
-      <w:r>
-        <w:rPr>
-          <w:rFonts w:ascii="Segoe UI" w:hAnsi="Segoe UI" w:cs="Segoe UI"/>
-          <w:color w:val="444444"/>
-          <w:sz w:val="21"/>
-          <w:szCs w:val="21"/>
-          <w:shd w:val="clear" w:color="auto" w:fill="FFFFFF"/>
-        </w:rPr>
-        <w:t>sudo</w:t>
-      </w:r>
-      <w:proofErr w:type="gramEnd"/>
-      <w:r>
-        <w:rPr>
-          <w:rFonts w:ascii="Segoe UI" w:hAnsi="Segoe UI" w:cs="Segoe UI"/>
-          <w:color w:val="444444"/>
-          <w:sz w:val="21"/>
-          <w:szCs w:val="21"/>
-          <w:shd w:val="clear" w:color="auto" w:fill="FFFFFF"/>
-        </w:rPr>
-        <w:t xml:space="preserve"> ./install</w:t>
-      </w:r>
-    </w:p>
-    <w:p>
-      <w:pPr>
-        <w:tabs>
-          <w:tab w:val="left" w:pos="2355"/>
-        </w:tabs>
-        <w:rPr>
-          <w:rFonts w:ascii="Segoe UI" w:hAnsi="Segoe UI" w:cs="Segoe UI"/>
-          <w:color w:val="444444"/>
-          <w:sz w:val="21"/>
-          <w:szCs w:val="21"/>
-          <w:shd w:val="clear" w:color="auto" w:fill="FFFFFF"/>
-        </w:rPr>
-      </w:pPr>
-      <w:r>
-        <w:rPr>
-          <w:rFonts w:ascii="Segoe UI" w:hAnsi="Segoe UI" w:cs="Segoe UI"/>
-          <w:color w:val="444444"/>
-          <w:sz w:val="21"/>
-          <w:szCs w:val="21"/>
-          <w:shd w:val="clear" w:color="auto" w:fill="FFFFFF"/>
-        </w:rPr>
-        <w:t xml:space="preserve">Tambahkan Extensi ke </w:t>
-      </w:r>
-      <w:proofErr w:type="gramStart"/>
-      <w:r>
-        <w:rPr>
-          <w:rFonts w:ascii="Segoe UI" w:hAnsi="Segoe UI" w:cs="Segoe UI"/>
-          <w:color w:val="444444"/>
-          <w:sz w:val="21"/>
-          <w:szCs w:val="21"/>
-          <w:shd w:val="clear" w:color="auto" w:fill="FFFFFF"/>
-        </w:rPr>
-        <w:t>konfigurasi Php :</w:t>
-      </w:r>
-      <w:proofErr w:type="gramEnd"/>
+        <w:t>Tahap selanjutnya,merupakan tahap Compile: yang dilakukan pertama kali adalah membuat extensi :</w:t>
+      </w:r>
+    </w:p>
+    <w:p>
+      <w:pPr>
+        <w:tabs>
+          <w:tab w:val="left" w:pos="2355"/>
+        </w:tabs>
+        <w:rPr>
+          <w:rFonts w:ascii="Segoe UI" w:hAnsi="Segoe UI" w:cs="Segoe UI"/>
+          <w:color w:val="444444"/>
+          <w:sz w:val="21"/>
+          <w:szCs w:val="21"/>
+          <w:shd w:val="clear" w:color="auto" w:fill="FFFFFF"/>
+        </w:rPr>
+      </w:pPr>
+      <w:r>
+        <w:rPr>
+          <w:rFonts w:ascii="Segoe UI" w:hAnsi="Segoe UI" w:cs="Segoe UI"/>
+          <w:color w:val="444444"/>
+          <w:sz w:val="21"/>
+          <w:szCs w:val="21"/>
+          <w:shd w:val="clear" w:color="auto" w:fill="FFFFFF"/>
+        </w:rPr>
+        <w:t>git clone –depth=1 git://github.com/phalcon/cphalcon.git</w:t>
+      </w:r>
+    </w:p>
+    <w:p>
+      <w:pPr>
+        <w:tabs>
+          <w:tab w:val="left" w:pos="2355"/>
+        </w:tabs>
+        <w:rPr>
+          <w:rFonts w:ascii="Segoe UI" w:hAnsi="Segoe UI" w:cs="Segoe UI"/>
+          <w:color w:val="444444"/>
+          <w:sz w:val="21"/>
+          <w:szCs w:val="21"/>
+          <w:shd w:val="clear" w:color="auto" w:fill="FFFFFF"/>
+        </w:rPr>
+      </w:pPr>
+      <w:r>
+        <w:rPr>
+          <w:rFonts w:ascii="Segoe UI" w:hAnsi="Segoe UI" w:cs="Segoe UI"/>
+          <w:color w:val="444444"/>
+          <w:sz w:val="21"/>
+          <w:szCs w:val="21"/>
+          <w:shd w:val="clear" w:color="auto" w:fill="FFFFFF"/>
+        </w:rPr>
+        <w:t>cd cphalcon/build</w:t>
+      </w:r>
+    </w:p>
+    <w:p>
+      <w:pPr>
+        <w:tabs>
+          <w:tab w:val="left" w:pos="2355"/>
+        </w:tabs>
+        <w:rPr>
+          <w:rFonts w:ascii="Segoe UI" w:hAnsi="Segoe UI" w:cs="Segoe UI"/>
+          <w:color w:val="444444"/>
+          <w:sz w:val="21"/>
+          <w:szCs w:val="21"/>
+          <w:shd w:val="clear" w:color="auto" w:fill="FFFFFF"/>
+        </w:rPr>
+      </w:pPr>
+      <w:r>
+        <w:rPr>
+          <w:rFonts w:ascii="Segoe UI" w:hAnsi="Segoe UI" w:cs="Segoe UI"/>
+          <w:color w:val="444444"/>
+          <w:sz w:val="21"/>
+          <w:szCs w:val="21"/>
+          <w:shd w:val="clear" w:color="auto" w:fill="FFFFFF"/>
+        </w:rPr>
+        <w:t>sudo ./install</w:t>
+      </w:r>
+    </w:p>
+    <w:p>
+      <w:pPr>
+        <w:tabs>
+          <w:tab w:val="left" w:pos="2355"/>
+        </w:tabs>
+        <w:rPr>
+          <w:rFonts w:ascii="Segoe UI" w:hAnsi="Segoe UI" w:cs="Segoe UI"/>
+          <w:color w:val="444444"/>
+          <w:sz w:val="21"/>
+          <w:szCs w:val="21"/>
+          <w:shd w:val="clear" w:color="auto" w:fill="FFFFFF"/>
+        </w:rPr>
+      </w:pPr>
+      <w:r>
+        <w:rPr>
+          <w:rFonts w:ascii="Segoe UI" w:hAnsi="Segoe UI" w:cs="Segoe UI"/>
+          <w:color w:val="444444"/>
+          <w:sz w:val="21"/>
+          <w:szCs w:val="21"/>
+          <w:shd w:val="clear" w:color="auto" w:fill="FFFFFF"/>
+        </w:rPr>
+        <w:t>Tambahkan Extensi ke konfigurasi Php :</w:t>
+      </w:r>
       <w:r>
         <w:rPr>
           <w:rFonts w:ascii="Segoe UI" w:hAnsi="Segoe UI" w:cs="Segoe UI"/>
@@ -1314,27 +1054,15 @@
           <w:shd w:val="clear" w:color="auto" w:fill="FFFFFF"/>
         </w:rPr>
       </w:pPr>
-      <w:proofErr w:type="gramStart"/>
-      <w:r>
-        <w:rPr>
-          <w:rFonts w:ascii="Segoe UI" w:hAnsi="Segoe UI" w:cs="Segoe UI"/>
-          <w:color w:val="444444"/>
-          <w:sz w:val="21"/>
-          <w:szCs w:val="21"/>
-          <w:shd w:val="clear" w:color="auto" w:fill="FFFFFF"/>
-        </w:rPr>
-        <w:t>extension=</w:t>
-      </w:r>
-      <w:proofErr w:type="gramEnd"/>
-      <w:r>
-        <w:rPr>
-          <w:rFonts w:ascii="Segoe UI" w:hAnsi="Segoe UI" w:cs="Segoe UI"/>
-          <w:color w:val="444444"/>
-          <w:sz w:val="21"/>
-          <w:szCs w:val="21"/>
-          <w:shd w:val="clear" w:color="auto" w:fill="FFFFFF"/>
-        </w:rPr>
-        <w:t>phalcon.so</w:t>
+      <w:r>
+        <w:rPr>
+          <w:rFonts w:ascii="Segoe UI" w:hAnsi="Segoe UI" w:cs="Segoe UI"/>
+          <w:color w:val="444444"/>
+          <w:sz w:val="21"/>
+          <w:szCs w:val="21"/>
+          <w:shd w:val="clear" w:color="auto" w:fill="FFFFFF"/>
+        </w:rPr>
+        <w:t>extension=phalcon.so</w:t>
       </w:r>
     </w:p>
     <w:p>
@@ -1592,29 +1320,7 @@
           <w:szCs w:val="21"/>
           <w:shd w:val="clear" w:color="auto" w:fill="FFFFFF"/>
         </w:rPr>
-        <w:t xml:space="preserve">Kemudian Edit file </w:t>
-      </w:r>
-      <w:proofErr w:type="gramStart"/>
-      <w:r>
-        <w:rPr>
-          <w:rFonts w:ascii="Segoe UI" w:hAnsi="Segoe UI" w:cs="Segoe UI"/>
-          <w:color w:val="444444"/>
-          <w:sz w:val="21"/>
-          <w:szCs w:val="21"/>
-          <w:shd w:val="clear" w:color="auto" w:fill="FFFFFF"/>
-        </w:rPr>
-        <w:t>php.ini ,</w:t>
-      </w:r>
-      <w:proofErr w:type="gramEnd"/>
-      <w:r>
-        <w:rPr>
-          <w:rFonts w:ascii="Segoe UI" w:hAnsi="Segoe UI" w:cs="Segoe UI"/>
-          <w:color w:val="444444"/>
-          <w:sz w:val="21"/>
-          <w:szCs w:val="21"/>
-          <w:shd w:val="clear" w:color="auto" w:fill="FFFFFF"/>
-        </w:rPr>
-        <w:t xml:space="preserve"> dan tambahkan di akhir :</w:t>
+        <w:t>Kemudian Edit file php.ini , dan tambahkan di akhir :</w:t>
       </w:r>
       <w:r>
         <w:rPr>
@@ -1657,68 +1363,62 @@
           <w:szCs w:val="21"/>
           <w:shd w:val="clear" w:color="auto" w:fill="FFFFFF"/>
         </w:rPr>
-        <w:t xml:space="preserve">Restart Apache Web Server dari XAMPP Control panel. Ini </w:t>
-      </w:r>
-      <w:proofErr w:type="gramStart"/>
-      <w:r>
-        <w:rPr>
-          <w:rFonts w:ascii="Segoe UI" w:hAnsi="Segoe UI" w:cs="Segoe UI"/>
-          <w:color w:val="444444"/>
-          <w:sz w:val="21"/>
-          <w:szCs w:val="21"/>
-          <w:shd w:val="clear" w:color="auto" w:fill="FFFFFF"/>
-        </w:rPr>
-        <w:t>akan</w:t>
-      </w:r>
-      <w:proofErr w:type="gramEnd"/>
-      <w:r>
-        <w:rPr>
-          <w:rFonts w:ascii="Segoe UI" w:hAnsi="Segoe UI" w:cs="Segoe UI"/>
-          <w:color w:val="444444"/>
-          <w:sz w:val="21"/>
-          <w:szCs w:val="21"/>
-          <w:shd w:val="clear" w:color="auto" w:fill="FFFFFF"/>
-        </w:rPr>
-        <w:t xml:space="preserve"> memproses Configurasi PHP baru</w:t>
-      </w:r>
-    </w:p>
-    <w:p>
-      <w:pPr>
-        <w:tabs>
-          <w:tab w:val="left" w:pos="2355"/>
-        </w:tabs>
-      </w:pPr>
-      <w:r>
-        <w:rPr>
-          <w:rFonts w:ascii="Segoe UI" w:hAnsi="Segoe UI" w:cs="Segoe UI"/>
-          <w:color w:val="444444"/>
-          <w:sz w:val="21"/>
-          <w:szCs w:val="21"/>
-          <w:shd w:val="clear" w:color="auto" w:fill="FFFFFF"/>
-        </w:rPr>
-        <w:t xml:space="preserve">Pada browser ketik http://localhost. Kemudian buka </w:t>
-      </w:r>
-      <w:proofErr w:type="gramStart"/>
-      <w:r>
-        <w:rPr>
-          <w:rFonts w:ascii="Segoe UI" w:hAnsi="Segoe UI" w:cs="Segoe UI"/>
-          <w:color w:val="444444"/>
-          <w:sz w:val="21"/>
-          <w:szCs w:val="21"/>
-          <w:shd w:val="clear" w:color="auto" w:fill="FFFFFF"/>
-        </w:rPr>
-        <w:t>phpinfo(</w:t>
-      </w:r>
-      <w:proofErr w:type="gramEnd"/>
-      <w:r>
-        <w:rPr>
-          <w:rFonts w:ascii="Segoe UI" w:hAnsi="Segoe UI" w:cs="Segoe UI"/>
-          <w:color w:val="444444"/>
-          <w:sz w:val="21"/>
-          <w:szCs w:val="21"/>
-          <w:shd w:val="clear" w:color="auto" w:fill="FFFFFF"/>
-        </w:rPr>
-        <w:t>) , dan cari informasi tentang Phalcon ,bjika sudah ketemu berarti Phalcon Framework telah berhasil terpasang</w:t>
+        <w:t>Restart Apache Web Server dari XAMPP Control panel. Ini akan memproses Configurasi PHP baru</w:t>
+      </w:r>
+    </w:p>
+    <w:p>
+      <w:pPr>
+        <w:tabs>
+          <w:tab w:val="left" w:pos="2355"/>
+        </w:tabs>
+        <w:rPr>
+          <w:rFonts w:ascii="Segoe UI" w:hAnsi="Segoe UI" w:cs="Segoe UI"/>
+          <w:color w:val="444444"/>
+          <w:sz w:val="21"/>
+          <w:szCs w:val="21"/>
+          <w:shd w:val="clear" w:color="auto" w:fill="FFFFFF"/>
+        </w:rPr>
+      </w:pPr>
+      <w:r>
+        <w:rPr>
+          <w:rFonts w:ascii="Segoe UI" w:hAnsi="Segoe UI" w:cs="Segoe UI"/>
+          <w:color w:val="444444"/>
+          <w:sz w:val="21"/>
+          <w:szCs w:val="21"/>
+          <w:shd w:val="clear" w:color="auto" w:fill="FFFFFF"/>
+        </w:rPr>
+        <w:t>Pada browser ketik http://localhost. Kemudian buka phpinfo() , dan cari informasi tentang Phalcon ,bjika sudah ketemu berarti Phalcon Framework telah berhasil terpasang</w:t>
+      </w:r>
+    </w:p>
+    <w:p>
+      <w:pPr>
+        <w:tabs>
+          <w:tab w:val="left" w:pos="2355"/>
+        </w:tabs>
+        <w:rPr>
+          <w:rFonts w:ascii="Segoe UI" w:hAnsi="Segoe UI" w:cs="Segoe UI"/>
+          <w:color w:val="444444"/>
+          <w:sz w:val="21"/>
+          <w:szCs w:val="21"/>
+          <w:shd w:val="clear" w:color="auto" w:fill="FFFFFF"/>
+        </w:rPr>
+      </w:pPr>
+    </w:p>
+    <w:p>
+      <w:pPr>
+        <w:tabs>
+          <w:tab w:val="left" w:pos="2355"/>
+        </w:tabs>
+      </w:pPr>
+      <w:r>
+        <w:rPr>
+          <w:rFonts w:ascii="Segoe UI" w:hAnsi="Segoe UI" w:cs="Segoe UI"/>
+          <w:color w:val="444444"/>
+          <w:sz w:val="21"/>
+          <w:szCs w:val="21"/>
+          <w:shd w:val="clear" w:color="auto" w:fill="FFFFFF"/>
+        </w:rPr>
+        <w:t xml:space="preserve">Membuat project baru </w:t>
       </w:r>
       <w:bookmarkStart w:id="0" w:name="_GoBack"/>
       <w:bookmarkEnd w:id="0"/>

</xml_diff>

<commit_message>
DI isi url coding2
</commit_message>
<xml_diff>
--- a/phalcon.docx
+++ b/phalcon.docx
@@ -8,8 +8,13 @@
       </w:r>
     </w:p>
     <w:p>
-      <w:r>
-        <w:t>Apa itu phalcon?</w:t>
+      <w:proofErr w:type="gramStart"/>
+      <w:r>
+        <w:t>Apa</w:t>
+      </w:r>
+      <w:proofErr w:type="gramEnd"/>
+      <w:r>
+        <w:t xml:space="preserve"> itu phalcon?</w:t>
       </w:r>
     </w:p>
     <w:p>
@@ -67,7 +72,27 @@
           <w:szCs w:val="27"/>
           <w:shd w:val="clear" w:color="auto" w:fill="FFFFFF"/>
         </w:rPr>
-        <w:t>PHP paling cepat saat ini. Kecepatan eksekusi programnya mengalahkan beberapa framework terkenal. Phalcon juga sempat menjadi perbincangan menarik di salah satu forum PHP Indonesia. Diawali dari thread salah satu anggota yang membagikan hasil survey Popular PHP Framework oleh SitePoint (http://www.sitepoint.com/best-php-frameworks-2014), selanjutnya banyak member yang berkomentar dan tidak menyangka bahwa nama yang terasa asing ini menempati urutan kedua terpopular setelah</w:t>
+        <w:t xml:space="preserve">PHP paling cepat saat ini. Kecepatan eksekusi programnya mengalahkan beberapa framework terkenal. Phalcon juga sempat menjadi perbincangan menarik di salah satu forum PHP Indonesia. Diawali dari thread salah satu anggota yang membagikan hasil survey Popular PHP Framework oleh SitePoint (http://www.sitepoint.com/best-php-frameworks-2014), selanjutnya banyak member yang berkomentar dan tidak menyangka bahwa </w:t>
+      </w:r>
+      <w:proofErr w:type="gramStart"/>
+      <w:r>
+        <w:rPr>
+          <w:color w:val="323232"/>
+          <w:sz w:val="27"/>
+          <w:szCs w:val="27"/>
+          <w:shd w:val="clear" w:color="auto" w:fill="FFFFFF"/>
+        </w:rPr>
+        <w:t>nama</w:t>
+      </w:r>
+      <w:proofErr w:type="gramEnd"/>
+      <w:r>
+        <w:rPr>
+          <w:color w:val="323232"/>
+          <w:sz w:val="27"/>
+          <w:szCs w:val="27"/>
+          <w:shd w:val="clear" w:color="auto" w:fill="FFFFFF"/>
+        </w:rPr>
+        <w:t xml:space="preserve"> yang terasa asing ini menempati urutan kedua terpopular setelah</w:t>
       </w:r>
       <w:r>
         <w:rPr>
@@ -148,16 +173,37 @@
           <w:szCs w:val="27"/>
           <w:shd w:val="clear" w:color="auto" w:fill="FFFFFF"/>
         </w:rPr>
-        <w:t>stable release </w:t>
-      </w:r>
-      <w:r>
-        <w:rPr>
+        <w:t>stable release</w:t>
+      </w:r>
+      <w:proofErr w:type="gramStart"/>
+      <w:r>
+        <w:rPr>
+          <w:rStyle w:val="Emphasis"/>
           <w:color w:val="323232"/>
           <w:sz w:val="27"/>
           <w:szCs w:val="27"/>
           <w:shd w:val="clear" w:color="auto" w:fill="FFFFFF"/>
         </w:rPr>
-        <w:t> tidak lama ini tepatnya pada 6 June 2014. Framework ini ditulis dalam bahasa C, C++, dan PHP. Phalcon juga menggunakan pola MVC seperti halnya</w:t>
+        <w:t> </w:t>
+      </w:r>
+      <w:r>
+        <w:rPr>
+          <w:color w:val="323232"/>
+          <w:sz w:val="27"/>
+          <w:szCs w:val="27"/>
+          <w:shd w:val="clear" w:color="auto" w:fill="FFFFFF"/>
+        </w:rPr>
+        <w:t> tidak</w:t>
+      </w:r>
+      <w:proofErr w:type="gramEnd"/>
+      <w:r>
+        <w:rPr>
+          <w:color w:val="323232"/>
+          <w:sz w:val="27"/>
+          <w:szCs w:val="27"/>
+          <w:shd w:val="clear" w:color="auto" w:fill="FFFFFF"/>
+        </w:rPr>
+        <w:t xml:space="preserve"> lama ini tepatnya pada 6 June 2014. Framework ini ditulis dalam bahasa C, C++, dan PHP. Phalcon juga menggunakan pola MVC seperti halnya</w:t>
       </w:r>
       <w:r>
         <w:rPr>
@@ -215,7 +261,27 @@
           <w:szCs w:val="27"/>
           <w:shd w:val="clear" w:color="auto" w:fill="FFFFFF"/>
         </w:rPr>
-        <w:t>Kamu tidak akan menemukan folder berisi file .php seperti halnya</w:t>
+        <w:t xml:space="preserve">Kamu tidak </w:t>
+      </w:r>
+      <w:proofErr w:type="gramStart"/>
+      <w:r>
+        <w:rPr>
+          <w:color w:val="323232"/>
+          <w:sz w:val="27"/>
+          <w:szCs w:val="27"/>
+          <w:shd w:val="clear" w:color="auto" w:fill="FFFFFF"/>
+        </w:rPr>
+        <w:t>akan</w:t>
+      </w:r>
+      <w:proofErr w:type="gramEnd"/>
+      <w:r>
+        <w:rPr>
+          <w:color w:val="323232"/>
+          <w:sz w:val="27"/>
+          <w:szCs w:val="27"/>
+          <w:shd w:val="clear" w:color="auto" w:fill="FFFFFF"/>
+        </w:rPr>
+        <w:t xml:space="preserve"> menemukan folder berisi file .php seperti halnya</w:t>
       </w:r>
       <w:r>
         <w:rPr>
@@ -292,18 +358,19 @@
           <w:szCs w:val="27"/>
           <w:shd w:val="clear" w:color="auto" w:fill="FFFFFF"/>
         </w:rPr>
-        <w:t>Phalcon dibungkus dalam ekstensi C, bertujuan untuk menangani lebih banyak request. Jika ditulis dalam C maka kecepatan eksekusi program akan lebih cepat dan penggunaan resource juga berkurang.</w:t>
-      </w:r>
-    </w:p>
-    <w:p>
-      <w:pPr>
+        <w:t xml:space="preserve">Phalcon dibungkus dalam ekstensi C, bertujuan untuk menangani lebih banyak request. Jika ditulis dalam C maka kecepatan eksekusi program </w:t>
+      </w:r>
+      <w:proofErr w:type="gramStart"/>
+      <w:r>
         <w:rPr>
           <w:color w:val="323232"/>
           <w:sz w:val="27"/>
           <w:szCs w:val="27"/>
           <w:shd w:val="clear" w:color="auto" w:fill="FFFFFF"/>
         </w:rPr>
-      </w:pPr>
+        <w:t>akan</w:t>
+      </w:r>
+      <w:proofErr w:type="gramEnd"/>
       <w:r>
         <w:rPr>
           <w:color w:val="323232"/>
@@ -311,7 +378,46 @@
           <w:szCs w:val="27"/>
           <w:shd w:val="clear" w:color="auto" w:fill="FFFFFF"/>
         </w:rPr>
-        <w:t>Sebagai framework, Phalcon pun sudah menyediakan berbagai alat perang yang kita butuhkan seperti : ORM, Pagination, Cache, Form Builder, dan Template Engine bernama</w:t>
+        <w:t xml:space="preserve"> lebih cepat dan penggunaan resource juga berkurang.</w:t>
+      </w:r>
+    </w:p>
+    <w:p>
+      <w:pPr>
+        <w:rPr>
+          <w:color w:val="323232"/>
+          <w:sz w:val="27"/>
+          <w:szCs w:val="27"/>
+          <w:shd w:val="clear" w:color="auto" w:fill="FFFFFF"/>
+        </w:rPr>
+      </w:pPr>
+      <w:r>
+        <w:rPr>
+          <w:color w:val="323232"/>
+          <w:sz w:val="27"/>
+          <w:szCs w:val="27"/>
+          <w:shd w:val="clear" w:color="auto" w:fill="FFFFFF"/>
+        </w:rPr>
+        <w:t xml:space="preserve">Sebagai framework, Phalcon pun sudah menyediakan berbagai alat perang yang kita butuhkan </w:t>
+      </w:r>
+      <w:proofErr w:type="gramStart"/>
+      <w:r>
+        <w:rPr>
+          <w:color w:val="323232"/>
+          <w:sz w:val="27"/>
+          <w:szCs w:val="27"/>
+          <w:shd w:val="clear" w:color="auto" w:fill="FFFFFF"/>
+        </w:rPr>
+        <w:t>seperti :</w:t>
+      </w:r>
+      <w:proofErr w:type="gramEnd"/>
+      <w:r>
+        <w:rPr>
+          <w:color w:val="323232"/>
+          <w:sz w:val="27"/>
+          <w:szCs w:val="27"/>
+          <w:shd w:val="clear" w:color="auto" w:fill="FFFFFF"/>
+        </w:rPr>
+        <w:t xml:space="preserve"> ORM, Pagination, Cache, Form Builder, dan Template Engine bernama</w:t>
       </w:r>
       <w:r>
         <w:rPr>
@@ -434,15 +540,27 @@
           <w:shd w:val="clear" w:color="auto" w:fill="FFFFFF"/>
         </w:rPr>
       </w:pPr>
-      <w:r>
-        <w:rPr>
-          <w:rFonts w:ascii="Segoe UI" w:hAnsi="Segoe UI" w:cs="Segoe UI"/>
-          <w:color w:val="444444"/>
-          <w:sz w:val="21"/>
-          <w:szCs w:val="21"/>
-          <w:shd w:val="clear" w:color="auto" w:fill="FFFFFF"/>
-        </w:rPr>
-        <w:t>sudo apt-get install php5-dev php5-mysql gcc</w:t>
+      <w:proofErr w:type="gramStart"/>
+      <w:r>
+        <w:rPr>
+          <w:rFonts w:ascii="Segoe UI" w:hAnsi="Segoe UI" w:cs="Segoe UI"/>
+          <w:color w:val="444444"/>
+          <w:sz w:val="21"/>
+          <w:szCs w:val="21"/>
+          <w:shd w:val="clear" w:color="auto" w:fill="FFFFFF"/>
+        </w:rPr>
+        <w:t>sudo</w:t>
+      </w:r>
+      <w:proofErr w:type="gramEnd"/>
+      <w:r>
+        <w:rPr>
+          <w:rFonts w:ascii="Segoe UI" w:hAnsi="Segoe UI" w:cs="Segoe UI"/>
+          <w:color w:val="444444"/>
+          <w:sz w:val="21"/>
+          <w:szCs w:val="21"/>
+          <w:shd w:val="clear" w:color="auto" w:fill="FFFFFF"/>
+        </w:rPr>
+        <w:t xml:space="preserve"> apt-get install php5-dev php5-mysql gcc</w:t>
       </w:r>
     </w:p>
     <w:p>
@@ -476,15 +594,27 @@
           <w:shd w:val="clear" w:color="auto" w:fill="FFFFFF"/>
         </w:rPr>
       </w:pPr>
-      <w:r>
-        <w:rPr>
-          <w:rFonts w:ascii="Segoe UI" w:hAnsi="Segoe UI" w:cs="Segoe UI"/>
-          <w:color w:val="444444"/>
-          <w:sz w:val="21"/>
-          <w:szCs w:val="21"/>
-          <w:shd w:val="clear" w:color="auto" w:fill="FFFFFF"/>
-        </w:rPr>
-        <w:t>sudo yum install php-devel php-mysqlnd gcc libtool</w:t>
+      <w:proofErr w:type="gramStart"/>
+      <w:r>
+        <w:rPr>
+          <w:rFonts w:ascii="Segoe UI" w:hAnsi="Segoe UI" w:cs="Segoe UI"/>
+          <w:color w:val="444444"/>
+          <w:sz w:val="21"/>
+          <w:szCs w:val="21"/>
+          <w:shd w:val="clear" w:color="auto" w:fill="FFFFFF"/>
+        </w:rPr>
+        <w:t>sudo</w:t>
+      </w:r>
+      <w:proofErr w:type="gramEnd"/>
+      <w:r>
+        <w:rPr>
+          <w:rFonts w:ascii="Segoe UI" w:hAnsi="Segoe UI" w:cs="Segoe UI"/>
+          <w:color w:val="444444"/>
+          <w:sz w:val="21"/>
+          <w:szCs w:val="21"/>
+          <w:shd w:val="clear" w:color="auto" w:fill="FFFFFF"/>
+        </w:rPr>
+        <w:t xml:space="preserve"> yum install php-devel php-mysqlnd gcc libtool</w:t>
       </w:r>
     </w:p>
     <w:p>
@@ -519,15 +649,27 @@
           <w:shd w:val="clear" w:color="auto" w:fill="FFFFFF"/>
         </w:rPr>
       </w:pPr>
-      <w:r>
-        <w:rPr>
-          <w:rFonts w:ascii="Segoe UI" w:hAnsi="Segoe UI" w:cs="Segoe UI"/>
-          <w:color w:val="444444"/>
-          <w:sz w:val="21"/>
-          <w:szCs w:val="21"/>
-          <w:shd w:val="clear" w:color="auto" w:fill="FFFFFF"/>
-        </w:rPr>
-        <w:t>sudo yum install php-devel php-mysql gcc libtool</w:t>
+      <w:proofErr w:type="gramStart"/>
+      <w:r>
+        <w:rPr>
+          <w:rFonts w:ascii="Segoe UI" w:hAnsi="Segoe UI" w:cs="Segoe UI"/>
+          <w:color w:val="444444"/>
+          <w:sz w:val="21"/>
+          <w:szCs w:val="21"/>
+          <w:shd w:val="clear" w:color="auto" w:fill="FFFFFF"/>
+        </w:rPr>
+        <w:t>sudo</w:t>
+      </w:r>
+      <w:proofErr w:type="gramEnd"/>
+      <w:r>
+        <w:rPr>
+          <w:rFonts w:ascii="Segoe UI" w:hAnsi="Segoe UI" w:cs="Segoe UI"/>
+          <w:color w:val="444444"/>
+          <w:sz w:val="21"/>
+          <w:szCs w:val="21"/>
+          <w:shd w:val="clear" w:color="auto" w:fill="FFFFFF"/>
+        </w:rPr>
+        <w:t xml:space="preserve"> yum install php-devel php-mysql gcc libtool</w:t>
       </w:r>
     </w:p>
     <w:p>
@@ -645,48 +787,73 @@
           <w:shd w:val="clear" w:color="auto" w:fill="FFFFFF"/>
         </w:rPr>
       </w:pPr>
-      <w:r>
-        <w:rPr>
-          <w:rFonts w:ascii="Segoe UI" w:hAnsi="Segoe UI" w:cs="Segoe UI"/>
-          <w:color w:val="444444"/>
-          <w:sz w:val="21"/>
-          <w:szCs w:val="21"/>
-          <w:shd w:val="clear" w:color="auto" w:fill="FFFFFF"/>
-        </w:rPr>
-        <w:t>wget -O – http://debrepo.frbit.com/frbit.gpg | sudo apt-key add – aptitude update</w:t>
-      </w:r>
-    </w:p>
-    <w:p>
-      <w:pPr>
-        <w:rPr>
-          <w:rFonts w:ascii="Segoe UI" w:hAnsi="Segoe UI" w:cs="Segoe UI"/>
-          <w:color w:val="444444"/>
-          <w:sz w:val="21"/>
-          <w:szCs w:val="21"/>
-          <w:shd w:val="clear" w:color="auto" w:fill="FFFFFF"/>
-        </w:rPr>
-      </w:pPr>
-      <w:r>
-        <w:rPr>
-          <w:rFonts w:ascii="Segoe UI" w:hAnsi="Segoe UI" w:cs="Segoe UI"/>
-          <w:color w:val="444444"/>
-          <w:sz w:val="21"/>
-          <w:szCs w:val="21"/>
-          <w:shd w:val="clear" w:color="auto" w:fill="FFFFFF"/>
-        </w:rPr>
-        <w:t>aptitude install php5-igbinary php5-mongo php5-oauth php5-phalcon php5-runkit php5-stats php5-stomp php5-yaf php5-yaml</w:t>
-      </w:r>
-    </w:p>
-    <w:p>
-      <w:pPr>
-        <w:rPr>
-          <w:rFonts w:ascii="Segoe UI" w:hAnsi="Segoe UI" w:cs="Segoe UI"/>
-          <w:color w:val="444444"/>
-          <w:sz w:val="21"/>
-          <w:szCs w:val="21"/>
-          <w:shd w:val="clear" w:color="auto" w:fill="FFFFFF"/>
-        </w:rPr>
-      </w:pPr>
+      <w:proofErr w:type="gramStart"/>
+      <w:r>
+        <w:rPr>
+          <w:rFonts w:ascii="Segoe UI" w:hAnsi="Segoe UI" w:cs="Segoe UI"/>
+          <w:color w:val="444444"/>
+          <w:sz w:val="21"/>
+          <w:szCs w:val="21"/>
+          <w:shd w:val="clear" w:color="auto" w:fill="FFFFFF"/>
+        </w:rPr>
+        <w:t>wget</w:t>
+      </w:r>
+      <w:proofErr w:type="gramEnd"/>
+      <w:r>
+        <w:rPr>
+          <w:rFonts w:ascii="Segoe UI" w:hAnsi="Segoe UI" w:cs="Segoe UI"/>
+          <w:color w:val="444444"/>
+          <w:sz w:val="21"/>
+          <w:szCs w:val="21"/>
+          <w:shd w:val="clear" w:color="auto" w:fill="FFFFFF"/>
+        </w:rPr>
+        <w:t xml:space="preserve"> -O – http://debrepo.frbit.com/frbit.gpg | sudo apt-key add – aptitude update</w:t>
+      </w:r>
+    </w:p>
+    <w:p>
+      <w:pPr>
+        <w:rPr>
+          <w:rFonts w:ascii="Segoe UI" w:hAnsi="Segoe UI" w:cs="Segoe UI"/>
+          <w:color w:val="444444"/>
+          <w:sz w:val="21"/>
+          <w:szCs w:val="21"/>
+          <w:shd w:val="clear" w:color="auto" w:fill="FFFFFF"/>
+        </w:rPr>
+      </w:pPr>
+      <w:proofErr w:type="gramStart"/>
+      <w:r>
+        <w:rPr>
+          <w:rFonts w:ascii="Segoe UI" w:hAnsi="Segoe UI" w:cs="Segoe UI"/>
+          <w:color w:val="444444"/>
+          <w:sz w:val="21"/>
+          <w:szCs w:val="21"/>
+          <w:shd w:val="clear" w:color="auto" w:fill="FFFFFF"/>
+        </w:rPr>
+        <w:t>aptitude</w:t>
+      </w:r>
+      <w:proofErr w:type="gramEnd"/>
+      <w:r>
+        <w:rPr>
+          <w:rFonts w:ascii="Segoe UI" w:hAnsi="Segoe UI" w:cs="Segoe UI"/>
+          <w:color w:val="444444"/>
+          <w:sz w:val="21"/>
+          <w:szCs w:val="21"/>
+          <w:shd w:val="clear" w:color="auto" w:fill="FFFFFF"/>
+        </w:rPr>
+        <w:t xml:space="preserve"> install php5-igbinary php5-mongo php5-oauth php5-phalcon php5-runkit php5-stats php5-stomp php5-yaf php5-yaml</w:t>
+      </w:r>
+    </w:p>
+    <w:p>
+      <w:pPr>
+        <w:rPr>
+          <w:rFonts w:ascii="Segoe UI" w:hAnsi="Segoe UI" w:cs="Segoe UI"/>
+          <w:color w:val="444444"/>
+          <w:sz w:val="21"/>
+          <w:szCs w:val="21"/>
+          <w:shd w:val="clear" w:color="auto" w:fill="FFFFFF"/>
+        </w:rPr>
+      </w:pPr>
+      <w:proofErr w:type="gramStart"/>
       <w:r>
         <w:rPr>
           <w:rFonts w:ascii="Segoe UI" w:hAnsi="Segoe UI" w:cs="Segoe UI"/>
@@ -697,6 +864,7 @@
         </w:rPr>
         <w:t>windows</w:t>
       </w:r>
+      <w:proofErr w:type="gramEnd"/>
     </w:p>
     <w:p>
       <w:pPr>
@@ -808,7 +976,29 @@
           <w:szCs w:val="21"/>
           <w:shd w:val="clear" w:color="auto" w:fill="FFFFFF"/>
         </w:rPr>
-        <w:t>Untuk menggunakan Phalcon di linux,kita hanya tinggal meng-compile dan menginstall ekstensinya dari source codenya.</w:t>
+        <w:t>Untuk menggunakan Phalcon di linux</w:t>
+      </w:r>
+      <w:proofErr w:type="gramStart"/>
+      <w:r>
+        <w:rPr>
+          <w:rFonts w:ascii="Segoe UI" w:hAnsi="Segoe UI" w:cs="Segoe UI"/>
+          <w:color w:val="444444"/>
+          <w:sz w:val="21"/>
+          <w:szCs w:val="21"/>
+          <w:shd w:val="clear" w:color="auto" w:fill="FFFFFF"/>
+        </w:rPr>
+        <w:t>,kita</w:t>
+      </w:r>
+      <w:proofErr w:type="gramEnd"/>
+      <w:r>
+        <w:rPr>
+          <w:rFonts w:ascii="Segoe UI" w:hAnsi="Segoe UI" w:cs="Segoe UI"/>
+          <w:color w:val="444444"/>
+          <w:sz w:val="21"/>
+          <w:szCs w:val="21"/>
+          <w:shd w:val="clear" w:color="auto" w:fill="FFFFFF"/>
+        </w:rPr>
+        <w:t xml:space="preserve"> hanya tinggal meng-compile dan menginstall ekstensinya dari source codenya.</w:t>
       </w:r>
       <w:r>
         <w:rPr>
@@ -923,104 +1113,174 @@
           <w:szCs w:val="21"/>
           <w:shd w:val="clear" w:color="auto" w:fill="FFFFFF"/>
         </w:rPr>
-        <w:t>Tahap selanjutnya,merupakan tahap Compile: yang dilakukan pertama kali adalah membuat extensi :</w:t>
-      </w:r>
-    </w:p>
-    <w:p>
-      <w:pPr>
-        <w:tabs>
-          <w:tab w:val="left" w:pos="2355"/>
-        </w:tabs>
-        <w:rPr>
-          <w:rFonts w:ascii="Segoe UI" w:hAnsi="Segoe UI" w:cs="Segoe UI"/>
-          <w:color w:val="444444"/>
-          <w:sz w:val="21"/>
-          <w:szCs w:val="21"/>
-          <w:shd w:val="clear" w:color="auto" w:fill="FFFFFF"/>
-        </w:rPr>
-      </w:pPr>
-      <w:r>
-        <w:rPr>
-          <w:rFonts w:ascii="Segoe UI" w:hAnsi="Segoe UI" w:cs="Segoe UI"/>
-          <w:color w:val="444444"/>
-          <w:sz w:val="21"/>
-          <w:szCs w:val="21"/>
-          <w:shd w:val="clear" w:color="auto" w:fill="FFFFFF"/>
-        </w:rPr>
-        <w:t>git clone –depth=1 git://github.com/phalcon/cphalcon.git</w:t>
-      </w:r>
-    </w:p>
-    <w:p>
-      <w:pPr>
-        <w:tabs>
-          <w:tab w:val="left" w:pos="2355"/>
-        </w:tabs>
-        <w:rPr>
-          <w:rFonts w:ascii="Segoe UI" w:hAnsi="Segoe UI" w:cs="Segoe UI"/>
-          <w:color w:val="444444"/>
-          <w:sz w:val="21"/>
-          <w:szCs w:val="21"/>
-          <w:shd w:val="clear" w:color="auto" w:fill="FFFFFF"/>
-        </w:rPr>
-      </w:pPr>
-      <w:r>
-        <w:rPr>
-          <w:rFonts w:ascii="Segoe UI" w:hAnsi="Segoe UI" w:cs="Segoe UI"/>
-          <w:color w:val="444444"/>
-          <w:sz w:val="21"/>
-          <w:szCs w:val="21"/>
-          <w:shd w:val="clear" w:color="auto" w:fill="FFFFFF"/>
-        </w:rPr>
-        <w:t>cd cphalcon/build</w:t>
-      </w:r>
-    </w:p>
-    <w:p>
-      <w:pPr>
-        <w:tabs>
-          <w:tab w:val="left" w:pos="2355"/>
-        </w:tabs>
-        <w:rPr>
-          <w:rFonts w:ascii="Segoe UI" w:hAnsi="Segoe UI" w:cs="Segoe UI"/>
-          <w:color w:val="444444"/>
-          <w:sz w:val="21"/>
-          <w:szCs w:val="21"/>
-          <w:shd w:val="clear" w:color="auto" w:fill="FFFFFF"/>
-        </w:rPr>
-      </w:pPr>
-      <w:r>
-        <w:rPr>
-          <w:rFonts w:ascii="Segoe UI" w:hAnsi="Segoe UI" w:cs="Segoe UI"/>
-          <w:color w:val="444444"/>
-          <w:sz w:val="21"/>
-          <w:szCs w:val="21"/>
-          <w:shd w:val="clear" w:color="auto" w:fill="FFFFFF"/>
-        </w:rPr>
-        <w:t>sudo ./install</w:t>
-      </w:r>
-    </w:p>
-    <w:p>
-      <w:pPr>
-        <w:tabs>
-          <w:tab w:val="left" w:pos="2355"/>
-        </w:tabs>
-        <w:rPr>
-          <w:rFonts w:ascii="Segoe UI" w:hAnsi="Segoe UI" w:cs="Segoe UI"/>
-          <w:color w:val="444444"/>
-          <w:sz w:val="21"/>
-          <w:szCs w:val="21"/>
-          <w:shd w:val="clear" w:color="auto" w:fill="FFFFFF"/>
-        </w:rPr>
-      </w:pPr>
-      <w:r>
-        <w:rPr>
-          <w:rFonts w:ascii="Segoe UI" w:hAnsi="Segoe UI" w:cs="Segoe UI"/>
-          <w:color w:val="444444"/>
-          <w:sz w:val="21"/>
-          <w:szCs w:val="21"/>
-          <w:shd w:val="clear" w:color="auto" w:fill="FFFFFF"/>
-        </w:rPr>
-        <w:t>Tambahkan Extensi ke konfigurasi Php :</w:t>
-      </w:r>
+        <w:t>Tahap selanjutnya</w:t>
+      </w:r>
+      <w:proofErr w:type="gramStart"/>
+      <w:r>
+        <w:rPr>
+          <w:rFonts w:ascii="Segoe UI" w:hAnsi="Segoe UI" w:cs="Segoe UI"/>
+          <w:color w:val="444444"/>
+          <w:sz w:val="21"/>
+          <w:szCs w:val="21"/>
+          <w:shd w:val="clear" w:color="auto" w:fill="FFFFFF"/>
+        </w:rPr>
+        <w:t>,merupakan</w:t>
+      </w:r>
+      <w:proofErr w:type="gramEnd"/>
+      <w:r>
+        <w:rPr>
+          <w:rFonts w:ascii="Segoe UI" w:hAnsi="Segoe UI" w:cs="Segoe UI"/>
+          <w:color w:val="444444"/>
+          <w:sz w:val="21"/>
+          <w:szCs w:val="21"/>
+          <w:shd w:val="clear" w:color="auto" w:fill="FFFFFF"/>
+        </w:rPr>
+        <w:t xml:space="preserve"> tahap Compile: yang dilakukan pertama kali adalah membuat extensi :</w:t>
+      </w:r>
+    </w:p>
+    <w:p>
+      <w:pPr>
+        <w:tabs>
+          <w:tab w:val="left" w:pos="2355"/>
+        </w:tabs>
+        <w:rPr>
+          <w:rFonts w:ascii="Segoe UI" w:hAnsi="Segoe UI" w:cs="Segoe UI"/>
+          <w:color w:val="444444"/>
+          <w:sz w:val="21"/>
+          <w:szCs w:val="21"/>
+          <w:shd w:val="clear" w:color="auto" w:fill="FFFFFF"/>
+        </w:rPr>
+      </w:pPr>
+      <w:proofErr w:type="gramStart"/>
+      <w:r>
+        <w:rPr>
+          <w:rFonts w:ascii="Segoe UI" w:hAnsi="Segoe UI" w:cs="Segoe UI"/>
+          <w:color w:val="444444"/>
+          <w:sz w:val="21"/>
+          <w:szCs w:val="21"/>
+          <w:shd w:val="clear" w:color="auto" w:fill="FFFFFF"/>
+        </w:rPr>
+        <w:t>git</w:t>
+      </w:r>
+      <w:proofErr w:type="gramEnd"/>
+      <w:r>
+        <w:rPr>
+          <w:rFonts w:ascii="Segoe UI" w:hAnsi="Segoe UI" w:cs="Segoe UI"/>
+          <w:color w:val="444444"/>
+          <w:sz w:val="21"/>
+          <w:szCs w:val="21"/>
+          <w:shd w:val="clear" w:color="auto" w:fill="FFFFFF"/>
+        </w:rPr>
+        <w:t xml:space="preserve"> clone –depth=1 git://github.com/phalcon/cphalcon.git</w:t>
+      </w:r>
+    </w:p>
+    <w:p>
+      <w:pPr>
+        <w:tabs>
+          <w:tab w:val="left" w:pos="2355"/>
+        </w:tabs>
+        <w:rPr>
+          <w:rFonts w:ascii="Segoe UI" w:hAnsi="Segoe UI" w:cs="Segoe UI"/>
+          <w:color w:val="444444"/>
+          <w:sz w:val="21"/>
+          <w:szCs w:val="21"/>
+          <w:shd w:val="clear" w:color="auto" w:fill="FFFFFF"/>
+        </w:rPr>
+      </w:pPr>
+      <w:proofErr w:type="gramStart"/>
+      <w:r>
+        <w:rPr>
+          <w:rFonts w:ascii="Segoe UI" w:hAnsi="Segoe UI" w:cs="Segoe UI"/>
+          <w:color w:val="444444"/>
+          <w:sz w:val="21"/>
+          <w:szCs w:val="21"/>
+          <w:shd w:val="clear" w:color="auto" w:fill="FFFFFF"/>
+        </w:rPr>
+        <w:t>cd</w:t>
+      </w:r>
+      <w:proofErr w:type="gramEnd"/>
+      <w:r>
+        <w:rPr>
+          <w:rFonts w:ascii="Segoe UI" w:hAnsi="Segoe UI" w:cs="Segoe UI"/>
+          <w:color w:val="444444"/>
+          <w:sz w:val="21"/>
+          <w:szCs w:val="21"/>
+          <w:shd w:val="clear" w:color="auto" w:fill="FFFFFF"/>
+        </w:rPr>
+        <w:t xml:space="preserve"> cphalcon/build</w:t>
+      </w:r>
+    </w:p>
+    <w:p>
+      <w:pPr>
+        <w:tabs>
+          <w:tab w:val="left" w:pos="2355"/>
+        </w:tabs>
+        <w:rPr>
+          <w:rFonts w:ascii="Segoe UI" w:hAnsi="Segoe UI" w:cs="Segoe UI"/>
+          <w:color w:val="444444"/>
+          <w:sz w:val="21"/>
+          <w:szCs w:val="21"/>
+          <w:shd w:val="clear" w:color="auto" w:fill="FFFFFF"/>
+        </w:rPr>
+      </w:pPr>
+      <w:proofErr w:type="gramStart"/>
+      <w:r>
+        <w:rPr>
+          <w:rFonts w:ascii="Segoe UI" w:hAnsi="Segoe UI" w:cs="Segoe UI"/>
+          <w:color w:val="444444"/>
+          <w:sz w:val="21"/>
+          <w:szCs w:val="21"/>
+          <w:shd w:val="clear" w:color="auto" w:fill="FFFFFF"/>
+        </w:rPr>
+        <w:t>sudo</w:t>
+      </w:r>
+      <w:proofErr w:type="gramEnd"/>
+      <w:r>
+        <w:rPr>
+          <w:rFonts w:ascii="Segoe UI" w:hAnsi="Segoe UI" w:cs="Segoe UI"/>
+          <w:color w:val="444444"/>
+          <w:sz w:val="21"/>
+          <w:szCs w:val="21"/>
+          <w:shd w:val="clear" w:color="auto" w:fill="FFFFFF"/>
+        </w:rPr>
+        <w:t xml:space="preserve"> ./install</w:t>
+      </w:r>
+    </w:p>
+    <w:p>
+      <w:pPr>
+        <w:tabs>
+          <w:tab w:val="left" w:pos="2355"/>
+        </w:tabs>
+        <w:rPr>
+          <w:rFonts w:ascii="Segoe UI" w:hAnsi="Segoe UI" w:cs="Segoe UI"/>
+          <w:color w:val="444444"/>
+          <w:sz w:val="21"/>
+          <w:szCs w:val="21"/>
+          <w:shd w:val="clear" w:color="auto" w:fill="FFFFFF"/>
+        </w:rPr>
+      </w:pPr>
+      <w:r>
+        <w:rPr>
+          <w:rFonts w:ascii="Segoe UI" w:hAnsi="Segoe UI" w:cs="Segoe UI"/>
+          <w:color w:val="444444"/>
+          <w:sz w:val="21"/>
+          <w:szCs w:val="21"/>
+          <w:shd w:val="clear" w:color="auto" w:fill="FFFFFF"/>
+        </w:rPr>
+        <w:t xml:space="preserve">Tambahkan Extensi ke </w:t>
+      </w:r>
+      <w:proofErr w:type="gramStart"/>
+      <w:r>
+        <w:rPr>
+          <w:rFonts w:ascii="Segoe UI" w:hAnsi="Segoe UI" w:cs="Segoe UI"/>
+          <w:color w:val="444444"/>
+          <w:sz w:val="21"/>
+          <w:szCs w:val="21"/>
+          <w:shd w:val="clear" w:color="auto" w:fill="FFFFFF"/>
+        </w:rPr>
+        <w:t>konfigurasi Php :</w:t>
+      </w:r>
+      <w:proofErr w:type="gramEnd"/>
       <w:r>
         <w:rPr>
           <w:rFonts w:ascii="Segoe UI" w:hAnsi="Segoe UI" w:cs="Segoe UI"/>
@@ -1054,15 +1314,27 @@
           <w:shd w:val="clear" w:color="auto" w:fill="FFFFFF"/>
         </w:rPr>
       </w:pPr>
-      <w:r>
-        <w:rPr>
-          <w:rFonts w:ascii="Segoe UI" w:hAnsi="Segoe UI" w:cs="Segoe UI"/>
-          <w:color w:val="444444"/>
-          <w:sz w:val="21"/>
-          <w:szCs w:val="21"/>
-          <w:shd w:val="clear" w:color="auto" w:fill="FFFFFF"/>
-        </w:rPr>
-        <w:t>extension=phalcon.so</w:t>
+      <w:proofErr w:type="gramStart"/>
+      <w:r>
+        <w:rPr>
+          <w:rFonts w:ascii="Segoe UI" w:hAnsi="Segoe UI" w:cs="Segoe UI"/>
+          <w:color w:val="444444"/>
+          <w:sz w:val="21"/>
+          <w:szCs w:val="21"/>
+          <w:shd w:val="clear" w:color="auto" w:fill="FFFFFF"/>
+        </w:rPr>
+        <w:t>extension=</w:t>
+      </w:r>
+      <w:proofErr w:type="gramEnd"/>
+      <w:r>
+        <w:rPr>
+          <w:rFonts w:ascii="Segoe UI" w:hAnsi="Segoe UI" w:cs="Segoe UI"/>
+          <w:color w:val="444444"/>
+          <w:sz w:val="21"/>
+          <w:szCs w:val="21"/>
+          <w:shd w:val="clear" w:color="auto" w:fill="FFFFFF"/>
+        </w:rPr>
+        <w:t>phalcon.so</w:t>
       </w:r>
     </w:p>
     <w:p>
@@ -1320,7 +1592,29 @@
           <w:szCs w:val="21"/>
           <w:shd w:val="clear" w:color="auto" w:fill="FFFFFF"/>
         </w:rPr>
-        <w:t>Kemudian Edit file php.ini , dan tambahkan di akhir :</w:t>
+        <w:t xml:space="preserve">Kemudian Edit file </w:t>
+      </w:r>
+      <w:proofErr w:type="gramStart"/>
+      <w:r>
+        <w:rPr>
+          <w:rFonts w:ascii="Segoe UI" w:hAnsi="Segoe UI" w:cs="Segoe UI"/>
+          <w:color w:val="444444"/>
+          <w:sz w:val="21"/>
+          <w:szCs w:val="21"/>
+          <w:shd w:val="clear" w:color="auto" w:fill="FFFFFF"/>
+        </w:rPr>
+        <w:t>php.ini ,</w:t>
+      </w:r>
+      <w:proofErr w:type="gramEnd"/>
+      <w:r>
+        <w:rPr>
+          <w:rFonts w:ascii="Segoe UI" w:hAnsi="Segoe UI" w:cs="Segoe UI"/>
+          <w:color w:val="444444"/>
+          <w:sz w:val="21"/>
+          <w:szCs w:val="21"/>
+          <w:shd w:val="clear" w:color="auto" w:fill="FFFFFF"/>
+        </w:rPr>
+        <w:t xml:space="preserve"> dan tambahkan di akhir :</w:t>
       </w:r>
       <w:r>
         <w:rPr>
@@ -1363,31 +1657,75 @@
           <w:szCs w:val="21"/>
           <w:shd w:val="clear" w:color="auto" w:fill="FFFFFF"/>
         </w:rPr>
-        <w:t>Restart Apache Web Server dari XAMPP Control panel. Ini akan memproses Configurasi PHP baru</w:t>
-      </w:r>
-    </w:p>
-    <w:p>
-      <w:pPr>
-        <w:tabs>
-          <w:tab w:val="left" w:pos="2355"/>
-        </w:tabs>
-        <w:rPr>
-          <w:rFonts w:ascii="Segoe UI" w:hAnsi="Segoe UI" w:cs="Segoe UI"/>
-          <w:color w:val="444444"/>
-          <w:sz w:val="21"/>
-          <w:szCs w:val="21"/>
-          <w:shd w:val="clear" w:color="auto" w:fill="FFFFFF"/>
-        </w:rPr>
-      </w:pPr>
-      <w:r>
-        <w:rPr>
-          <w:rFonts w:ascii="Segoe UI" w:hAnsi="Segoe UI" w:cs="Segoe UI"/>
-          <w:color w:val="444444"/>
-          <w:sz w:val="21"/>
-          <w:szCs w:val="21"/>
-          <w:shd w:val="clear" w:color="auto" w:fill="FFFFFF"/>
-        </w:rPr>
-        <w:t>Pada browser ketik http://localhost. Kemudian buka phpinfo() , dan cari informasi tentang Phalcon ,bjika sudah ketemu berarti Phalcon Framework telah berhasil terpasang</w:t>
+        <w:t xml:space="preserve">Restart Apache Web Server dari XAMPP Control panel. Ini </w:t>
+      </w:r>
+      <w:proofErr w:type="gramStart"/>
+      <w:r>
+        <w:rPr>
+          <w:rFonts w:ascii="Segoe UI" w:hAnsi="Segoe UI" w:cs="Segoe UI"/>
+          <w:color w:val="444444"/>
+          <w:sz w:val="21"/>
+          <w:szCs w:val="21"/>
+          <w:shd w:val="clear" w:color="auto" w:fill="FFFFFF"/>
+        </w:rPr>
+        <w:t>akan</w:t>
+      </w:r>
+      <w:proofErr w:type="gramEnd"/>
+      <w:r>
+        <w:rPr>
+          <w:rFonts w:ascii="Segoe UI" w:hAnsi="Segoe UI" w:cs="Segoe UI"/>
+          <w:color w:val="444444"/>
+          <w:sz w:val="21"/>
+          <w:szCs w:val="21"/>
+          <w:shd w:val="clear" w:color="auto" w:fill="FFFFFF"/>
+        </w:rPr>
+        <w:t xml:space="preserve"> memproses Configurasi PHP baru</w:t>
+      </w:r>
+    </w:p>
+    <w:p>
+      <w:pPr>
+        <w:tabs>
+          <w:tab w:val="left" w:pos="2355"/>
+        </w:tabs>
+        <w:rPr>
+          <w:rFonts w:ascii="Segoe UI" w:hAnsi="Segoe UI" w:cs="Segoe UI"/>
+          <w:color w:val="444444"/>
+          <w:sz w:val="21"/>
+          <w:szCs w:val="21"/>
+          <w:shd w:val="clear" w:color="auto" w:fill="FFFFFF"/>
+        </w:rPr>
+      </w:pPr>
+      <w:r>
+        <w:rPr>
+          <w:rFonts w:ascii="Segoe UI" w:hAnsi="Segoe UI" w:cs="Segoe UI"/>
+          <w:color w:val="444444"/>
+          <w:sz w:val="21"/>
+          <w:szCs w:val="21"/>
+          <w:shd w:val="clear" w:color="auto" w:fill="FFFFFF"/>
+        </w:rPr>
+        <w:t xml:space="preserve">Pada browser ketik http://localhost. Kemudian buka </w:t>
+      </w:r>
+      <w:proofErr w:type="gramStart"/>
+      <w:r>
+        <w:rPr>
+          <w:rFonts w:ascii="Segoe UI" w:hAnsi="Segoe UI" w:cs="Segoe UI"/>
+          <w:color w:val="444444"/>
+          <w:sz w:val="21"/>
+          <w:szCs w:val="21"/>
+          <w:shd w:val="clear" w:color="auto" w:fill="FFFFFF"/>
+        </w:rPr>
+        <w:t>phpinfo(</w:t>
+      </w:r>
+      <w:proofErr w:type="gramEnd"/>
+      <w:r>
+        <w:rPr>
+          <w:rFonts w:ascii="Segoe UI" w:hAnsi="Segoe UI" w:cs="Segoe UI"/>
+          <w:color w:val="444444"/>
+          <w:sz w:val="21"/>
+          <w:szCs w:val="21"/>
+          <w:shd w:val="clear" w:color="auto" w:fill="FFFFFF"/>
+        </w:rPr>
+        <w:t>) , dan cari informasi tentang Phalcon ,bjika sudah ketemu berarti Phalcon Framework telah berhasil terpasang</w:t>
       </w:r>
     </w:p>
     <w:p>
@@ -1626,7 +1964,29 @@
           <w:szCs w:val="21"/>
           <w:shd w:val="clear" w:color="auto" w:fill="FFFFFF"/>
         </w:rPr>
-        <w:t>Jika kita telah menggunakan framework PHP lain, kita akan mengharapkan beberapa file framework terkait di suatu tempat dalam struktur folder proyek kita. Dengan Phalcon, semua file ini sudah tersedia dalam memori, sehingga semua yang perlu kita lakukan untuk memulainya adalah membuat struktur folder kosong di suatu tempat di dalam Apache document root (defaultnya /var/www). Cara yang disarankan untuk melakukannya adalah sebagai berikut:</w:t>
+        <w:t xml:space="preserve">Jika kita telah menggunakan framework PHP lain, kita </w:t>
+      </w:r>
+      <w:proofErr w:type="gramStart"/>
+      <w:r>
+        <w:rPr>
+          <w:rFonts w:ascii="Segoe UI" w:hAnsi="Segoe UI" w:cs="Segoe UI"/>
+          <w:color w:val="444444"/>
+          <w:sz w:val="21"/>
+          <w:szCs w:val="21"/>
+          <w:shd w:val="clear" w:color="auto" w:fill="FFFFFF"/>
+        </w:rPr>
+        <w:t>akan</w:t>
+      </w:r>
+      <w:proofErr w:type="gramEnd"/>
+      <w:r>
+        <w:rPr>
+          <w:rFonts w:ascii="Segoe UI" w:hAnsi="Segoe UI" w:cs="Segoe UI"/>
+          <w:color w:val="444444"/>
+          <w:sz w:val="21"/>
+          <w:szCs w:val="21"/>
+          <w:shd w:val="clear" w:color="auto" w:fill="FFFFFF"/>
+        </w:rPr>
+        <w:t xml:space="preserve"> mengharapkan beberapa file framework terkait di suatu tempat dalam struktur folder proyek kita. Dengan Phalcon, semua file ini sudah tersedia dalam memori, sehingga semua yang perlu kita lakukan untuk memulainya adalah membuat struktur folder kosong di suatu tempat di dalam Apache document root (defaultnya /var/www). Cara yang disarankan untuk melakukannya adalah sebagai berikut:</w:t>
       </w:r>
     </w:p>
     <w:p>
@@ -1730,15 +2090,27 @@
           <w:shd w:val="clear" w:color="auto" w:fill="FFFFFF"/>
         </w:rPr>
       </w:pPr>
-      <w:r>
-        <w:rPr>
-          <w:rFonts w:ascii="Segoe UI" w:hAnsi="Segoe UI" w:cs="Segoe UI"/>
-          <w:color w:val="444444"/>
-          <w:sz w:val="21"/>
-          <w:szCs w:val="21"/>
-          <w:shd w:val="clear" w:color="auto" w:fill="FFFFFF"/>
-        </w:rPr>
-        <w:t>app/</w:t>
+      <w:proofErr w:type="gramStart"/>
+      <w:r>
+        <w:rPr>
+          <w:rFonts w:ascii="Segoe UI" w:hAnsi="Segoe UI" w:cs="Segoe UI"/>
+          <w:color w:val="444444"/>
+          <w:sz w:val="21"/>
+          <w:szCs w:val="21"/>
+          <w:shd w:val="clear" w:color="auto" w:fill="FFFFFF"/>
+        </w:rPr>
+        <w:t>app</w:t>
+      </w:r>
+      <w:proofErr w:type="gramEnd"/>
+      <w:r>
+        <w:rPr>
+          <w:rFonts w:ascii="Segoe UI" w:hAnsi="Segoe UI" w:cs="Segoe UI"/>
+          <w:color w:val="444444"/>
+          <w:sz w:val="21"/>
+          <w:szCs w:val="21"/>
+          <w:shd w:val="clear" w:color="auto" w:fill="FFFFFF"/>
+        </w:rPr>
+        <w:t>/</w:t>
       </w:r>
     </w:p>
     <w:p>
@@ -1755,15 +2127,27 @@
           <w:shd w:val="clear" w:color="auto" w:fill="FFFFFF"/>
         </w:rPr>
       </w:pPr>
-      <w:r>
-        <w:rPr>
-          <w:rFonts w:ascii="Segoe UI" w:hAnsi="Segoe UI" w:cs="Segoe UI"/>
-          <w:color w:val="444444"/>
-          <w:sz w:val="21"/>
-          <w:szCs w:val="21"/>
-          <w:shd w:val="clear" w:color="auto" w:fill="FFFFFF"/>
-        </w:rPr>
-        <w:t>controllers/</w:t>
+      <w:proofErr w:type="gramStart"/>
+      <w:r>
+        <w:rPr>
+          <w:rFonts w:ascii="Segoe UI" w:hAnsi="Segoe UI" w:cs="Segoe UI"/>
+          <w:color w:val="444444"/>
+          <w:sz w:val="21"/>
+          <w:szCs w:val="21"/>
+          <w:shd w:val="clear" w:color="auto" w:fill="FFFFFF"/>
+        </w:rPr>
+        <w:t>controllers</w:t>
+      </w:r>
+      <w:proofErr w:type="gramEnd"/>
+      <w:r>
+        <w:rPr>
+          <w:rFonts w:ascii="Segoe UI" w:hAnsi="Segoe UI" w:cs="Segoe UI"/>
+          <w:color w:val="444444"/>
+          <w:sz w:val="21"/>
+          <w:szCs w:val="21"/>
+          <w:shd w:val="clear" w:color="auto" w:fill="FFFFFF"/>
+        </w:rPr>
+        <w:t>/</w:t>
       </w:r>
     </w:p>
     <w:p>
@@ -1780,15 +2164,27 @@
           <w:shd w:val="clear" w:color="auto" w:fill="FFFFFF"/>
         </w:rPr>
       </w:pPr>
-      <w:r>
-        <w:rPr>
-          <w:rFonts w:ascii="Segoe UI" w:hAnsi="Segoe UI" w:cs="Segoe UI"/>
-          <w:color w:val="444444"/>
-          <w:sz w:val="21"/>
-          <w:szCs w:val="21"/>
-          <w:shd w:val="clear" w:color="auto" w:fill="FFFFFF"/>
-        </w:rPr>
-        <w:t>models/</w:t>
+      <w:proofErr w:type="gramStart"/>
+      <w:r>
+        <w:rPr>
+          <w:rFonts w:ascii="Segoe UI" w:hAnsi="Segoe UI" w:cs="Segoe UI"/>
+          <w:color w:val="444444"/>
+          <w:sz w:val="21"/>
+          <w:szCs w:val="21"/>
+          <w:shd w:val="clear" w:color="auto" w:fill="FFFFFF"/>
+        </w:rPr>
+        <w:t>models</w:t>
+      </w:r>
+      <w:proofErr w:type="gramEnd"/>
+      <w:r>
+        <w:rPr>
+          <w:rFonts w:ascii="Segoe UI" w:hAnsi="Segoe UI" w:cs="Segoe UI"/>
+          <w:color w:val="444444"/>
+          <w:sz w:val="21"/>
+          <w:szCs w:val="21"/>
+          <w:shd w:val="clear" w:color="auto" w:fill="FFFFFF"/>
+        </w:rPr>
+        <w:t>/</w:t>
       </w:r>
     </w:p>
     <w:p>
@@ -1805,15 +2201,27 @@
           <w:shd w:val="clear" w:color="auto" w:fill="FFFFFF"/>
         </w:rPr>
       </w:pPr>
-      <w:r>
-        <w:rPr>
-          <w:rFonts w:ascii="Segoe UI" w:hAnsi="Segoe UI" w:cs="Segoe UI"/>
-          <w:color w:val="444444"/>
-          <w:sz w:val="21"/>
-          <w:szCs w:val="21"/>
-          <w:shd w:val="clear" w:color="auto" w:fill="FFFFFF"/>
-        </w:rPr>
-        <w:t>views/</w:t>
+      <w:proofErr w:type="gramStart"/>
+      <w:r>
+        <w:rPr>
+          <w:rFonts w:ascii="Segoe UI" w:hAnsi="Segoe UI" w:cs="Segoe UI"/>
+          <w:color w:val="444444"/>
+          <w:sz w:val="21"/>
+          <w:szCs w:val="21"/>
+          <w:shd w:val="clear" w:color="auto" w:fill="FFFFFF"/>
+        </w:rPr>
+        <w:t>views</w:t>
+      </w:r>
+      <w:proofErr w:type="gramEnd"/>
+      <w:r>
+        <w:rPr>
+          <w:rFonts w:ascii="Segoe UI" w:hAnsi="Segoe UI" w:cs="Segoe UI"/>
+          <w:color w:val="444444"/>
+          <w:sz w:val="21"/>
+          <w:szCs w:val="21"/>
+          <w:shd w:val="clear" w:color="auto" w:fill="FFFFFF"/>
+        </w:rPr>
+        <w:t>/</w:t>
       </w:r>
     </w:p>
     <w:p>
@@ -1830,15 +2238,27 @@
           <w:shd w:val="clear" w:color="auto" w:fill="FFFFFF"/>
         </w:rPr>
       </w:pPr>
-      <w:r>
-        <w:rPr>
-          <w:rFonts w:ascii="Segoe UI" w:hAnsi="Segoe UI" w:cs="Segoe UI"/>
-          <w:color w:val="444444"/>
-          <w:sz w:val="21"/>
-          <w:szCs w:val="21"/>
-          <w:shd w:val="clear" w:color="auto" w:fill="FFFFFF"/>
-        </w:rPr>
-        <w:t>public/</w:t>
+      <w:proofErr w:type="gramStart"/>
+      <w:r>
+        <w:rPr>
+          <w:rFonts w:ascii="Segoe UI" w:hAnsi="Segoe UI" w:cs="Segoe UI"/>
+          <w:color w:val="444444"/>
+          <w:sz w:val="21"/>
+          <w:szCs w:val="21"/>
+          <w:shd w:val="clear" w:color="auto" w:fill="FFFFFF"/>
+        </w:rPr>
+        <w:t>public</w:t>
+      </w:r>
+      <w:proofErr w:type="gramEnd"/>
+      <w:r>
+        <w:rPr>
+          <w:rFonts w:ascii="Segoe UI" w:hAnsi="Segoe UI" w:cs="Segoe UI"/>
+          <w:color w:val="444444"/>
+          <w:sz w:val="21"/>
+          <w:szCs w:val="21"/>
+          <w:shd w:val="clear" w:color="auto" w:fill="FFFFFF"/>
+        </w:rPr>
+        <w:t>/</w:t>
       </w:r>
     </w:p>
     <w:p>
@@ -1855,15 +2275,27 @@
           <w:shd w:val="clear" w:color="auto" w:fill="FFFFFF"/>
         </w:rPr>
       </w:pPr>
-      <w:r>
-        <w:rPr>
-          <w:rFonts w:ascii="Segoe UI" w:hAnsi="Segoe UI" w:cs="Segoe UI"/>
-          <w:color w:val="444444"/>
-          <w:sz w:val="21"/>
-          <w:szCs w:val="21"/>
-          <w:shd w:val="clear" w:color="auto" w:fill="FFFFFF"/>
-        </w:rPr>
-        <w:t>css/</w:t>
+      <w:proofErr w:type="gramStart"/>
+      <w:r>
+        <w:rPr>
+          <w:rFonts w:ascii="Segoe UI" w:hAnsi="Segoe UI" w:cs="Segoe UI"/>
+          <w:color w:val="444444"/>
+          <w:sz w:val="21"/>
+          <w:szCs w:val="21"/>
+          <w:shd w:val="clear" w:color="auto" w:fill="FFFFFF"/>
+        </w:rPr>
+        <w:t>css</w:t>
+      </w:r>
+      <w:proofErr w:type="gramEnd"/>
+      <w:r>
+        <w:rPr>
+          <w:rFonts w:ascii="Segoe UI" w:hAnsi="Segoe UI" w:cs="Segoe UI"/>
+          <w:color w:val="444444"/>
+          <w:sz w:val="21"/>
+          <w:szCs w:val="21"/>
+          <w:shd w:val="clear" w:color="auto" w:fill="FFFFFF"/>
+        </w:rPr>
+        <w:t>/</w:t>
       </w:r>
     </w:p>
     <w:p>
@@ -1880,15 +2312,27 @@
           <w:shd w:val="clear" w:color="auto" w:fill="FFFFFF"/>
         </w:rPr>
       </w:pPr>
-      <w:r>
-        <w:rPr>
-          <w:rFonts w:ascii="Segoe UI" w:hAnsi="Segoe UI" w:cs="Segoe UI"/>
-          <w:color w:val="444444"/>
-          <w:sz w:val="21"/>
-          <w:szCs w:val="21"/>
-          <w:shd w:val="clear" w:color="auto" w:fill="FFFFFF"/>
-        </w:rPr>
-        <w:t>img/</w:t>
+      <w:proofErr w:type="gramStart"/>
+      <w:r>
+        <w:rPr>
+          <w:rFonts w:ascii="Segoe UI" w:hAnsi="Segoe UI" w:cs="Segoe UI"/>
+          <w:color w:val="444444"/>
+          <w:sz w:val="21"/>
+          <w:szCs w:val="21"/>
+          <w:shd w:val="clear" w:color="auto" w:fill="FFFFFF"/>
+        </w:rPr>
+        <w:t>img</w:t>
+      </w:r>
+      <w:proofErr w:type="gramEnd"/>
+      <w:r>
+        <w:rPr>
+          <w:rFonts w:ascii="Segoe UI" w:hAnsi="Segoe UI" w:cs="Segoe UI"/>
+          <w:color w:val="444444"/>
+          <w:sz w:val="21"/>
+          <w:szCs w:val="21"/>
+          <w:shd w:val="clear" w:color="auto" w:fill="FFFFFF"/>
+        </w:rPr>
+        <w:t>/</w:t>
       </w:r>
     </w:p>
     <w:p>
@@ -1905,15 +2349,27 @@
           <w:shd w:val="clear" w:color="auto" w:fill="FFFFFF"/>
         </w:rPr>
       </w:pPr>
-      <w:r>
-        <w:rPr>
-          <w:rFonts w:ascii="Segoe UI" w:hAnsi="Segoe UI" w:cs="Segoe UI"/>
-          <w:color w:val="444444"/>
-          <w:sz w:val="21"/>
-          <w:szCs w:val="21"/>
-          <w:shd w:val="clear" w:color="auto" w:fill="FFFFFF"/>
-        </w:rPr>
-        <w:t>js/</w:t>
+      <w:proofErr w:type="gramStart"/>
+      <w:r>
+        <w:rPr>
+          <w:rFonts w:ascii="Segoe UI" w:hAnsi="Segoe UI" w:cs="Segoe UI"/>
+          <w:color w:val="444444"/>
+          <w:sz w:val="21"/>
+          <w:szCs w:val="21"/>
+          <w:shd w:val="clear" w:color="auto" w:fill="FFFFFF"/>
+        </w:rPr>
+        <w:t>js</w:t>
+      </w:r>
+      <w:proofErr w:type="gramEnd"/>
+      <w:r>
+        <w:rPr>
+          <w:rFonts w:ascii="Segoe UI" w:hAnsi="Segoe UI" w:cs="Segoe UI"/>
+          <w:color w:val="444444"/>
+          <w:sz w:val="21"/>
+          <w:szCs w:val="21"/>
+          <w:shd w:val="clear" w:color="auto" w:fill="FFFFFF"/>
+        </w:rPr>
+        <w:t>/</w:t>
       </w:r>
     </w:p>
     <w:p>
@@ -1938,7 +2394,51 @@
           <w:szCs w:val="21"/>
           <w:shd w:val="clear" w:color="auto" w:fill="FFFFFF"/>
         </w:rPr>
-        <w:t xml:space="preserve">Jadi apa yang kita miliki di sini adalah folder proyek yang memiliki 2 folder utama: app dan publik. Yang pertama akan menjadi rumah logika aplikasi kita (kebanyakan PHP) sedangkan yang kedua adalah di mana browser kita akan mengarahkan dan diarahkan ke </w:t>
+        <w:t xml:space="preserve">Jadi </w:t>
+      </w:r>
+      <w:proofErr w:type="gramStart"/>
+      <w:r>
+        <w:rPr>
+          <w:rFonts w:ascii="Segoe UI" w:hAnsi="Segoe UI" w:cs="Segoe UI"/>
+          <w:color w:val="444444"/>
+          <w:sz w:val="21"/>
+          <w:szCs w:val="21"/>
+          <w:shd w:val="clear" w:color="auto" w:fill="FFFFFF"/>
+        </w:rPr>
+        <w:t>apa</w:t>
+      </w:r>
+      <w:proofErr w:type="gramEnd"/>
+      <w:r>
+        <w:rPr>
+          <w:rFonts w:ascii="Segoe UI" w:hAnsi="Segoe UI" w:cs="Segoe UI"/>
+          <w:color w:val="444444"/>
+          <w:sz w:val="21"/>
+          <w:szCs w:val="21"/>
+          <w:shd w:val="clear" w:color="auto" w:fill="FFFFFF"/>
+        </w:rPr>
+        <w:t xml:space="preserve"> yang kita miliki di sini adalah folder proyek yang memiliki 2 folder utama: app dan publik. Yang pertama </w:t>
+      </w:r>
+      <w:proofErr w:type="gramStart"/>
+      <w:r>
+        <w:rPr>
+          <w:rFonts w:ascii="Segoe UI" w:hAnsi="Segoe UI" w:cs="Segoe UI"/>
+          <w:color w:val="444444"/>
+          <w:sz w:val="21"/>
+          <w:szCs w:val="21"/>
+          <w:shd w:val="clear" w:color="auto" w:fill="FFFFFF"/>
+        </w:rPr>
+        <w:t>akan</w:t>
+      </w:r>
+      <w:proofErr w:type="gramEnd"/>
+      <w:r>
+        <w:rPr>
+          <w:rFonts w:ascii="Segoe UI" w:hAnsi="Segoe UI" w:cs="Segoe UI"/>
+          <w:color w:val="444444"/>
+          <w:sz w:val="21"/>
+          <w:szCs w:val="21"/>
+          <w:shd w:val="clear" w:color="auto" w:fill="FFFFFF"/>
+        </w:rPr>
+        <w:t xml:space="preserve"> menjadi rumah logika aplikasi kita (kebanyakan PHP) sedangkan yang kedua adalah di mana browser kita akan mengarahkan dan diarahkan ke </w:t>
       </w:r>
       <w:r>
         <w:rPr>
@@ -2004,8 +2504,42 @@
           <w:szCs w:val="21"/>
           <w:shd w:val="clear" w:color="auto" w:fill="FFFFFF"/>
         </w:rPr>
-        <w:t>File Yang pertama dan paling penting yang kita butuhkan untuk membuat adalah file index.php aplikasi kita akan digunakan untuk bootstrap. Buat file ini di public/folder aplikasi kita:</w:t>
-      </w:r>
+        <w:t xml:space="preserve">File Yang pertama dan paling penting yang kita butuhkan untuk membuat adalah file index.php aplikasi kita </w:t>
+      </w:r>
+      <w:proofErr w:type="gramStart"/>
+      <w:r>
+        <w:rPr>
+          <w:rFonts w:ascii="Segoe UI" w:hAnsi="Segoe UI" w:cs="Segoe UI"/>
+          <w:color w:val="444444"/>
+          <w:sz w:val="21"/>
+          <w:szCs w:val="21"/>
+          <w:shd w:val="clear" w:color="auto" w:fill="FFFFFF"/>
+        </w:rPr>
+        <w:t>akan</w:t>
+      </w:r>
+      <w:proofErr w:type="gramEnd"/>
+      <w:r>
+        <w:rPr>
+          <w:rFonts w:ascii="Segoe UI" w:hAnsi="Segoe UI" w:cs="Segoe UI"/>
+          <w:color w:val="444444"/>
+          <w:sz w:val="21"/>
+          <w:szCs w:val="21"/>
+          <w:shd w:val="clear" w:color="auto" w:fill="FFFFFF"/>
+        </w:rPr>
+        <w:t xml:space="preserve"> digunakan untuk bootstrap. Buat file ini di public/folder aplikasi kita</w:t>
+      </w:r>
+      <w:proofErr w:type="gramStart"/>
+      <w:r>
+        <w:rPr>
+          <w:rFonts w:ascii="Segoe UI" w:hAnsi="Segoe UI" w:cs="Segoe UI"/>
+          <w:color w:val="444444"/>
+          <w:sz w:val="21"/>
+          <w:szCs w:val="21"/>
+          <w:shd w:val="clear" w:color="auto" w:fill="FFFFFF"/>
+        </w:rPr>
+        <w:t>:</w:t>
+      </w:r>
+      <w:proofErr w:type="gramEnd"/>
       <w:r>
         <w:rPr>
           <w:rFonts w:ascii="Segoe UI" w:hAnsi="Segoe UI" w:cs="Segoe UI"/>
@@ -2208,17 +2742,40 @@
           <w:szCs w:val="20"/>
           <w:shd w:val="clear" w:color="auto" w:fill="FFFFFF"/>
         </w:rPr>
-        <w:t>dependency injection</w:t>
-      </w:r>
-      <w:r>
-        <w:rPr>
-          <w:rFonts w:ascii="Open Sans" w:hAnsi="Open Sans"/>
-          <w:color w:val="000000"/>
-          <w:sz w:val="20"/>
-          <w:szCs w:val="20"/>
-          <w:shd w:val="clear" w:color="auto" w:fill="FFFFFF"/>
-        </w:rPr>
-        <w:t>(DI), komponen</w:t>
+        <w:t xml:space="preserve">dependency </w:t>
+      </w:r>
+      <w:proofErr w:type="gramStart"/>
+      <w:r>
+        <w:rPr>
+          <w:rStyle w:val="Emphasis"/>
+          <w:rFonts w:ascii="Open Sans" w:hAnsi="Open Sans"/>
+          <w:color w:val="000000"/>
+          <w:sz w:val="20"/>
+          <w:szCs w:val="20"/>
+          <w:shd w:val="clear" w:color="auto" w:fill="FFFFFF"/>
+        </w:rPr>
+        <w:t>injection</w:t>
+      </w:r>
+      <w:r>
+        <w:rPr>
+          <w:rFonts w:ascii="Open Sans" w:hAnsi="Open Sans"/>
+          <w:color w:val="000000"/>
+          <w:sz w:val="20"/>
+          <w:szCs w:val="20"/>
+          <w:shd w:val="clear" w:color="auto" w:fill="FFFFFF"/>
+        </w:rPr>
+        <w:t>(</w:t>
+      </w:r>
+      <w:proofErr w:type="gramEnd"/>
+      <w:r>
+        <w:rPr>
+          <w:rFonts w:ascii="Open Sans" w:hAnsi="Open Sans"/>
+          <w:color w:val="000000"/>
+          <w:sz w:val="20"/>
+          <w:szCs w:val="20"/>
+          <w:shd w:val="clear" w:color="auto" w:fill="FFFFFF"/>
+        </w:rPr>
+        <w:t>DI), komponen</w:t>
       </w:r>
       <w:r>
         <w:rPr>
@@ -2373,6 +2930,7 @@
         </w:rPr>
         <w:t> </w:t>
       </w:r>
+      <w:proofErr w:type="gramStart"/>
       <w:r>
         <w:rPr>
           <w:rStyle w:val="apple-converted-space"/>
@@ -2388,6 +2946,7 @@
         </w:rPr>
         <w:t>&lt;?php</w:t>
       </w:r>
+      <w:proofErr w:type="gramEnd"/>
     </w:p>
     <w:p>
       <w:pPr>
@@ -2408,6 +2967,7 @@
           <w:shd w:val="clear" w:color="auto" w:fill="FFFFFF"/>
         </w:rPr>
       </w:pPr>
+      <w:proofErr w:type="gramStart"/>
       <w:r>
         <w:rPr>
           <w:rStyle w:val="apple-converted-space"/>
@@ -2423,6 +2983,7 @@
         </w:rPr>
         <w:t>try</w:t>
       </w:r>
+      <w:proofErr w:type="gramEnd"/>
     </w:p>
     <w:p>
       <w:pPr>
@@ -2526,7 +3087,39 @@
           <w:szCs w:val="20"/>
           <w:shd w:val="clear" w:color="auto" w:fill="FFFFFF"/>
         </w:rPr>
-        <w:t xml:space="preserve">    $loader = new \Phalcon\Loader();</w:t>
+        <w:t xml:space="preserve">    $loader = new \Phalcon\</w:t>
+      </w:r>
+      <w:proofErr w:type="gramStart"/>
+      <w:r>
+        <w:rPr>
+          <w:rStyle w:val="apple-converted-space"/>
+          <w:rFonts w:ascii="Open Sans" w:hAnsi="Open Sans"/>
+          <w:b/>
+          <w:bCs/>
+          <w:i/>
+          <w:iCs/>
+          <w:color w:val="000000"/>
+          <w:sz w:val="20"/>
+          <w:szCs w:val="20"/>
+          <w:shd w:val="clear" w:color="auto" w:fill="FFFFFF"/>
+        </w:rPr>
+        <w:t>Loader(</w:t>
+      </w:r>
+      <w:proofErr w:type="gramEnd"/>
+      <w:r>
+        <w:rPr>
+          <w:rStyle w:val="apple-converted-space"/>
+          <w:rFonts w:ascii="Open Sans" w:hAnsi="Open Sans"/>
+          <w:b/>
+          <w:bCs/>
+          <w:i/>
+          <w:iCs/>
+          <w:color w:val="000000"/>
+          <w:sz w:val="20"/>
+          <w:szCs w:val="20"/>
+          <w:shd w:val="clear" w:color="auto" w:fill="FFFFFF"/>
+        </w:rPr>
+        <w:t>);</w:t>
       </w:r>
     </w:p>
     <w:p>
@@ -2559,7 +3152,37 @@
           <w:szCs w:val="20"/>
           <w:shd w:val="clear" w:color="auto" w:fill="FFFFFF"/>
         </w:rPr>
-        <w:t>$loader-&gt;registerDirs(array(</w:t>
+        <w:t>$loader-&gt;</w:t>
+      </w:r>
+      <w:proofErr w:type="gramStart"/>
+      <w:r>
+        <w:rPr>
+          <w:rFonts w:ascii="Open Sans" w:hAnsi="Open Sans"/>
+          <w:b/>
+          <w:bCs/>
+          <w:i/>
+          <w:iCs/>
+          <w:color w:val="000000"/>
+          <w:sz w:val="20"/>
+          <w:szCs w:val="20"/>
+          <w:shd w:val="clear" w:color="auto" w:fill="FFFFFF"/>
+        </w:rPr>
+        <w:t>registerDirs(</w:t>
+      </w:r>
+      <w:proofErr w:type="gramEnd"/>
+      <w:r>
+        <w:rPr>
+          <w:rFonts w:ascii="Open Sans" w:hAnsi="Open Sans"/>
+          <w:b/>
+          <w:bCs/>
+          <w:i/>
+          <w:iCs/>
+          <w:color w:val="000000"/>
+          <w:sz w:val="20"/>
+          <w:szCs w:val="20"/>
+          <w:shd w:val="clear" w:color="auto" w:fill="FFFFFF"/>
+        </w:rPr>
+        <w:t>array(</w:t>
       </w:r>
     </w:p>
     <w:p>
@@ -2646,19 +3269,35 @@
           <w:shd w:val="clear" w:color="auto" w:fill="FFFFFF"/>
         </w:rPr>
       </w:pPr>
-      <w:r>
-        <w:rPr>
-          <w:rFonts w:ascii="Open Sans" w:hAnsi="Open Sans"/>
-          <w:b/>
-          <w:bCs/>
-          <w:i/>
-          <w:iCs/>
-          <w:color w:val="000000"/>
-          <w:sz w:val="20"/>
-          <w:szCs w:val="20"/>
-          <w:shd w:val="clear" w:color="auto" w:fill="FFFFFF"/>
-        </w:rPr>
-        <w:t>))-&gt;register();</w:t>
+      <w:proofErr w:type="gramStart"/>
+      <w:r>
+        <w:rPr>
+          <w:rFonts w:ascii="Open Sans" w:hAnsi="Open Sans"/>
+          <w:b/>
+          <w:bCs/>
+          <w:i/>
+          <w:iCs/>
+          <w:color w:val="000000"/>
+          <w:sz w:val="20"/>
+          <w:szCs w:val="20"/>
+          <w:shd w:val="clear" w:color="auto" w:fill="FFFFFF"/>
+        </w:rPr>
+        <w:t>))-</w:t>
+      </w:r>
+      <w:proofErr w:type="gramEnd"/>
+      <w:r>
+        <w:rPr>
+          <w:rFonts w:ascii="Open Sans" w:hAnsi="Open Sans"/>
+          <w:b/>
+          <w:bCs/>
+          <w:i/>
+          <w:iCs/>
+          <w:color w:val="000000"/>
+          <w:sz w:val="20"/>
+          <w:szCs w:val="20"/>
+          <w:shd w:val="clear" w:color="auto" w:fill="FFFFFF"/>
+        </w:rPr>
+        <w:t>&gt;register();</w:t>
       </w:r>
     </w:p>
     <w:p>
@@ -2743,7 +3382,37 @@
           <w:szCs w:val="20"/>
           <w:shd w:val="clear" w:color="auto" w:fill="FFFFFF"/>
         </w:rPr>
-        <w:t xml:space="preserve">    $di = new \Phalcon\DI\FactoryDefault();</w:t>
+        <w:t xml:space="preserve">    $di = new \Phalcon\DI\</w:t>
+      </w:r>
+      <w:proofErr w:type="gramStart"/>
+      <w:r>
+        <w:rPr>
+          <w:rFonts w:ascii="Open Sans" w:hAnsi="Open Sans"/>
+          <w:b/>
+          <w:bCs/>
+          <w:i/>
+          <w:iCs/>
+          <w:color w:val="000000"/>
+          <w:sz w:val="20"/>
+          <w:szCs w:val="20"/>
+          <w:shd w:val="clear" w:color="auto" w:fill="FFFFFF"/>
+        </w:rPr>
+        <w:t>FactoryDefault(</w:t>
+      </w:r>
+      <w:proofErr w:type="gramEnd"/>
+      <w:r>
+        <w:rPr>
+          <w:rFonts w:ascii="Open Sans" w:hAnsi="Open Sans"/>
+          <w:b/>
+          <w:bCs/>
+          <w:i/>
+          <w:iCs/>
+          <w:color w:val="000000"/>
+          <w:sz w:val="20"/>
+          <w:szCs w:val="20"/>
+          <w:shd w:val="clear" w:color="auto" w:fill="FFFFFF"/>
+        </w:rPr>
+        <w:t>);</w:t>
       </w:r>
     </w:p>
     <w:p>
@@ -2828,7 +3497,37 @@
           <w:szCs w:val="20"/>
           <w:shd w:val="clear" w:color="auto" w:fill="FFFFFF"/>
         </w:rPr>
-        <w:t xml:space="preserve">    $di-&gt;set('view', function(){</w:t>
+        <w:t xml:space="preserve">    $di-&gt;</w:t>
+      </w:r>
+      <w:proofErr w:type="gramStart"/>
+      <w:r>
+        <w:rPr>
+          <w:rFonts w:ascii="Open Sans" w:hAnsi="Open Sans"/>
+          <w:b/>
+          <w:bCs/>
+          <w:i/>
+          <w:iCs/>
+          <w:color w:val="000000"/>
+          <w:sz w:val="20"/>
+          <w:szCs w:val="20"/>
+          <w:shd w:val="clear" w:color="auto" w:fill="FFFFFF"/>
+        </w:rPr>
+        <w:t>set(</w:t>
+      </w:r>
+      <w:proofErr w:type="gramEnd"/>
+      <w:r>
+        <w:rPr>
+          <w:rFonts w:ascii="Open Sans" w:hAnsi="Open Sans"/>
+          <w:b/>
+          <w:bCs/>
+          <w:i/>
+          <w:iCs/>
+          <w:color w:val="000000"/>
+          <w:sz w:val="20"/>
+          <w:szCs w:val="20"/>
+          <w:shd w:val="clear" w:color="auto" w:fill="FFFFFF"/>
+        </w:rPr>
+        <w:t>'view', function(){</w:t>
       </w:r>
     </w:p>
     <w:p>
@@ -2861,7 +3560,37 @@
           <w:szCs w:val="20"/>
           <w:shd w:val="clear" w:color="auto" w:fill="FFFFFF"/>
         </w:rPr>
-        <w:t>$view = new \Phalcon\Mvc\View();</w:t>
+        <w:t>$view = new \Phalcon\Mvc\</w:t>
+      </w:r>
+      <w:proofErr w:type="gramStart"/>
+      <w:r>
+        <w:rPr>
+          <w:rFonts w:ascii="Open Sans" w:hAnsi="Open Sans"/>
+          <w:b/>
+          <w:bCs/>
+          <w:i/>
+          <w:iCs/>
+          <w:color w:val="000000"/>
+          <w:sz w:val="20"/>
+          <w:szCs w:val="20"/>
+          <w:shd w:val="clear" w:color="auto" w:fill="FFFFFF"/>
+        </w:rPr>
+        <w:t>View(</w:t>
+      </w:r>
+      <w:proofErr w:type="gramEnd"/>
+      <w:r>
+        <w:rPr>
+          <w:rFonts w:ascii="Open Sans" w:hAnsi="Open Sans"/>
+          <w:b/>
+          <w:bCs/>
+          <w:i/>
+          <w:iCs/>
+          <w:color w:val="000000"/>
+          <w:sz w:val="20"/>
+          <w:szCs w:val="20"/>
+          <w:shd w:val="clear" w:color="auto" w:fill="FFFFFF"/>
+        </w:rPr>
+        <w:t>);</w:t>
       </w:r>
     </w:p>
     <w:p>
@@ -2894,7 +3623,37 @@
           <w:szCs w:val="20"/>
           <w:shd w:val="clear" w:color="auto" w:fill="FFFFFF"/>
         </w:rPr>
-        <w:t>$view-&gt;setViewsDir('../app/views');</w:t>
+        <w:t>$view-&gt;</w:t>
+      </w:r>
+      <w:proofErr w:type="gramStart"/>
+      <w:r>
+        <w:rPr>
+          <w:rFonts w:ascii="Open Sans" w:hAnsi="Open Sans"/>
+          <w:b/>
+          <w:bCs/>
+          <w:i/>
+          <w:iCs/>
+          <w:color w:val="000000"/>
+          <w:sz w:val="20"/>
+          <w:szCs w:val="20"/>
+          <w:shd w:val="clear" w:color="auto" w:fill="FFFFFF"/>
+        </w:rPr>
+        <w:t>setViewsDir(</w:t>
+      </w:r>
+      <w:proofErr w:type="gramEnd"/>
+      <w:r>
+        <w:rPr>
+          <w:rFonts w:ascii="Open Sans" w:hAnsi="Open Sans"/>
+          <w:b/>
+          <w:bCs/>
+          <w:i/>
+          <w:iCs/>
+          <w:color w:val="000000"/>
+          <w:sz w:val="20"/>
+          <w:szCs w:val="20"/>
+          <w:shd w:val="clear" w:color="auto" w:fill="FFFFFF"/>
+        </w:rPr>
+        <w:t>'../app/views');</w:t>
       </w:r>
     </w:p>
     <w:p>
@@ -2915,19 +3674,35 @@
           <w:shd w:val="clear" w:color="auto" w:fill="FFFFFF"/>
         </w:rPr>
       </w:pPr>
-      <w:r>
-        <w:rPr>
-          <w:rFonts w:ascii="Open Sans" w:hAnsi="Open Sans"/>
-          <w:b/>
-          <w:bCs/>
-          <w:i/>
-          <w:iCs/>
-          <w:color w:val="000000"/>
-          <w:sz w:val="20"/>
-          <w:szCs w:val="20"/>
-          <w:shd w:val="clear" w:color="auto" w:fill="FFFFFF"/>
-        </w:rPr>
-        <w:t>return $view;</w:t>
+      <w:proofErr w:type="gramStart"/>
+      <w:r>
+        <w:rPr>
+          <w:rFonts w:ascii="Open Sans" w:hAnsi="Open Sans"/>
+          <w:b/>
+          <w:bCs/>
+          <w:i/>
+          <w:iCs/>
+          <w:color w:val="000000"/>
+          <w:sz w:val="20"/>
+          <w:szCs w:val="20"/>
+          <w:shd w:val="clear" w:color="auto" w:fill="FFFFFF"/>
+        </w:rPr>
+        <w:t>return</w:t>
+      </w:r>
+      <w:proofErr w:type="gramEnd"/>
+      <w:r>
+        <w:rPr>
+          <w:rFonts w:ascii="Open Sans" w:hAnsi="Open Sans"/>
+          <w:b/>
+          <w:bCs/>
+          <w:i/>
+          <w:iCs/>
+          <w:color w:val="000000"/>
+          <w:sz w:val="20"/>
+          <w:szCs w:val="20"/>
+          <w:shd w:val="clear" w:color="auto" w:fill="FFFFFF"/>
+        </w:rPr>
+        <w:t xml:space="preserve"> $view;</w:t>
       </w:r>
     </w:p>
     <w:p>
@@ -3045,7 +3820,37 @@
           <w:szCs w:val="20"/>
           <w:shd w:val="clear" w:color="auto" w:fill="FFFFFF"/>
         </w:rPr>
-        <w:t xml:space="preserve">    $di-&gt;set('url', function(){</w:t>
+        <w:t xml:space="preserve">    $di-&gt;</w:t>
+      </w:r>
+      <w:proofErr w:type="gramStart"/>
+      <w:r>
+        <w:rPr>
+          <w:rFonts w:ascii="Open Sans" w:hAnsi="Open Sans"/>
+          <w:b/>
+          <w:bCs/>
+          <w:i/>
+          <w:iCs/>
+          <w:color w:val="000000"/>
+          <w:sz w:val="20"/>
+          <w:szCs w:val="20"/>
+          <w:shd w:val="clear" w:color="auto" w:fill="FFFFFF"/>
+        </w:rPr>
+        <w:t>set(</w:t>
+      </w:r>
+      <w:proofErr w:type="gramEnd"/>
+      <w:r>
+        <w:rPr>
+          <w:rFonts w:ascii="Open Sans" w:hAnsi="Open Sans"/>
+          <w:b/>
+          <w:bCs/>
+          <w:i/>
+          <w:iCs/>
+          <w:color w:val="000000"/>
+          <w:sz w:val="20"/>
+          <w:szCs w:val="20"/>
+          <w:shd w:val="clear" w:color="auto" w:fill="FFFFFF"/>
+        </w:rPr>
+        <w:t>'url', function(){</w:t>
       </w:r>
     </w:p>
     <w:p>
@@ -3078,7 +3883,37 @@
           <w:szCs w:val="20"/>
           <w:shd w:val="clear" w:color="auto" w:fill="FFFFFF"/>
         </w:rPr>
-        <w:t>$url = new \Phalcon\Mvc\Url();</w:t>
+        <w:t>$url = new \Phalcon\Mvc\</w:t>
+      </w:r>
+      <w:proofErr w:type="gramStart"/>
+      <w:r>
+        <w:rPr>
+          <w:rFonts w:ascii="Open Sans" w:hAnsi="Open Sans"/>
+          <w:b/>
+          <w:bCs/>
+          <w:i/>
+          <w:iCs/>
+          <w:color w:val="000000"/>
+          <w:sz w:val="20"/>
+          <w:szCs w:val="20"/>
+          <w:shd w:val="clear" w:color="auto" w:fill="FFFFFF"/>
+        </w:rPr>
+        <w:t>Url(</w:t>
+      </w:r>
+      <w:proofErr w:type="gramEnd"/>
+      <w:r>
+        <w:rPr>
+          <w:rFonts w:ascii="Open Sans" w:hAnsi="Open Sans"/>
+          <w:b/>
+          <w:bCs/>
+          <w:i/>
+          <w:iCs/>
+          <w:color w:val="000000"/>
+          <w:sz w:val="20"/>
+          <w:szCs w:val="20"/>
+          <w:shd w:val="clear" w:color="auto" w:fill="FFFFFF"/>
+        </w:rPr>
+        <w:t>);</w:t>
       </w:r>
     </w:p>
     <w:p>
@@ -3111,7 +3946,37 @@
           <w:szCs w:val="20"/>
           <w:shd w:val="clear" w:color="auto" w:fill="FFFFFF"/>
         </w:rPr>
-        <w:t>$url-&gt;setBaseUri('/tesphalcon/');</w:t>
+        <w:t>$url-&gt;</w:t>
+      </w:r>
+      <w:proofErr w:type="gramStart"/>
+      <w:r>
+        <w:rPr>
+          <w:rFonts w:ascii="Open Sans" w:hAnsi="Open Sans"/>
+          <w:b/>
+          <w:bCs/>
+          <w:i/>
+          <w:iCs/>
+          <w:color w:val="000000"/>
+          <w:sz w:val="20"/>
+          <w:szCs w:val="20"/>
+          <w:shd w:val="clear" w:color="auto" w:fill="FFFFFF"/>
+        </w:rPr>
+        <w:t>setBaseUri(</w:t>
+      </w:r>
+      <w:proofErr w:type="gramEnd"/>
+      <w:r>
+        <w:rPr>
+          <w:rFonts w:ascii="Open Sans" w:hAnsi="Open Sans"/>
+          <w:b/>
+          <w:bCs/>
+          <w:i/>
+          <w:iCs/>
+          <w:color w:val="000000"/>
+          <w:sz w:val="20"/>
+          <w:szCs w:val="20"/>
+          <w:shd w:val="clear" w:color="auto" w:fill="FFFFFF"/>
+        </w:rPr>
+        <w:t>'/tesphalcon/');</w:t>
       </w:r>
     </w:p>
     <w:p>
@@ -3132,19 +3997,35 @@
           <w:shd w:val="clear" w:color="auto" w:fill="FFFFFF"/>
         </w:rPr>
       </w:pPr>
-      <w:r>
-        <w:rPr>
-          <w:rFonts w:ascii="Open Sans" w:hAnsi="Open Sans"/>
-          <w:b/>
-          <w:bCs/>
-          <w:i/>
-          <w:iCs/>
-          <w:color w:val="000000"/>
-          <w:sz w:val="20"/>
-          <w:szCs w:val="20"/>
-          <w:shd w:val="clear" w:color="auto" w:fill="FFFFFF"/>
-        </w:rPr>
-        <w:t>return $url;</w:t>
+      <w:proofErr w:type="gramStart"/>
+      <w:r>
+        <w:rPr>
+          <w:rFonts w:ascii="Open Sans" w:hAnsi="Open Sans"/>
+          <w:b/>
+          <w:bCs/>
+          <w:i/>
+          <w:iCs/>
+          <w:color w:val="000000"/>
+          <w:sz w:val="20"/>
+          <w:szCs w:val="20"/>
+          <w:shd w:val="clear" w:color="auto" w:fill="FFFFFF"/>
+        </w:rPr>
+        <w:t>return</w:t>
+      </w:r>
+      <w:proofErr w:type="gramEnd"/>
+      <w:r>
+        <w:rPr>
+          <w:rFonts w:ascii="Open Sans" w:hAnsi="Open Sans"/>
+          <w:b/>
+          <w:bCs/>
+          <w:i/>
+          <w:iCs/>
+          <w:color w:val="000000"/>
+          <w:sz w:val="20"/>
+          <w:szCs w:val="20"/>
+          <w:shd w:val="clear" w:color="auto" w:fill="FFFFFF"/>
+        </w:rPr>
+        <w:t xml:space="preserve"> $url;</w:t>
       </w:r>
     </w:p>
     <w:p>
@@ -3262,7 +4143,37 @@
           <w:szCs w:val="20"/>
           <w:shd w:val="clear" w:color="auto" w:fill="FFFFFF"/>
         </w:rPr>
-        <w:t xml:space="preserve">    $application = new \Phalcon\Mvc\Application($di);</w:t>
+        <w:t xml:space="preserve">    $application = new \Phalcon\Mvc\</w:t>
+      </w:r>
+      <w:proofErr w:type="gramStart"/>
+      <w:r>
+        <w:rPr>
+          <w:rFonts w:ascii="Open Sans" w:hAnsi="Open Sans"/>
+          <w:b/>
+          <w:bCs/>
+          <w:i/>
+          <w:iCs/>
+          <w:color w:val="000000"/>
+          <w:sz w:val="20"/>
+          <w:szCs w:val="20"/>
+          <w:shd w:val="clear" w:color="auto" w:fill="FFFFFF"/>
+        </w:rPr>
+        <w:t>Application(</w:t>
+      </w:r>
+      <w:proofErr w:type="gramEnd"/>
+      <w:r>
+        <w:rPr>
+          <w:rFonts w:ascii="Open Sans" w:hAnsi="Open Sans"/>
+          <w:b/>
+          <w:bCs/>
+          <w:i/>
+          <w:iCs/>
+          <w:color w:val="000000"/>
+          <w:sz w:val="20"/>
+          <w:szCs w:val="20"/>
+          <w:shd w:val="clear" w:color="auto" w:fill="FFFFFF"/>
+        </w:rPr>
+        <w:t>$di);</w:t>
       </w:r>
     </w:p>
     <w:p>
@@ -3302,19 +4213,35 @@
           <w:shd w:val="clear" w:color="auto" w:fill="FFFFFF"/>
         </w:rPr>
       </w:pPr>
-      <w:r>
-        <w:rPr>
-          <w:rFonts w:ascii="Open Sans" w:hAnsi="Open Sans"/>
-          <w:b/>
-          <w:bCs/>
-          <w:i/>
-          <w:iCs/>
-          <w:color w:val="000000"/>
-          <w:sz w:val="20"/>
-          <w:szCs w:val="20"/>
-          <w:shd w:val="clear" w:color="auto" w:fill="FFFFFF"/>
-        </w:rPr>
-        <w:t>echo $application-&gt;handle()-&gt;getContent();</w:t>
+      <w:proofErr w:type="gramStart"/>
+      <w:r>
+        <w:rPr>
+          <w:rFonts w:ascii="Open Sans" w:hAnsi="Open Sans"/>
+          <w:b/>
+          <w:bCs/>
+          <w:i/>
+          <w:iCs/>
+          <w:color w:val="000000"/>
+          <w:sz w:val="20"/>
+          <w:szCs w:val="20"/>
+          <w:shd w:val="clear" w:color="auto" w:fill="FFFFFF"/>
+        </w:rPr>
+        <w:t>echo</w:t>
+      </w:r>
+      <w:proofErr w:type="gramEnd"/>
+      <w:r>
+        <w:rPr>
+          <w:rFonts w:ascii="Open Sans" w:hAnsi="Open Sans"/>
+          <w:b/>
+          <w:bCs/>
+          <w:i/>
+          <w:iCs/>
+          <w:color w:val="000000"/>
+          <w:sz w:val="20"/>
+          <w:szCs w:val="20"/>
+          <w:shd w:val="clear" w:color="auto" w:fill="FFFFFF"/>
+        </w:rPr>
+        <w:t xml:space="preserve"> $application-&gt;handle()-&gt;getContent();</w:t>
       </w:r>
     </w:p>
     <w:p>
@@ -3368,19 +4295,35 @@
           <w:shd w:val="clear" w:color="auto" w:fill="FFFFFF"/>
         </w:rPr>
       </w:pPr>
-      <w:r>
-        <w:rPr>
-          <w:rFonts w:ascii="Open Sans" w:hAnsi="Open Sans"/>
-          <w:b/>
-          <w:bCs/>
-          <w:i/>
-          <w:iCs/>
-          <w:color w:val="000000"/>
-          <w:sz w:val="20"/>
-          <w:szCs w:val="20"/>
-          <w:shd w:val="clear" w:color="auto" w:fill="FFFFFF"/>
-        </w:rPr>
-        <w:t>catch(\Phalcon\Exception $e)</w:t>
+      <w:proofErr w:type="gramStart"/>
+      <w:r>
+        <w:rPr>
+          <w:rFonts w:ascii="Open Sans" w:hAnsi="Open Sans"/>
+          <w:b/>
+          <w:bCs/>
+          <w:i/>
+          <w:iCs/>
+          <w:color w:val="000000"/>
+          <w:sz w:val="20"/>
+          <w:szCs w:val="20"/>
+          <w:shd w:val="clear" w:color="auto" w:fill="FFFFFF"/>
+        </w:rPr>
+        <w:t>catch(</w:t>
+      </w:r>
+      <w:proofErr w:type="gramEnd"/>
+      <w:r>
+        <w:rPr>
+          <w:rFonts w:ascii="Open Sans" w:hAnsi="Open Sans"/>
+          <w:b/>
+          <w:bCs/>
+          <w:i/>
+          <w:iCs/>
+          <w:color w:val="000000"/>
+          <w:sz w:val="20"/>
+          <w:szCs w:val="20"/>
+          <w:shd w:val="clear" w:color="auto" w:fill="FFFFFF"/>
+        </w:rPr>
+        <w:t>\Phalcon\Exception $e)</w:t>
       </w:r>
     </w:p>
     <w:p>
@@ -3446,7 +4389,37 @@
           <w:szCs w:val="20"/>
           <w:shd w:val="clear" w:color="auto" w:fill="FFFFFF"/>
         </w:rPr>
-        <w:t xml:space="preserve">    echo "PhalconException: ", $e-&gt;getMessage();</w:t>
+        <w:t xml:space="preserve">    </w:t>
+      </w:r>
+      <w:proofErr w:type="gramStart"/>
+      <w:r>
+        <w:rPr>
+          <w:rFonts w:ascii="Open Sans" w:hAnsi="Open Sans"/>
+          <w:b/>
+          <w:bCs/>
+          <w:i/>
+          <w:iCs/>
+          <w:color w:val="000000"/>
+          <w:sz w:val="20"/>
+          <w:szCs w:val="20"/>
+          <w:shd w:val="clear" w:color="auto" w:fill="FFFFFF"/>
+        </w:rPr>
+        <w:t>echo</w:t>
+      </w:r>
+      <w:proofErr w:type="gramEnd"/>
+      <w:r>
+        <w:rPr>
+          <w:rFonts w:ascii="Open Sans" w:hAnsi="Open Sans"/>
+          <w:b/>
+          <w:bCs/>
+          <w:i/>
+          <w:iCs/>
+          <w:color w:val="000000"/>
+          <w:sz w:val="20"/>
+          <w:szCs w:val="20"/>
+          <w:shd w:val="clear" w:color="auto" w:fill="FFFFFF"/>
+        </w:rPr>
+        <w:t xml:space="preserve"> "PhalconException: ", $e-&gt;getMessage();</w:t>
       </w:r>
     </w:p>
     <w:p>
@@ -3579,7 +4552,29 @@
           <w:szCs w:val="20"/>
           <w:shd w:val="clear" w:color="auto" w:fill="FFFFFF"/>
         </w:rPr>
-        <w:t>Terdapat pada baris ke 5-9. Pada bagian ini kita akan mendaftarkan direktori dimana</w:t>
+        <w:t xml:space="preserve">Terdapat pada baris ke 5-9. Pada bagian ini kita </w:t>
+      </w:r>
+      <w:proofErr w:type="gramStart"/>
+      <w:r>
+        <w:rPr>
+          <w:rFonts w:ascii="Open Sans" w:hAnsi="Open Sans"/>
+          <w:color w:val="000000"/>
+          <w:sz w:val="20"/>
+          <w:szCs w:val="20"/>
+          <w:shd w:val="clear" w:color="auto" w:fill="FFFFFF"/>
+        </w:rPr>
+        <w:t>akan</w:t>
+      </w:r>
+      <w:proofErr w:type="gramEnd"/>
+      <w:r>
+        <w:rPr>
+          <w:rFonts w:ascii="Open Sans" w:hAnsi="Open Sans"/>
+          <w:color w:val="000000"/>
+          <w:sz w:val="20"/>
+          <w:szCs w:val="20"/>
+          <w:shd w:val="clear" w:color="auto" w:fill="FFFFFF"/>
+        </w:rPr>
+        <w:t xml:space="preserve"> mendaftarkan direktori dimana</w:t>
       </w:r>
       <w:r>
         <w:rPr>
@@ -3632,7 +4627,29 @@
           <w:szCs w:val="20"/>
           <w:shd w:val="clear" w:color="auto" w:fill="FFFFFF"/>
         </w:rPr>
-        <w:t>Phalcon\Loader() lalu mendaftarkan direktori tempat </w:t>
+        <w:t>Phalcon\</w:t>
+      </w:r>
+      <w:proofErr w:type="gramStart"/>
+      <w:r>
+        <w:rPr>
+          <w:rFonts w:ascii="Open Sans" w:hAnsi="Open Sans"/>
+          <w:color w:val="000000"/>
+          <w:sz w:val="20"/>
+          <w:szCs w:val="20"/>
+          <w:shd w:val="clear" w:color="auto" w:fill="FFFFFF"/>
+        </w:rPr>
+        <w:t>Loader(</w:t>
+      </w:r>
+      <w:proofErr w:type="gramEnd"/>
+      <w:r>
+        <w:rPr>
+          <w:rFonts w:ascii="Open Sans" w:hAnsi="Open Sans"/>
+          <w:color w:val="000000"/>
+          <w:sz w:val="20"/>
+          <w:szCs w:val="20"/>
+          <w:shd w:val="clear" w:color="auto" w:fill="FFFFFF"/>
+        </w:rPr>
+        <w:t>) lalu mendaftarkan direktori tempat </w:t>
       </w:r>
       <w:r>
         <w:rPr>
@@ -3843,7 +4860,47 @@
           <w:sz w:val="20"/>
           <w:szCs w:val="20"/>
         </w:rPr>
-        <w:t>Phalcon\DI\FactoryDefault(). Phalcon\DI\FactoryDefault() adalah sebuah varian dari Phalcon\DI. Dengan mengakses </w:t>
+        <w:t>Phalcon\DI\</w:t>
+      </w:r>
+      <w:proofErr w:type="gramStart"/>
+      <w:r>
+        <w:rPr>
+          <w:rFonts w:ascii="Open Sans" w:hAnsi="Open Sans"/>
+          <w:color w:val="000000"/>
+          <w:sz w:val="20"/>
+          <w:szCs w:val="20"/>
+        </w:rPr>
+        <w:t>FactoryDefault(</w:t>
+      </w:r>
+      <w:proofErr w:type="gramEnd"/>
+      <w:r>
+        <w:rPr>
+          <w:rFonts w:ascii="Open Sans" w:hAnsi="Open Sans"/>
+          <w:color w:val="000000"/>
+          <w:sz w:val="20"/>
+          <w:szCs w:val="20"/>
+        </w:rPr>
+        <w:t>). Phalcon\DI\</w:t>
+      </w:r>
+      <w:proofErr w:type="gramStart"/>
+      <w:r>
+        <w:rPr>
+          <w:rFonts w:ascii="Open Sans" w:hAnsi="Open Sans"/>
+          <w:color w:val="000000"/>
+          <w:sz w:val="20"/>
+          <w:szCs w:val="20"/>
+        </w:rPr>
+        <w:t>FactoryDefault(</w:t>
+      </w:r>
+      <w:proofErr w:type="gramEnd"/>
+      <w:r>
+        <w:rPr>
+          <w:rFonts w:ascii="Open Sans" w:hAnsi="Open Sans"/>
+          <w:color w:val="000000"/>
+          <w:sz w:val="20"/>
+          <w:szCs w:val="20"/>
+        </w:rPr>
+        <w:t>) adalah sebuah varian dari Phalcon\DI. Dengan mengakses </w:t>
       </w:r>
       <w:r>
         <w:rPr>
@@ -4081,7 +5138,27 @@
           <w:sz w:val="20"/>
           <w:szCs w:val="20"/>
         </w:rPr>
-        <w:t>dilakukan dengan cara mendaftarkan direktori dimana </w:t>
+        <w:t xml:space="preserve">dilakukan dengan </w:t>
+      </w:r>
+      <w:proofErr w:type="gramStart"/>
+      <w:r>
+        <w:rPr>
+          <w:rFonts w:ascii="Open Sans" w:hAnsi="Open Sans"/>
+          <w:color w:val="000000"/>
+          <w:sz w:val="20"/>
+          <w:szCs w:val="20"/>
+        </w:rPr>
+        <w:t>cara</w:t>
+      </w:r>
+      <w:proofErr w:type="gramEnd"/>
+      <w:r>
+        <w:rPr>
+          <w:rFonts w:ascii="Open Sans" w:hAnsi="Open Sans"/>
+          <w:color w:val="000000"/>
+          <w:sz w:val="20"/>
+          <w:szCs w:val="20"/>
+        </w:rPr>
+        <w:t xml:space="preserve"> mendaftarkan direktori dimana </w:t>
       </w:r>
       <w:r>
         <w:rPr>
@@ -4270,7 +5347,27 @@
           <w:sz w:val="20"/>
           <w:szCs w:val="20"/>
         </w:rPr>
-        <w:t>URL sesuai dengan nama aplikasi yang dibuat dan nama folder dimana aplikasi ini tersimpan.</w:t>
+        <w:t xml:space="preserve">URL sesuai dengan </w:t>
+      </w:r>
+      <w:proofErr w:type="gramStart"/>
+      <w:r>
+        <w:rPr>
+          <w:rFonts w:ascii="Open Sans" w:hAnsi="Open Sans"/>
+          <w:color w:val="000000"/>
+          <w:sz w:val="20"/>
+          <w:szCs w:val="20"/>
+        </w:rPr>
+        <w:t>nama</w:t>
+      </w:r>
+      <w:proofErr w:type="gramEnd"/>
+      <w:r>
+        <w:rPr>
+          <w:rFonts w:ascii="Open Sans" w:hAnsi="Open Sans"/>
+          <w:color w:val="000000"/>
+          <w:sz w:val="20"/>
+          <w:szCs w:val="20"/>
+        </w:rPr>
+        <w:t xml:space="preserve"> aplikasi yang dibuat dan nama folder dimana aplikasi ini tersimpan.</w:t>
       </w:r>
     </w:p>
     <w:p>
@@ -4384,6 +5481,7 @@
           <w:szCs w:val="20"/>
         </w:rPr>
       </w:pPr>
+      <w:proofErr w:type="gramStart"/>
       <w:r>
         <w:rPr>
           <w:rFonts w:ascii="Open Sans" w:hAnsi="Open Sans"/>
@@ -4393,6 +5491,7 @@
         </w:rPr>
         <w:t>&lt;?php</w:t>
       </w:r>
+      <w:proofErr w:type="gramEnd"/>
     </w:p>
     <w:p>
       <w:pPr>
@@ -4406,14 +5505,25 @@
           <w:szCs w:val="20"/>
         </w:rPr>
       </w:pPr>
-      <w:r>
-        <w:rPr>
-          <w:rFonts w:ascii="Open Sans" w:hAnsi="Open Sans"/>
-          <w:color w:val="000000"/>
-          <w:sz w:val="20"/>
-          <w:szCs w:val="20"/>
-        </w:rPr>
-        <w:t>use Phalcon\Loader;</w:t>
+      <w:proofErr w:type="gramStart"/>
+      <w:r>
+        <w:rPr>
+          <w:rFonts w:ascii="Open Sans" w:hAnsi="Open Sans"/>
+          <w:color w:val="000000"/>
+          <w:sz w:val="20"/>
+          <w:szCs w:val="20"/>
+        </w:rPr>
+        <w:t>use</w:t>
+      </w:r>
+      <w:proofErr w:type="gramEnd"/>
+      <w:r>
+        <w:rPr>
+          <w:rFonts w:ascii="Open Sans" w:hAnsi="Open Sans"/>
+          <w:color w:val="000000"/>
+          <w:sz w:val="20"/>
+          <w:szCs w:val="20"/>
+        </w:rPr>
+        <w:t xml:space="preserve"> Phalcon\Loader;</w:t>
       </w:r>
     </w:p>
     <w:p>
@@ -4428,16 +5538,25 @@
           <w:szCs w:val="20"/>
         </w:rPr>
       </w:pPr>
-      <w:bookmarkStart w:id="0" w:name="_GoBack"/>
-      <w:bookmarkEnd w:id="0"/>
-      <w:r>
-        <w:rPr>
-          <w:rFonts w:ascii="Open Sans" w:hAnsi="Open Sans"/>
-          <w:color w:val="000000"/>
-          <w:sz w:val="20"/>
-          <w:szCs w:val="20"/>
-        </w:rPr>
-        <w:t>use Phalcon\DI\FactoryDefault;</w:t>
+      <w:proofErr w:type="gramStart"/>
+      <w:r>
+        <w:rPr>
+          <w:rFonts w:ascii="Open Sans" w:hAnsi="Open Sans"/>
+          <w:color w:val="000000"/>
+          <w:sz w:val="20"/>
+          <w:szCs w:val="20"/>
+        </w:rPr>
+        <w:t>use</w:t>
+      </w:r>
+      <w:proofErr w:type="gramEnd"/>
+      <w:r>
+        <w:rPr>
+          <w:rFonts w:ascii="Open Sans" w:hAnsi="Open Sans"/>
+          <w:color w:val="000000"/>
+          <w:sz w:val="20"/>
+          <w:szCs w:val="20"/>
+        </w:rPr>
+        <w:t xml:space="preserve"> Phalcon\DI\FactoryDefault;</w:t>
       </w:r>
     </w:p>
     <w:p>
@@ -4452,14 +5571,25 @@
           <w:szCs w:val="20"/>
         </w:rPr>
       </w:pPr>
-      <w:r>
-        <w:rPr>
-          <w:rFonts w:ascii="Open Sans" w:hAnsi="Open Sans"/>
-          <w:color w:val="000000"/>
-          <w:sz w:val="20"/>
-          <w:szCs w:val="20"/>
-        </w:rPr>
-        <w:t>use Phalcon\Mvc\Url;</w:t>
+      <w:proofErr w:type="gramStart"/>
+      <w:r>
+        <w:rPr>
+          <w:rFonts w:ascii="Open Sans" w:hAnsi="Open Sans"/>
+          <w:color w:val="000000"/>
+          <w:sz w:val="20"/>
+          <w:szCs w:val="20"/>
+        </w:rPr>
+        <w:t>use</w:t>
+      </w:r>
+      <w:proofErr w:type="gramEnd"/>
+      <w:r>
+        <w:rPr>
+          <w:rFonts w:ascii="Open Sans" w:hAnsi="Open Sans"/>
+          <w:color w:val="000000"/>
+          <w:sz w:val="20"/>
+          <w:szCs w:val="20"/>
+        </w:rPr>
+        <w:t xml:space="preserve"> Phalcon\Mvc\Url;</w:t>
       </w:r>
     </w:p>
     <w:p>
@@ -4474,14 +5604,25 @@
           <w:szCs w:val="20"/>
         </w:rPr>
       </w:pPr>
-      <w:r>
-        <w:rPr>
-          <w:rFonts w:ascii="Open Sans" w:hAnsi="Open Sans"/>
-          <w:color w:val="000000"/>
-          <w:sz w:val="20"/>
-          <w:szCs w:val="20"/>
-        </w:rPr>
-        <w:t>use Phalcon\Mvc\View;</w:t>
+      <w:proofErr w:type="gramStart"/>
+      <w:r>
+        <w:rPr>
+          <w:rFonts w:ascii="Open Sans" w:hAnsi="Open Sans"/>
+          <w:color w:val="000000"/>
+          <w:sz w:val="20"/>
+          <w:szCs w:val="20"/>
+        </w:rPr>
+        <w:t>use</w:t>
+      </w:r>
+      <w:proofErr w:type="gramEnd"/>
+      <w:r>
+        <w:rPr>
+          <w:rFonts w:ascii="Open Sans" w:hAnsi="Open Sans"/>
+          <w:color w:val="000000"/>
+          <w:sz w:val="20"/>
+          <w:szCs w:val="20"/>
+        </w:rPr>
+        <w:t xml:space="preserve"> Phalcon\Mvc\View;</w:t>
       </w:r>
     </w:p>
     <w:p>
@@ -4496,14 +5637,288 @@
           <w:szCs w:val="20"/>
         </w:rPr>
       </w:pPr>
-      <w:r>
-        <w:rPr>
-          <w:rFonts w:ascii="Open Sans" w:hAnsi="Open Sans"/>
-          <w:color w:val="000000"/>
-          <w:sz w:val="20"/>
-          <w:szCs w:val="20"/>
-        </w:rPr>
-        <w:t>use Phalcon\Mvc\Application;</w:t>
+      <w:proofErr w:type="gramStart"/>
+      <w:r>
+        <w:rPr>
+          <w:rFonts w:ascii="Open Sans" w:hAnsi="Open Sans"/>
+          <w:color w:val="000000"/>
+          <w:sz w:val="20"/>
+          <w:szCs w:val="20"/>
+        </w:rPr>
+        <w:t>use</w:t>
+      </w:r>
+      <w:proofErr w:type="gramEnd"/>
+      <w:r>
+        <w:rPr>
+          <w:rFonts w:ascii="Open Sans" w:hAnsi="Open Sans"/>
+          <w:color w:val="000000"/>
+          <w:sz w:val="20"/>
+          <w:szCs w:val="20"/>
+        </w:rPr>
+        <w:t xml:space="preserve"> Phalcon\Mvc\Application;</w:t>
+      </w:r>
+    </w:p>
+    <w:p>
+      <w:pPr>
+        <w:pStyle w:val="NormalWeb"/>
+        <w:shd w:val="clear" w:color="auto" w:fill="FFFFFF"/>
+        <w:spacing w:before="0" w:beforeAutospacing="0" w:after="90" w:afterAutospacing="0" w:line="312" w:lineRule="atLeast"/>
+        <w:rPr>
+          <w:rFonts w:ascii="Open Sans" w:hAnsi="Open Sans"/>
+          <w:color w:val="000000"/>
+          <w:sz w:val="20"/>
+          <w:szCs w:val="20"/>
+        </w:rPr>
+      </w:pPr>
+    </w:p>
+    <w:p>
+      <w:pPr>
+        <w:pStyle w:val="NormalWeb"/>
+        <w:shd w:val="clear" w:color="auto" w:fill="FFFFFF"/>
+        <w:spacing w:after="90" w:line="312" w:lineRule="atLeast"/>
+        <w:rPr>
+          <w:rFonts w:ascii="Open Sans" w:hAnsi="Open Sans"/>
+          <w:color w:val="000000"/>
+          <w:sz w:val="20"/>
+          <w:szCs w:val="20"/>
+        </w:rPr>
+      </w:pPr>
+      <w:proofErr w:type="gramStart"/>
+      <w:r>
+        <w:rPr>
+          <w:rFonts w:ascii="Open Sans" w:hAnsi="Open Sans"/>
+          <w:color w:val="000000"/>
+          <w:sz w:val="20"/>
+          <w:szCs w:val="20"/>
+        </w:rPr>
+        <w:t>try</w:t>
+      </w:r>
+      <w:proofErr w:type="gramEnd"/>
+    </w:p>
+    <w:p>
+      <w:pPr>
+        <w:pStyle w:val="NormalWeb"/>
+        <w:shd w:val="clear" w:color="auto" w:fill="FFFFFF"/>
+        <w:spacing w:after="90" w:line="312" w:lineRule="atLeast"/>
+        <w:rPr>
+          <w:rFonts w:ascii="Open Sans" w:hAnsi="Open Sans"/>
+          <w:color w:val="000000"/>
+          <w:sz w:val="20"/>
+          <w:szCs w:val="20"/>
+        </w:rPr>
+      </w:pPr>
+      <w:r>
+        <w:rPr>
+          <w:rFonts w:ascii="Open Sans" w:hAnsi="Open Sans"/>
+          <w:color w:val="000000"/>
+          <w:sz w:val="20"/>
+          <w:szCs w:val="20"/>
+        </w:rPr>
+        <w:t>{</w:t>
+      </w:r>
+    </w:p>
+    <w:p>
+      <w:pPr>
+        <w:pStyle w:val="NormalWeb"/>
+        <w:shd w:val="clear" w:color="auto" w:fill="FFFFFF"/>
+        <w:spacing w:after="90" w:line="312" w:lineRule="atLeast"/>
+        <w:rPr>
+          <w:rFonts w:ascii="Open Sans" w:hAnsi="Open Sans"/>
+          <w:color w:val="000000"/>
+          <w:sz w:val="20"/>
+          <w:szCs w:val="20"/>
+        </w:rPr>
+      </w:pPr>
+      <w:r>
+        <w:rPr>
+          <w:rFonts w:ascii="Open Sans" w:hAnsi="Open Sans"/>
+          <w:color w:val="000000"/>
+          <w:sz w:val="20"/>
+          <w:szCs w:val="20"/>
+        </w:rPr>
+        <w:t xml:space="preserve">    //Register an autoloader</w:t>
+      </w:r>
+    </w:p>
+    <w:p>
+      <w:pPr>
+        <w:pStyle w:val="NormalWeb"/>
+        <w:shd w:val="clear" w:color="auto" w:fill="FFFFFF"/>
+        <w:spacing w:after="90" w:line="312" w:lineRule="atLeast"/>
+        <w:rPr>
+          <w:rFonts w:ascii="Open Sans" w:hAnsi="Open Sans"/>
+          <w:color w:val="000000"/>
+          <w:sz w:val="20"/>
+          <w:szCs w:val="20"/>
+        </w:rPr>
+      </w:pPr>
+      <w:r>
+        <w:rPr>
+          <w:rFonts w:ascii="Open Sans" w:hAnsi="Open Sans"/>
+          <w:color w:val="000000"/>
+          <w:sz w:val="20"/>
+          <w:szCs w:val="20"/>
+        </w:rPr>
+        <w:t xml:space="preserve">    $loader = new </w:t>
+      </w:r>
+      <w:proofErr w:type="gramStart"/>
+      <w:r>
+        <w:rPr>
+          <w:rFonts w:ascii="Open Sans" w:hAnsi="Open Sans"/>
+          <w:color w:val="000000"/>
+          <w:sz w:val="20"/>
+          <w:szCs w:val="20"/>
+        </w:rPr>
+        <w:t>Loader(</w:t>
+      </w:r>
+      <w:proofErr w:type="gramEnd"/>
+      <w:r>
+        <w:rPr>
+          <w:rFonts w:ascii="Open Sans" w:hAnsi="Open Sans"/>
+          <w:color w:val="000000"/>
+          <w:sz w:val="20"/>
+          <w:szCs w:val="20"/>
+        </w:rPr>
+        <w:t>);</w:t>
+      </w:r>
+    </w:p>
+    <w:p>
+      <w:pPr>
+        <w:pStyle w:val="NormalWeb"/>
+        <w:shd w:val="clear" w:color="auto" w:fill="FFFFFF"/>
+        <w:spacing w:after="90" w:line="312" w:lineRule="atLeast"/>
+        <w:rPr>
+          <w:rFonts w:ascii="Open Sans" w:hAnsi="Open Sans"/>
+          <w:color w:val="000000"/>
+          <w:sz w:val="20"/>
+          <w:szCs w:val="20"/>
+        </w:rPr>
+      </w:pPr>
+      <w:r>
+        <w:rPr>
+          <w:rFonts w:ascii="Open Sans" w:hAnsi="Open Sans"/>
+          <w:color w:val="000000"/>
+          <w:sz w:val="20"/>
+          <w:szCs w:val="20"/>
+        </w:rPr>
+        <w:t xml:space="preserve">    $loader-&gt;</w:t>
+      </w:r>
+      <w:proofErr w:type="gramStart"/>
+      <w:r>
+        <w:rPr>
+          <w:rFonts w:ascii="Open Sans" w:hAnsi="Open Sans"/>
+          <w:color w:val="000000"/>
+          <w:sz w:val="20"/>
+          <w:szCs w:val="20"/>
+        </w:rPr>
+        <w:t>registerDirs(</w:t>
+      </w:r>
+      <w:proofErr w:type="gramEnd"/>
+      <w:r>
+        <w:rPr>
+          <w:rFonts w:ascii="Open Sans" w:hAnsi="Open Sans"/>
+          <w:color w:val="000000"/>
+          <w:sz w:val="20"/>
+          <w:szCs w:val="20"/>
+        </w:rPr>
+        <w:t>array(</w:t>
+      </w:r>
+    </w:p>
+    <w:p>
+      <w:pPr>
+        <w:pStyle w:val="NormalWeb"/>
+        <w:shd w:val="clear" w:color="auto" w:fill="FFFFFF"/>
+        <w:spacing w:after="90" w:line="312" w:lineRule="atLeast"/>
+        <w:rPr>
+          <w:rFonts w:ascii="Open Sans" w:hAnsi="Open Sans"/>
+          <w:color w:val="000000"/>
+          <w:sz w:val="20"/>
+          <w:szCs w:val="20"/>
+        </w:rPr>
+      </w:pPr>
+      <w:r>
+        <w:rPr>
+          <w:rFonts w:ascii="Open Sans" w:hAnsi="Open Sans"/>
+          <w:color w:val="000000"/>
+          <w:sz w:val="20"/>
+          <w:szCs w:val="20"/>
+        </w:rPr>
+        <w:t xml:space="preserve">        '../app/controllers/',</w:t>
+      </w:r>
+    </w:p>
+    <w:p>
+      <w:pPr>
+        <w:pStyle w:val="NormalWeb"/>
+        <w:shd w:val="clear" w:color="auto" w:fill="FFFFFF"/>
+        <w:spacing w:after="90" w:line="312" w:lineRule="atLeast"/>
+        <w:rPr>
+          <w:rFonts w:ascii="Open Sans" w:hAnsi="Open Sans"/>
+          <w:color w:val="000000"/>
+          <w:sz w:val="20"/>
+          <w:szCs w:val="20"/>
+        </w:rPr>
+      </w:pPr>
+      <w:r>
+        <w:rPr>
+          <w:rFonts w:ascii="Open Sans" w:hAnsi="Open Sans"/>
+          <w:color w:val="000000"/>
+          <w:sz w:val="20"/>
+          <w:szCs w:val="20"/>
+        </w:rPr>
+        <w:t xml:space="preserve">        '../app/mod</w:t>
+      </w:r>
+      <w:bookmarkStart w:id="0" w:name="_GoBack"/>
+      <w:bookmarkEnd w:id="0"/>
+      <w:r>
+        <w:rPr>
+          <w:rFonts w:ascii="Open Sans" w:hAnsi="Open Sans"/>
+          <w:color w:val="000000"/>
+          <w:sz w:val="20"/>
+          <w:szCs w:val="20"/>
+        </w:rPr>
+        <w:t>els/'</w:t>
+      </w:r>
+    </w:p>
+    <w:p>
+      <w:pPr>
+        <w:pStyle w:val="NormalWeb"/>
+        <w:shd w:val="clear" w:color="auto" w:fill="FFFFFF"/>
+        <w:spacing w:before="0" w:beforeAutospacing="0" w:after="90" w:afterAutospacing="0" w:line="312" w:lineRule="atLeast"/>
+        <w:rPr>
+          <w:rFonts w:ascii="Open Sans" w:hAnsi="Open Sans"/>
+          <w:color w:val="000000"/>
+          <w:sz w:val="20"/>
+          <w:szCs w:val="20"/>
+        </w:rPr>
+      </w:pPr>
+      <w:r>
+        <w:rPr>
+          <w:rFonts w:ascii="Open Sans" w:hAnsi="Open Sans"/>
+          <w:color w:val="000000"/>
+          <w:sz w:val="20"/>
+          <w:szCs w:val="20"/>
+        </w:rPr>
+        <w:lastRenderedPageBreak/>
+        <w:t xml:space="preserve">    </w:t>
+      </w:r>
+      <w:proofErr w:type="gramStart"/>
+      <w:r>
+        <w:rPr>
+          <w:rFonts w:ascii="Open Sans" w:hAnsi="Open Sans"/>
+          <w:color w:val="000000"/>
+          <w:sz w:val="20"/>
+          <w:szCs w:val="20"/>
+        </w:rPr>
+        <w:t>))-</w:t>
+      </w:r>
+      <w:proofErr w:type="gramEnd"/>
+      <w:r>
+        <w:rPr>
+          <w:rFonts w:ascii="Open Sans" w:hAnsi="Open Sans"/>
+          <w:color w:val="000000"/>
+          <w:sz w:val="20"/>
+          <w:szCs w:val="20"/>
+        </w:rPr>
+        <w:t>&gt;register();</w:t>
       </w:r>
     </w:p>
     <w:p>

</xml_diff>

<commit_message>
DI isi url coding3
</commit_message>
<xml_diff>
--- a/phalcon.docx
+++ b/phalcon.docx
@@ -5864,18 +5864,7 @@
           <w:sz w:val="20"/>
           <w:szCs w:val="20"/>
         </w:rPr>
-        <w:t xml:space="preserve">        '../app/mod</w:t>
-      </w:r>
-      <w:bookmarkStart w:id="0" w:name="_GoBack"/>
-      <w:bookmarkEnd w:id="0"/>
-      <w:r>
-        <w:rPr>
-          <w:rFonts w:ascii="Open Sans" w:hAnsi="Open Sans"/>
-          <w:color w:val="000000"/>
-          <w:sz w:val="20"/>
-          <w:szCs w:val="20"/>
-        </w:rPr>
-        <w:t>els/'</w:t>
+        <w:t xml:space="preserve">        '../app/models/'</w:t>
       </w:r>
     </w:p>
     <w:p>
@@ -5920,6 +5909,52 @@
         </w:rPr>
         <w:t>&gt;register();</w:t>
       </w:r>
+    </w:p>
+    <w:p>
+      <w:pPr>
+        <w:pStyle w:val="NormalWeb"/>
+        <w:shd w:val="clear" w:color="auto" w:fill="FFFFFF"/>
+        <w:spacing w:after="90" w:line="312" w:lineRule="atLeast"/>
+        <w:rPr>
+          <w:rFonts w:ascii="Open Sans" w:hAnsi="Open Sans"/>
+          <w:color w:val="000000"/>
+          <w:sz w:val="20"/>
+          <w:szCs w:val="20"/>
+        </w:rPr>
+      </w:pPr>
+      <w:r>
+        <w:rPr>
+          <w:rFonts w:ascii="Open Sans" w:hAnsi="Open Sans"/>
+          <w:color w:val="000000"/>
+          <w:sz w:val="20"/>
+          <w:szCs w:val="20"/>
+        </w:rPr>
+        <w:t>//Create a DI</w:t>
+      </w:r>
+    </w:p>
+    <w:p>
+      <w:pPr>
+        <w:pStyle w:val="NormalWeb"/>
+        <w:shd w:val="clear" w:color="auto" w:fill="FFFFFF"/>
+        <w:spacing w:before="0" w:beforeAutospacing="0" w:after="90" w:afterAutospacing="0" w:line="312" w:lineRule="atLeast"/>
+        <w:rPr>
+          <w:rFonts w:ascii="Open Sans" w:hAnsi="Open Sans"/>
+          <w:color w:val="000000"/>
+          <w:sz w:val="20"/>
+          <w:szCs w:val="20"/>
+        </w:rPr>
+      </w:pPr>
+      <w:r>
+        <w:rPr>
+          <w:rFonts w:ascii="Open Sans" w:hAnsi="Open Sans"/>
+          <w:color w:val="000000"/>
+          <w:sz w:val="20"/>
+          <w:szCs w:val="20"/>
+        </w:rPr>
+        <w:t xml:space="preserve">    $di = new FactoryDefault();</w:t>
+      </w:r>
+      <w:bookmarkStart w:id="0" w:name="_GoBack"/>
+      <w:bookmarkEnd w:id="0"/>
     </w:p>
     <w:p>
       <w:pPr>

</xml_diff>

<commit_message>
DI isi url coding4
</commit_message>
<xml_diff>
--- a/phalcon.docx
+++ b/phalcon.docx
@@ -5951,7 +5951,239 @@
           <w:sz w:val="20"/>
           <w:szCs w:val="20"/>
         </w:rPr>
-        <w:t xml:space="preserve">    $di = new FactoryDefault();</w:t>
+        <w:t xml:space="preserve">    $di = new </w:t>
+      </w:r>
+      <w:proofErr w:type="gramStart"/>
+      <w:r>
+        <w:rPr>
+          <w:rFonts w:ascii="Open Sans" w:hAnsi="Open Sans"/>
+          <w:color w:val="000000"/>
+          <w:sz w:val="20"/>
+          <w:szCs w:val="20"/>
+        </w:rPr>
+        <w:t>FactoryDefault(</w:t>
+      </w:r>
+      <w:proofErr w:type="gramEnd"/>
+      <w:r>
+        <w:rPr>
+          <w:rFonts w:ascii="Open Sans" w:hAnsi="Open Sans"/>
+          <w:color w:val="000000"/>
+          <w:sz w:val="20"/>
+          <w:szCs w:val="20"/>
+        </w:rPr>
+        <w:t>);</w:t>
+      </w:r>
+    </w:p>
+    <w:p>
+      <w:pPr>
+        <w:pStyle w:val="NormalWeb"/>
+        <w:shd w:val="clear" w:color="auto" w:fill="FFFFFF"/>
+        <w:spacing w:after="90" w:line="312" w:lineRule="atLeast"/>
+        <w:rPr>
+          <w:rFonts w:ascii="Open Sans" w:hAnsi="Open Sans"/>
+          <w:color w:val="000000"/>
+          <w:sz w:val="20"/>
+          <w:szCs w:val="20"/>
+        </w:rPr>
+      </w:pPr>
+      <w:r>
+        <w:rPr>
+          <w:rFonts w:ascii="Open Sans" w:hAnsi="Open Sans"/>
+          <w:color w:val="000000"/>
+          <w:sz w:val="20"/>
+          <w:szCs w:val="20"/>
+        </w:rPr>
+        <w:t>//Setup view component</w:t>
+      </w:r>
+    </w:p>
+    <w:p>
+      <w:pPr>
+        <w:pStyle w:val="NormalWeb"/>
+        <w:shd w:val="clear" w:color="auto" w:fill="FFFFFF"/>
+        <w:spacing w:after="90" w:line="312" w:lineRule="atLeast"/>
+        <w:rPr>
+          <w:rFonts w:ascii="Open Sans" w:hAnsi="Open Sans"/>
+          <w:color w:val="000000"/>
+          <w:sz w:val="20"/>
+          <w:szCs w:val="20"/>
+        </w:rPr>
+      </w:pPr>
+      <w:r>
+        <w:rPr>
+          <w:rFonts w:ascii="Open Sans" w:hAnsi="Open Sans"/>
+          <w:color w:val="000000"/>
+          <w:sz w:val="20"/>
+          <w:szCs w:val="20"/>
+        </w:rPr>
+        <w:t xml:space="preserve">    $di-&gt;</w:t>
+      </w:r>
+      <w:proofErr w:type="gramStart"/>
+      <w:r>
+        <w:rPr>
+          <w:rFonts w:ascii="Open Sans" w:hAnsi="Open Sans"/>
+          <w:color w:val="000000"/>
+          <w:sz w:val="20"/>
+          <w:szCs w:val="20"/>
+        </w:rPr>
+        <w:t>set(</w:t>
+      </w:r>
+      <w:proofErr w:type="gramEnd"/>
+      <w:r>
+        <w:rPr>
+          <w:rFonts w:ascii="Open Sans" w:hAnsi="Open Sans"/>
+          <w:color w:val="000000"/>
+          <w:sz w:val="20"/>
+          <w:szCs w:val="20"/>
+        </w:rPr>
+        <w:t>'view', function(){</w:t>
+      </w:r>
+    </w:p>
+    <w:p>
+      <w:pPr>
+        <w:pStyle w:val="NormalWeb"/>
+        <w:shd w:val="clear" w:color="auto" w:fill="FFFFFF"/>
+        <w:spacing w:after="90" w:line="312" w:lineRule="atLeast"/>
+        <w:rPr>
+          <w:rFonts w:ascii="Open Sans" w:hAnsi="Open Sans"/>
+          <w:color w:val="000000"/>
+          <w:sz w:val="20"/>
+          <w:szCs w:val="20"/>
+        </w:rPr>
+      </w:pPr>
+      <w:r>
+        <w:rPr>
+          <w:rFonts w:ascii="Open Sans" w:hAnsi="Open Sans"/>
+          <w:color w:val="000000"/>
+          <w:sz w:val="20"/>
+          <w:szCs w:val="20"/>
+        </w:rPr>
+        <w:t xml:space="preserve">        $view = new </w:t>
+      </w:r>
+      <w:proofErr w:type="gramStart"/>
+      <w:r>
+        <w:rPr>
+          <w:rFonts w:ascii="Open Sans" w:hAnsi="Open Sans"/>
+          <w:color w:val="000000"/>
+          <w:sz w:val="20"/>
+          <w:szCs w:val="20"/>
+        </w:rPr>
+        <w:t>View(</w:t>
+      </w:r>
+      <w:proofErr w:type="gramEnd"/>
+      <w:r>
+        <w:rPr>
+          <w:rFonts w:ascii="Open Sans" w:hAnsi="Open Sans"/>
+          <w:color w:val="000000"/>
+          <w:sz w:val="20"/>
+          <w:szCs w:val="20"/>
+        </w:rPr>
+        <w:t>);</w:t>
+      </w:r>
+    </w:p>
+    <w:p>
+      <w:pPr>
+        <w:pStyle w:val="NormalWeb"/>
+        <w:shd w:val="clear" w:color="auto" w:fill="FFFFFF"/>
+        <w:spacing w:after="90" w:line="312" w:lineRule="atLeast"/>
+        <w:rPr>
+          <w:rFonts w:ascii="Open Sans" w:hAnsi="Open Sans"/>
+          <w:color w:val="000000"/>
+          <w:sz w:val="20"/>
+          <w:szCs w:val="20"/>
+        </w:rPr>
+      </w:pPr>
+      <w:r>
+        <w:rPr>
+          <w:rFonts w:ascii="Open Sans" w:hAnsi="Open Sans"/>
+          <w:color w:val="000000"/>
+          <w:sz w:val="20"/>
+          <w:szCs w:val="20"/>
+        </w:rPr>
+        <w:t xml:space="preserve">        $view-&gt;</w:t>
+      </w:r>
+      <w:proofErr w:type="gramStart"/>
+      <w:r>
+        <w:rPr>
+          <w:rFonts w:ascii="Open Sans" w:hAnsi="Open Sans"/>
+          <w:color w:val="000000"/>
+          <w:sz w:val="20"/>
+          <w:szCs w:val="20"/>
+        </w:rPr>
+        <w:t>setViewsDir(</w:t>
+      </w:r>
+      <w:proofErr w:type="gramEnd"/>
+      <w:r>
+        <w:rPr>
+          <w:rFonts w:ascii="Open Sans" w:hAnsi="Open Sans"/>
+          <w:color w:val="000000"/>
+          <w:sz w:val="20"/>
+          <w:szCs w:val="20"/>
+        </w:rPr>
+        <w:t>'../app/views');</w:t>
+      </w:r>
+    </w:p>
+    <w:p>
+      <w:pPr>
+        <w:pStyle w:val="NormalWeb"/>
+        <w:shd w:val="clear" w:color="auto" w:fill="FFFFFF"/>
+        <w:spacing w:after="90" w:line="312" w:lineRule="atLeast"/>
+        <w:rPr>
+          <w:rFonts w:ascii="Open Sans" w:hAnsi="Open Sans"/>
+          <w:color w:val="000000"/>
+          <w:sz w:val="20"/>
+          <w:szCs w:val="20"/>
+        </w:rPr>
+      </w:pPr>
+      <w:r>
+        <w:rPr>
+          <w:rFonts w:ascii="Open Sans" w:hAnsi="Open Sans"/>
+          <w:color w:val="000000"/>
+          <w:sz w:val="20"/>
+          <w:szCs w:val="20"/>
+        </w:rPr>
+        <w:t xml:space="preserve">        </w:t>
+      </w:r>
+      <w:proofErr w:type="gramStart"/>
+      <w:r>
+        <w:rPr>
+          <w:rFonts w:ascii="Open Sans" w:hAnsi="Open Sans"/>
+          <w:color w:val="000000"/>
+          <w:sz w:val="20"/>
+          <w:szCs w:val="20"/>
+        </w:rPr>
+        <w:t>return</w:t>
+      </w:r>
+      <w:proofErr w:type="gramEnd"/>
+      <w:r>
+        <w:rPr>
+          <w:rFonts w:ascii="Open Sans" w:hAnsi="Open Sans"/>
+          <w:color w:val="000000"/>
+          <w:sz w:val="20"/>
+          <w:szCs w:val="20"/>
+        </w:rPr>
+        <w:t xml:space="preserve"> $view;</w:t>
+      </w:r>
+    </w:p>
+    <w:p>
+      <w:pPr>
+        <w:pStyle w:val="NormalWeb"/>
+        <w:shd w:val="clear" w:color="auto" w:fill="FFFFFF"/>
+        <w:spacing w:before="0" w:beforeAutospacing="0" w:after="90" w:afterAutospacing="0" w:line="312" w:lineRule="atLeast"/>
+        <w:rPr>
+          <w:rFonts w:ascii="Open Sans" w:hAnsi="Open Sans"/>
+          <w:color w:val="000000"/>
+          <w:sz w:val="20"/>
+          <w:szCs w:val="20"/>
+        </w:rPr>
+      </w:pPr>
+      <w:r>
+        <w:rPr>
+          <w:rFonts w:ascii="Open Sans" w:hAnsi="Open Sans"/>
+          <w:color w:val="000000"/>
+          <w:sz w:val="20"/>
+          <w:szCs w:val="20"/>
+        </w:rPr>
+        <w:t xml:space="preserve">    });</w:t>
       </w:r>
       <w:bookmarkStart w:id="0" w:name="_GoBack"/>
       <w:bookmarkEnd w:id="0"/>

</xml_diff>

<commit_message>
DI isi url coding5
</commit_message>
<xml_diff>
--- a/phalcon.docx
+++ b/phalcon.docx
@@ -6162,6 +6162,218 @@
           <w:szCs w:val="20"/>
         </w:rPr>
         <w:t xml:space="preserve"> $view;</w:t>
+      </w:r>
+    </w:p>
+    <w:p>
+      <w:pPr>
+        <w:pStyle w:val="NormalWeb"/>
+        <w:shd w:val="clear" w:color="auto" w:fill="FFFFFF"/>
+        <w:spacing w:before="0" w:beforeAutospacing="0" w:after="90" w:afterAutospacing="0" w:line="312" w:lineRule="atLeast"/>
+        <w:rPr>
+          <w:rFonts w:ascii="Open Sans" w:hAnsi="Open Sans"/>
+          <w:color w:val="000000"/>
+          <w:sz w:val="20"/>
+          <w:szCs w:val="20"/>
+        </w:rPr>
+      </w:pPr>
+      <w:r>
+        <w:rPr>
+          <w:rFonts w:ascii="Open Sans" w:hAnsi="Open Sans"/>
+          <w:color w:val="000000"/>
+          <w:sz w:val="20"/>
+          <w:szCs w:val="20"/>
+        </w:rPr>
+        <w:t xml:space="preserve">    });</w:t>
+      </w:r>
+    </w:p>
+    <w:p>
+      <w:pPr>
+        <w:pStyle w:val="NormalWeb"/>
+        <w:shd w:val="clear" w:color="auto" w:fill="FFFFFF"/>
+        <w:spacing w:after="90" w:line="312" w:lineRule="atLeast"/>
+        <w:rPr>
+          <w:rFonts w:ascii="Open Sans" w:hAnsi="Open Sans"/>
+          <w:color w:val="000000"/>
+          <w:sz w:val="20"/>
+          <w:szCs w:val="20"/>
+        </w:rPr>
+      </w:pPr>
+      <w:r>
+        <w:rPr>
+          <w:rFonts w:ascii="Open Sans" w:hAnsi="Open Sans"/>
+          <w:color w:val="000000"/>
+          <w:sz w:val="20"/>
+          <w:szCs w:val="20"/>
+        </w:rPr>
+        <w:t>//Setup base URI</w:t>
+      </w:r>
+    </w:p>
+    <w:p>
+      <w:pPr>
+        <w:pStyle w:val="NormalWeb"/>
+        <w:shd w:val="clear" w:color="auto" w:fill="FFFFFF"/>
+        <w:spacing w:after="90" w:line="312" w:lineRule="atLeast"/>
+        <w:rPr>
+          <w:rFonts w:ascii="Open Sans" w:hAnsi="Open Sans"/>
+          <w:color w:val="000000"/>
+          <w:sz w:val="20"/>
+          <w:szCs w:val="20"/>
+        </w:rPr>
+      </w:pPr>
+      <w:r>
+        <w:rPr>
+          <w:rFonts w:ascii="Open Sans" w:hAnsi="Open Sans"/>
+          <w:color w:val="000000"/>
+          <w:sz w:val="20"/>
+          <w:szCs w:val="20"/>
+        </w:rPr>
+        <w:t xml:space="preserve">    $di-&gt;</w:t>
+      </w:r>
+      <w:proofErr w:type="gramStart"/>
+      <w:r>
+        <w:rPr>
+          <w:rFonts w:ascii="Open Sans" w:hAnsi="Open Sans"/>
+          <w:color w:val="000000"/>
+          <w:sz w:val="20"/>
+          <w:szCs w:val="20"/>
+        </w:rPr>
+        <w:t>set(</w:t>
+      </w:r>
+      <w:proofErr w:type="gramEnd"/>
+      <w:r>
+        <w:rPr>
+          <w:rFonts w:ascii="Open Sans" w:hAnsi="Open Sans"/>
+          <w:color w:val="000000"/>
+          <w:sz w:val="20"/>
+          <w:szCs w:val="20"/>
+        </w:rPr>
+        <w:t>'url', function(){</w:t>
+      </w:r>
+    </w:p>
+    <w:p>
+      <w:pPr>
+        <w:pStyle w:val="NormalWeb"/>
+        <w:shd w:val="clear" w:color="auto" w:fill="FFFFFF"/>
+        <w:spacing w:after="90" w:line="312" w:lineRule="atLeast"/>
+        <w:rPr>
+          <w:rFonts w:ascii="Open Sans" w:hAnsi="Open Sans"/>
+          <w:color w:val="000000"/>
+          <w:sz w:val="20"/>
+          <w:szCs w:val="20"/>
+        </w:rPr>
+      </w:pPr>
+      <w:r>
+        <w:rPr>
+          <w:rFonts w:ascii="Open Sans" w:hAnsi="Open Sans"/>
+          <w:color w:val="000000"/>
+          <w:sz w:val="20"/>
+          <w:szCs w:val="20"/>
+        </w:rPr>
+        <w:t xml:space="preserve">        $url = new </w:t>
+      </w:r>
+      <w:proofErr w:type="gramStart"/>
+      <w:r>
+        <w:rPr>
+          <w:rFonts w:ascii="Open Sans" w:hAnsi="Open Sans"/>
+          <w:color w:val="000000"/>
+          <w:sz w:val="20"/>
+          <w:szCs w:val="20"/>
+        </w:rPr>
+        <w:t>Url(</w:t>
+      </w:r>
+      <w:proofErr w:type="gramEnd"/>
+      <w:r>
+        <w:rPr>
+          <w:rFonts w:ascii="Open Sans" w:hAnsi="Open Sans"/>
+          <w:color w:val="000000"/>
+          <w:sz w:val="20"/>
+          <w:szCs w:val="20"/>
+        </w:rPr>
+        <w:t>);</w:t>
+      </w:r>
+    </w:p>
+    <w:p>
+      <w:pPr>
+        <w:pStyle w:val="NormalWeb"/>
+        <w:shd w:val="clear" w:color="auto" w:fill="FFFFFF"/>
+        <w:spacing w:after="90" w:line="312" w:lineRule="atLeast"/>
+        <w:rPr>
+          <w:rFonts w:ascii="Open Sans" w:hAnsi="Open Sans"/>
+          <w:color w:val="000000"/>
+          <w:sz w:val="20"/>
+          <w:szCs w:val="20"/>
+        </w:rPr>
+      </w:pPr>
+      <w:r>
+        <w:rPr>
+          <w:rFonts w:ascii="Open Sans" w:hAnsi="Open Sans"/>
+          <w:color w:val="000000"/>
+          <w:sz w:val="20"/>
+          <w:szCs w:val="20"/>
+        </w:rPr>
+        <w:t xml:space="preserve">        $url-&gt;</w:t>
+      </w:r>
+      <w:proofErr w:type="gramStart"/>
+      <w:r>
+        <w:rPr>
+          <w:rFonts w:ascii="Open Sans" w:hAnsi="Open Sans"/>
+          <w:color w:val="000000"/>
+          <w:sz w:val="20"/>
+          <w:szCs w:val="20"/>
+        </w:rPr>
+        <w:t>setBaseUri(</w:t>
+      </w:r>
+      <w:proofErr w:type="gramEnd"/>
+      <w:r>
+        <w:rPr>
+          <w:rFonts w:ascii="Open Sans" w:hAnsi="Open Sans"/>
+          <w:color w:val="000000"/>
+          <w:sz w:val="20"/>
+          <w:szCs w:val="20"/>
+        </w:rPr>
+        <w:t>'/tesphalcon/');</w:t>
+      </w:r>
+    </w:p>
+    <w:p>
+      <w:pPr>
+        <w:pStyle w:val="NormalWeb"/>
+        <w:shd w:val="clear" w:color="auto" w:fill="FFFFFF"/>
+        <w:spacing w:after="90" w:line="312" w:lineRule="atLeast"/>
+        <w:rPr>
+          <w:rFonts w:ascii="Open Sans" w:hAnsi="Open Sans"/>
+          <w:color w:val="000000"/>
+          <w:sz w:val="20"/>
+          <w:szCs w:val="20"/>
+        </w:rPr>
+      </w:pPr>
+      <w:r>
+        <w:rPr>
+          <w:rFonts w:ascii="Open Sans" w:hAnsi="Open Sans"/>
+          <w:color w:val="000000"/>
+          <w:sz w:val="20"/>
+          <w:szCs w:val="20"/>
+        </w:rPr>
+        <w:t xml:space="preserve">        </w:t>
+      </w:r>
+      <w:proofErr w:type="gramStart"/>
+      <w:r>
+        <w:rPr>
+          <w:rFonts w:ascii="Open Sans" w:hAnsi="Open Sans"/>
+          <w:color w:val="000000"/>
+          <w:sz w:val="20"/>
+          <w:szCs w:val="20"/>
+        </w:rPr>
+        <w:t>return</w:t>
+      </w:r>
+      <w:proofErr w:type="gramEnd"/>
+      <w:r>
+        <w:rPr>
+          <w:rFonts w:ascii="Open Sans" w:hAnsi="Open Sans"/>
+          <w:color w:val="000000"/>
+          <w:sz w:val="20"/>
+          <w:szCs w:val="20"/>
+        </w:rPr>
+        <w:t xml:space="preserve"> $url;</w:t>
       </w:r>
     </w:p>
     <w:p>

</xml_diff>

<commit_message>
DI isi url coding6
</commit_message>
<xml_diff>
--- a/phalcon.docx
+++ b/phalcon.docx
@@ -6396,6 +6396,167 @@
           <w:szCs w:val="20"/>
         </w:rPr>
         <w:t xml:space="preserve">    });</w:t>
+      </w:r>
+    </w:p>
+    <w:p>
+      <w:pPr>
+        <w:pStyle w:val="NormalWeb"/>
+        <w:shd w:val="clear" w:color="auto" w:fill="FFFFFF"/>
+        <w:spacing w:after="90" w:line="312" w:lineRule="atLeast"/>
+        <w:rPr>
+          <w:rFonts w:ascii="Open Sans" w:hAnsi="Open Sans"/>
+          <w:color w:val="000000"/>
+          <w:sz w:val="20"/>
+          <w:szCs w:val="20"/>
+        </w:rPr>
+      </w:pPr>
+      <w:r>
+        <w:rPr>
+          <w:rFonts w:ascii="Open Sans" w:hAnsi="Open Sans"/>
+          <w:color w:val="000000"/>
+          <w:sz w:val="20"/>
+          <w:szCs w:val="20"/>
+        </w:rPr>
+        <w:t>//Handle the request</w:t>
+      </w:r>
+    </w:p>
+    <w:p>
+      <w:pPr>
+        <w:pStyle w:val="NormalWeb"/>
+        <w:shd w:val="clear" w:color="auto" w:fill="FFFFFF"/>
+        <w:spacing w:after="90" w:line="312" w:lineRule="atLeast"/>
+        <w:rPr>
+          <w:rFonts w:ascii="Open Sans" w:hAnsi="Open Sans"/>
+          <w:color w:val="000000"/>
+          <w:sz w:val="20"/>
+          <w:szCs w:val="20"/>
+        </w:rPr>
+      </w:pPr>
+      <w:r>
+        <w:rPr>
+          <w:rFonts w:ascii="Open Sans" w:hAnsi="Open Sans"/>
+          <w:color w:val="000000"/>
+          <w:sz w:val="20"/>
+          <w:szCs w:val="20"/>
+        </w:rPr>
+        <w:t xml:space="preserve">    $application = new </w:t>
+      </w:r>
+      <w:proofErr w:type="gramStart"/>
+      <w:r>
+        <w:rPr>
+          <w:rFonts w:ascii="Open Sans" w:hAnsi="Open Sans"/>
+          <w:color w:val="000000"/>
+          <w:sz w:val="20"/>
+          <w:szCs w:val="20"/>
+        </w:rPr>
+        <w:t>Application(</w:t>
+      </w:r>
+      <w:proofErr w:type="gramEnd"/>
+      <w:r>
+        <w:rPr>
+          <w:rFonts w:ascii="Open Sans" w:hAnsi="Open Sans"/>
+          <w:color w:val="000000"/>
+          <w:sz w:val="20"/>
+          <w:szCs w:val="20"/>
+        </w:rPr>
+        <w:t>$di);</w:t>
+      </w:r>
+    </w:p>
+    <w:p>
+      <w:pPr>
+        <w:pStyle w:val="NormalWeb"/>
+        <w:shd w:val="clear" w:color="auto" w:fill="FFFFFF"/>
+        <w:spacing w:after="90" w:line="312" w:lineRule="atLeast"/>
+        <w:rPr>
+          <w:rFonts w:ascii="Open Sans" w:hAnsi="Open Sans"/>
+          <w:color w:val="000000"/>
+          <w:sz w:val="20"/>
+          <w:szCs w:val="20"/>
+        </w:rPr>
+      </w:pPr>
+      <w:r>
+        <w:rPr>
+          <w:rFonts w:ascii="Open Sans" w:hAnsi="Open Sans"/>
+          <w:color w:val="000000"/>
+          <w:sz w:val="20"/>
+          <w:szCs w:val="20"/>
+        </w:rPr>
+        <w:t xml:space="preserve">    </w:t>
+      </w:r>
+      <w:proofErr w:type="gramStart"/>
+      <w:r>
+        <w:rPr>
+          <w:rFonts w:ascii="Open Sans" w:hAnsi="Open Sans"/>
+          <w:color w:val="000000"/>
+          <w:sz w:val="20"/>
+          <w:szCs w:val="20"/>
+        </w:rPr>
+        <w:t>echo</w:t>
+      </w:r>
+      <w:proofErr w:type="gramEnd"/>
+      <w:r>
+        <w:rPr>
+          <w:rFonts w:ascii="Open Sans" w:hAnsi="Open Sans"/>
+          <w:color w:val="000000"/>
+          <w:sz w:val="20"/>
+          <w:szCs w:val="20"/>
+        </w:rPr>
+        <w:t xml:space="preserve"> $application-&gt;handle()-&gt;getContent();</w:t>
+      </w:r>
+    </w:p>
+    <w:p>
+      <w:pPr>
+        <w:pStyle w:val="NormalWeb"/>
+        <w:shd w:val="clear" w:color="auto" w:fill="FFFFFF"/>
+        <w:spacing w:after="90" w:line="312" w:lineRule="atLeast"/>
+        <w:rPr>
+          <w:rFonts w:ascii="Open Sans" w:hAnsi="Open Sans"/>
+          <w:color w:val="000000"/>
+          <w:sz w:val="20"/>
+          <w:szCs w:val="20"/>
+        </w:rPr>
+      </w:pPr>
+      <w:r>
+        <w:rPr>
+          <w:rFonts w:ascii="Open Sans" w:hAnsi="Open Sans"/>
+          <w:color w:val="000000"/>
+          <w:sz w:val="20"/>
+          <w:szCs w:val="20"/>
+        </w:rPr>
+        <w:t>}</w:t>
+      </w:r>
+    </w:p>
+    <w:p>
+      <w:pPr>
+        <w:pStyle w:val="NormalWeb"/>
+        <w:shd w:val="clear" w:color="auto" w:fill="FFFFFF"/>
+        <w:spacing w:before="0" w:beforeAutospacing="0" w:after="90" w:afterAutospacing="0" w:line="312" w:lineRule="atLeast"/>
+        <w:rPr>
+          <w:rFonts w:ascii="Open Sans" w:hAnsi="Open Sans"/>
+          <w:color w:val="000000"/>
+          <w:sz w:val="20"/>
+          <w:szCs w:val="20"/>
+        </w:rPr>
+      </w:pPr>
+      <w:proofErr w:type="gramStart"/>
+      <w:r>
+        <w:rPr>
+          <w:rFonts w:ascii="Open Sans" w:hAnsi="Open Sans"/>
+          <w:color w:val="000000"/>
+          <w:sz w:val="20"/>
+          <w:szCs w:val="20"/>
+        </w:rPr>
+        <w:t>catch(</w:t>
+      </w:r>
+      <w:proofErr w:type="gramEnd"/>
+      <w:r>
+        <w:rPr>
+          <w:rFonts w:ascii="Open Sans" w:hAnsi="Open Sans"/>
+          <w:color w:val="000000"/>
+          <w:sz w:val="20"/>
+          <w:szCs w:val="20"/>
+        </w:rPr>
+        <w:t>\Phalcon\Exception $e)</w:t>
       </w:r>
       <w:bookmarkStart w:id="0" w:name="_GoBack"/>
       <w:bookmarkEnd w:id="0"/>

</xml_diff>

<commit_message>
DI isi url coding7
</commit_message>
<xml_diff>
--- a/phalcon.docx
+++ b/phalcon.docx
@@ -6557,6 +6557,92 @@
           <w:szCs w:val="20"/>
         </w:rPr>
         <w:t>\Phalcon\Exception $e)</w:t>
+      </w:r>
+    </w:p>
+    <w:p>
+      <w:pPr>
+        <w:pStyle w:val="NormalWeb"/>
+        <w:shd w:val="clear" w:color="auto" w:fill="FFFFFF"/>
+        <w:spacing w:after="90" w:line="312" w:lineRule="atLeast"/>
+        <w:rPr>
+          <w:rFonts w:ascii="Open Sans" w:hAnsi="Open Sans"/>
+          <w:color w:val="000000"/>
+          <w:sz w:val="20"/>
+          <w:szCs w:val="20"/>
+        </w:rPr>
+      </w:pPr>
+      <w:r>
+        <w:rPr>
+          <w:rFonts w:ascii="Open Sans" w:hAnsi="Open Sans"/>
+          <w:color w:val="000000"/>
+          <w:sz w:val="20"/>
+          <w:szCs w:val="20"/>
+        </w:rPr>
+        <w:t>{</w:t>
+      </w:r>
+    </w:p>
+    <w:p>
+      <w:pPr>
+        <w:pStyle w:val="NormalWeb"/>
+        <w:shd w:val="clear" w:color="auto" w:fill="FFFFFF"/>
+        <w:spacing w:after="90" w:line="312" w:lineRule="atLeast"/>
+        <w:rPr>
+          <w:rFonts w:ascii="Open Sans" w:hAnsi="Open Sans"/>
+          <w:color w:val="000000"/>
+          <w:sz w:val="20"/>
+          <w:szCs w:val="20"/>
+        </w:rPr>
+      </w:pPr>
+      <w:r>
+        <w:rPr>
+          <w:rFonts w:ascii="Open Sans" w:hAnsi="Open Sans"/>
+          <w:color w:val="000000"/>
+          <w:sz w:val="20"/>
+          <w:szCs w:val="20"/>
+        </w:rPr>
+        <w:t xml:space="preserve">    </w:t>
+      </w:r>
+      <w:proofErr w:type="gramStart"/>
+      <w:r>
+        <w:rPr>
+          <w:rFonts w:ascii="Open Sans" w:hAnsi="Open Sans"/>
+          <w:color w:val="000000"/>
+          <w:sz w:val="20"/>
+          <w:szCs w:val="20"/>
+        </w:rPr>
+        <w:t>echo</w:t>
+      </w:r>
+      <w:proofErr w:type="gramEnd"/>
+      <w:r>
+        <w:rPr>
+          <w:rFonts w:ascii="Open Sans" w:hAnsi="Open Sans"/>
+          <w:color w:val="000000"/>
+          <w:sz w:val="20"/>
+          <w:szCs w:val="20"/>
+        </w:rPr>
+        <w:t xml:space="preserve"> "PhalconException: ", $e-&gt;getMessage();</w:t>
+      </w:r>
+    </w:p>
+    <w:p>
+      <w:pPr>
+        <w:pStyle w:val="NormalWeb"/>
+        <w:shd w:val="clear" w:color="auto" w:fill="FFFFFF"/>
+        <w:spacing w:before="0" w:beforeAutospacing="0" w:after="90" w:afterAutospacing="0" w:line="312" w:lineRule="atLeast"/>
+        <w:rPr>
+          <w:rFonts w:ascii="Open Sans" w:hAnsi="Open Sans"/>
+          <w:color w:val="000000"/>
+          <w:sz w:val="20"/>
+          <w:szCs w:val="20"/>
+        </w:rPr>
+      </w:pPr>
+      <w:r>
+        <w:rPr>
+          <w:rFonts w:ascii="Open Sans" w:hAnsi="Open Sans"/>
+          <w:color w:val="000000"/>
+          <w:sz w:val="20"/>
+          <w:szCs w:val="20"/>
+        </w:rPr>
+        <w:t>}</w:t>
       </w:r>
       <w:bookmarkStart w:id="0" w:name="_GoBack"/>
       <w:bookmarkEnd w:id="0"/>

</xml_diff>

<commit_message>
tinggal diberesin sama dirapihin
</commit_message>
<xml_diff>
--- a/phalcon.docx
+++ b/phalcon.docx
@@ -157,7 +157,17 @@
           <w:szCs w:val="27"/>
           <w:shd w:val="clear" w:color="auto" w:fill="FFFFFF"/>
         </w:rPr>
-        <w:t> tidak lama ini tepatnya pada 6 June 2014. Framework ini ditulis dalam bahasa C, C++, dan PHP. Phalcon juga menggunakan pola MVC seperti halnya</w:t>
+        <w:t xml:space="preserve"> tidak lama ini tepatnya pada 6 June 2014. Framework ini ditulis dalam bahasa C, C++, dan PHP. Phalcon juga </w:t>
+      </w:r>
+      <w:r>
+        <w:rPr>
+          <w:color w:val="323232"/>
+          <w:sz w:val="27"/>
+          <w:szCs w:val="27"/>
+          <w:shd w:val="clear" w:color="auto" w:fill="FFFFFF"/>
+        </w:rPr>
+        <w:lastRenderedPageBreak/>
+        <w:t>menggunakan pola MVC seperti halnya</w:t>
       </w:r>
       <w:r>
         <w:rPr>
@@ -311,7 +321,17 @@
           <w:szCs w:val="27"/>
           <w:shd w:val="clear" w:color="auto" w:fill="FFFFFF"/>
         </w:rPr>
-        <w:t>Sebagai framework, Phalcon pun sudah menyediakan berbagai alat perang yang kita butuhkan seperti : ORM, Pagination, Cache, Form Builder, dan Template Engine bernama</w:t>
+        <w:t xml:space="preserve">Sebagai framework, Phalcon pun sudah menyediakan berbagai alat perang yang kita butuhkan seperti : ORM, </w:t>
+      </w:r>
+      <w:r>
+        <w:rPr>
+          <w:color w:val="323232"/>
+          <w:sz w:val="27"/>
+          <w:szCs w:val="27"/>
+          <w:shd w:val="clear" w:color="auto" w:fill="FFFFFF"/>
+        </w:rPr>
+        <w:lastRenderedPageBreak/>
+        <w:t>Pagination, Cache, Form Builder, dan Template Engine bernama</w:t>
       </w:r>
       <w:r>
         <w:rPr>
@@ -505,112 +525,112 @@
           <w:szCs w:val="21"/>
           <w:shd w:val="clear" w:color="auto" w:fill="FFFFFF"/>
         </w:rPr>
+        <w:t>#RHEL</w:t>
+      </w:r>
+    </w:p>
+    <w:p>
+      <w:pPr>
+        <w:rPr>
+          <w:rFonts w:ascii="Segoe UI" w:hAnsi="Segoe UI" w:cs="Segoe UI"/>
+          <w:color w:val="444444"/>
+          <w:sz w:val="21"/>
+          <w:szCs w:val="21"/>
+          <w:shd w:val="clear" w:color="auto" w:fill="FFFFFF"/>
+        </w:rPr>
+      </w:pPr>
+      <w:r>
+        <w:rPr>
+          <w:rFonts w:ascii="Segoe UI" w:hAnsi="Segoe UI" w:cs="Segoe UI"/>
+          <w:color w:val="444444"/>
+          <w:sz w:val="21"/>
+          <w:szCs w:val="21"/>
+          <w:shd w:val="clear" w:color="auto" w:fill="FFFFFF"/>
+        </w:rPr>
+        <w:t>sudo yum install php-devel php-mysql gcc libtool</w:t>
+      </w:r>
+    </w:p>
+    <w:p>
+      <w:pPr>
+        <w:rPr>
+          <w:rFonts w:ascii="Segoe UI" w:hAnsi="Segoe UI" w:cs="Segoe UI"/>
+          <w:color w:val="444444"/>
+          <w:sz w:val="21"/>
+          <w:szCs w:val="21"/>
+          <w:shd w:val="clear" w:color="auto" w:fill="FFFFFF"/>
+        </w:rPr>
+      </w:pPr>
+      <w:r>
+        <w:rPr>
+          <w:rFonts w:ascii="Segoe UI" w:hAnsi="Segoe UI" w:cs="Segoe UI"/>
+          <w:color w:val="444444"/>
+          <w:sz w:val="21"/>
+          <w:szCs w:val="21"/>
+          <w:shd w:val="clear" w:color="auto" w:fill="FFFFFF"/>
+        </w:rPr>
+        <w:t>#Suse</w:t>
+      </w:r>
+    </w:p>
+    <w:p>
+      <w:pPr>
+        <w:rPr>
+          <w:rFonts w:ascii="Segoe UI" w:hAnsi="Segoe UI" w:cs="Segoe UI"/>
+          <w:color w:val="444444"/>
+          <w:sz w:val="21"/>
+          <w:szCs w:val="21"/>
+          <w:shd w:val="clear" w:color="auto" w:fill="FFFFFF"/>
+        </w:rPr>
+      </w:pPr>
+      <w:r>
+        <w:rPr>
+          <w:rFonts w:ascii="Segoe UI" w:hAnsi="Segoe UI" w:cs="Segoe UI"/>
+          <w:color w:val="444444"/>
+          <w:sz w:val="21"/>
+          <w:szCs w:val="21"/>
+          <w:shd w:val="clear" w:color="auto" w:fill="FFFFFF"/>
+        </w:rPr>
+        <w:t>yast2 -i php5-pear php5-devel php5-mysql gcc</w:t>
+      </w:r>
+    </w:p>
+    <w:p>
+      <w:pPr>
+        <w:rPr>
+          <w:rFonts w:ascii="Segoe UI" w:hAnsi="Segoe UI" w:cs="Segoe UI"/>
+          <w:color w:val="444444"/>
+          <w:sz w:val="21"/>
+          <w:szCs w:val="21"/>
+          <w:shd w:val="clear" w:color="auto" w:fill="FFFFFF"/>
+        </w:rPr>
+      </w:pPr>
+      <w:r>
+        <w:rPr>
+          <w:rFonts w:ascii="Segoe UI" w:hAnsi="Segoe UI" w:cs="Segoe UI"/>
+          <w:color w:val="444444"/>
+          <w:sz w:val="21"/>
+          <w:szCs w:val="21"/>
+          <w:shd w:val="clear" w:color="auto" w:fill="FFFFFF"/>
+        </w:rPr>
+        <w:t>#FreeBSD</w:t>
+      </w:r>
+    </w:p>
+    <w:p>
+      <w:pPr>
+        <w:rPr>
+          <w:rFonts w:ascii="Segoe UI" w:hAnsi="Segoe UI" w:cs="Segoe UI"/>
+          <w:color w:val="444444"/>
+          <w:sz w:val="21"/>
+          <w:szCs w:val="21"/>
+          <w:shd w:val="clear" w:color="auto" w:fill="FFFFFF"/>
+        </w:rPr>
+      </w:pPr>
+      <w:r>
+        <w:rPr>
+          <w:rFonts w:ascii="Segoe UI" w:hAnsi="Segoe UI" w:cs="Segoe UI"/>
+          <w:color w:val="444444"/>
+          <w:sz w:val="21"/>
+          <w:szCs w:val="21"/>
+          <w:shd w:val="clear" w:color="auto" w:fill="FFFFFF"/>
+        </w:rPr>
         <w:lastRenderedPageBreak/>
-        <w:t>#RHEL</w:t>
-      </w:r>
-    </w:p>
-    <w:p>
-      <w:pPr>
-        <w:rPr>
-          <w:rFonts w:ascii="Segoe UI" w:hAnsi="Segoe UI" w:cs="Segoe UI"/>
-          <w:color w:val="444444"/>
-          <w:sz w:val="21"/>
-          <w:szCs w:val="21"/>
-          <w:shd w:val="clear" w:color="auto" w:fill="FFFFFF"/>
-        </w:rPr>
-      </w:pPr>
-      <w:r>
-        <w:rPr>
-          <w:rFonts w:ascii="Segoe UI" w:hAnsi="Segoe UI" w:cs="Segoe UI"/>
-          <w:color w:val="444444"/>
-          <w:sz w:val="21"/>
-          <w:szCs w:val="21"/>
-          <w:shd w:val="clear" w:color="auto" w:fill="FFFFFF"/>
-        </w:rPr>
-        <w:t>sudo yum install php-devel php-mysql gcc libtool</w:t>
-      </w:r>
-    </w:p>
-    <w:p>
-      <w:pPr>
-        <w:rPr>
-          <w:rFonts w:ascii="Segoe UI" w:hAnsi="Segoe UI" w:cs="Segoe UI"/>
-          <w:color w:val="444444"/>
-          <w:sz w:val="21"/>
-          <w:szCs w:val="21"/>
-          <w:shd w:val="clear" w:color="auto" w:fill="FFFFFF"/>
-        </w:rPr>
-      </w:pPr>
-      <w:r>
-        <w:rPr>
-          <w:rFonts w:ascii="Segoe UI" w:hAnsi="Segoe UI" w:cs="Segoe UI"/>
-          <w:color w:val="444444"/>
-          <w:sz w:val="21"/>
-          <w:szCs w:val="21"/>
-          <w:shd w:val="clear" w:color="auto" w:fill="FFFFFF"/>
-        </w:rPr>
-        <w:t>#Suse</w:t>
-      </w:r>
-    </w:p>
-    <w:p>
-      <w:pPr>
-        <w:rPr>
-          <w:rFonts w:ascii="Segoe UI" w:hAnsi="Segoe UI" w:cs="Segoe UI"/>
-          <w:color w:val="444444"/>
-          <w:sz w:val="21"/>
-          <w:szCs w:val="21"/>
-          <w:shd w:val="clear" w:color="auto" w:fill="FFFFFF"/>
-        </w:rPr>
-      </w:pPr>
-      <w:r>
-        <w:rPr>
-          <w:rFonts w:ascii="Segoe UI" w:hAnsi="Segoe UI" w:cs="Segoe UI"/>
-          <w:color w:val="444444"/>
-          <w:sz w:val="21"/>
-          <w:szCs w:val="21"/>
-          <w:shd w:val="clear" w:color="auto" w:fill="FFFFFF"/>
-        </w:rPr>
-        <w:t>yast2 -i php5-pear php5-devel php5-mysql gcc</w:t>
-      </w:r>
-    </w:p>
-    <w:p>
-      <w:pPr>
-        <w:rPr>
-          <w:rFonts w:ascii="Segoe UI" w:hAnsi="Segoe UI" w:cs="Segoe UI"/>
-          <w:color w:val="444444"/>
-          <w:sz w:val="21"/>
-          <w:szCs w:val="21"/>
-          <w:shd w:val="clear" w:color="auto" w:fill="FFFFFF"/>
-        </w:rPr>
-      </w:pPr>
-      <w:r>
-        <w:rPr>
-          <w:rFonts w:ascii="Segoe UI" w:hAnsi="Segoe UI" w:cs="Segoe UI"/>
-          <w:color w:val="444444"/>
-          <w:sz w:val="21"/>
-          <w:szCs w:val="21"/>
-          <w:shd w:val="clear" w:color="auto" w:fill="FFFFFF"/>
-        </w:rPr>
-        <w:t>#FreeBSD</w:t>
-      </w:r>
-    </w:p>
-    <w:p>
-      <w:pPr>
-        <w:rPr>
-          <w:rFonts w:ascii="Segoe UI" w:hAnsi="Segoe UI" w:cs="Segoe UI"/>
-          <w:color w:val="444444"/>
-          <w:sz w:val="21"/>
-          <w:szCs w:val="21"/>
-          <w:shd w:val="clear" w:color="auto" w:fill="FFFFFF"/>
-        </w:rPr>
-      </w:pPr>
-      <w:r>
-        <w:rPr>
-          <w:rFonts w:ascii="Segoe UI" w:hAnsi="Segoe UI" w:cs="Segoe UI"/>
-          <w:color w:val="444444"/>
-          <w:sz w:val="21"/>
-          <w:szCs w:val="21"/>
-          <w:shd w:val="clear" w:color="auto" w:fill="FFFFFF"/>
-        </w:rPr>
         <w:t>pkg_add -r phalcon</w:t>
       </w:r>
     </w:p>
@@ -875,6 +895,7 @@
           <w:szCs w:val="21"/>
           <w:shd w:val="clear" w:color="auto" w:fill="FFFFFF"/>
         </w:rPr>
+        <w:lastRenderedPageBreak/>
         <w:t>– GCC compiler</w:t>
       </w:r>
     </w:p>
@@ -1387,6 +1408,7 @@
           <w:szCs w:val="21"/>
           <w:shd w:val="clear" w:color="auto" w:fill="FFFFFF"/>
         </w:rPr>
+        <w:lastRenderedPageBreak/>
         <w:t>Pada browser ketik http://localhost. Kemudian buka phpinfo() , dan cari informasi tentang Phalcon ,bjika sudah ketemu berarti Phalcon Framework telah berhasil terpasang</w:t>
       </w:r>
     </w:p>
@@ -1688,7 +1710,18 @@
           <w:szCs w:val="20"/>
           <w:shd w:val="clear" w:color="auto" w:fill="FFFFFF"/>
         </w:rPr>
-        <w:t>Untuk membuat sebuah project baru dengan Phalcon Framework kita harus membuat foldernya terlebih dahulu. Masuk ke dalam htdocs apache anda, lalu buatlah folder baru dengan struktur sebagai berikut:</w:t>
+        <w:t xml:space="preserve">Untuk membuat sebuah project baru dengan Phalcon Framework </w:t>
+      </w:r>
+      <w:r>
+        <w:rPr>
+          <w:rFonts w:ascii="Open Sans" w:hAnsi="Open Sans"/>
+          <w:color w:val="000000"/>
+          <w:sz w:val="20"/>
+          <w:szCs w:val="20"/>
+          <w:shd w:val="clear" w:color="auto" w:fill="FFFFFF"/>
+        </w:rPr>
+        <w:lastRenderedPageBreak/>
+        <w:t>kita harus membuat foldernya terlebih dahulu. Masuk ke dalam htdocs apache anda, lalu buatlah folder baru dengan struktur sebagai berikut:</w:t>
       </w:r>
     </w:p>
     <w:p>
@@ -1938,18 +1971,7 @@
           <w:szCs w:val="21"/>
           <w:shd w:val="clear" w:color="auto" w:fill="FFFFFF"/>
         </w:rPr>
-        <w:t xml:space="preserve">Jadi apa yang kita miliki di sini adalah folder proyek yang memiliki 2 folder utama: app dan publik. Yang pertama akan menjadi rumah logika aplikasi kita (kebanyakan PHP) sedangkan yang kedua adalah di mana browser kita akan mengarahkan dan diarahkan ke </w:t>
-      </w:r>
-      <w:r>
-        <w:rPr>
-          <w:rFonts w:ascii="Segoe UI" w:hAnsi="Segoe UI" w:cs="Segoe UI"/>
-          <w:color w:val="444444"/>
-          <w:sz w:val="21"/>
-          <w:szCs w:val="21"/>
-          <w:shd w:val="clear" w:color="auto" w:fill="FFFFFF"/>
-        </w:rPr>
-        <w:lastRenderedPageBreak/>
-        <w:t>sumber daya dalam folder app di satu sisi, dan memiliki akses ke semua aset frontend, di sisi lain.</w:t>
+        <w:t>Jadi apa yang kita miliki di sini adalah folder proyek yang memiliki 2 folder utama: app dan publik. Yang pertama akan menjadi rumah logika aplikasi kita (kebanyakan PHP) sedangkan yang kedua adalah di mana browser kita akan mengarahkan dan diarahkan ke sumber daya dalam folder app di satu sisi, dan memiliki akses ke semua aset frontend, di sisi lain.</w:t>
       </w:r>
     </w:p>
     <w:p>
@@ -2004,6 +2026,7 @@
           <w:szCs w:val="21"/>
           <w:shd w:val="clear" w:color="auto" w:fill="FFFFFF"/>
         </w:rPr>
+        <w:lastRenderedPageBreak/>
         <w:t>File Yang pertama dan paling penting yang kita butuhkan untuk membuat adalah file index.php aplikasi kita akan digunakan untuk bootstrap. Buat file ini di public/folder aplikasi kita:</w:t>
       </w:r>
       <w:r>
@@ -3682,7 +3705,6 @@
           <w:szCs w:val="20"/>
           <w:shd w:val="clear" w:color="auto" w:fill="FFFFFF"/>
         </w:rPr>
-        <w:lastRenderedPageBreak/>
         <w:t>Dependency Injection</w:t>
       </w:r>
       <w:r>
@@ -4190,6 +4212,7 @@
           <w:sz w:val="20"/>
           <w:szCs w:val="20"/>
         </w:rPr>
+        <w:lastRenderedPageBreak/>
         <w:t>b. URL</w:t>
       </w:r>
     </w:p>
@@ -4602,6 +4625,7 @@
           <w:sz w:val="20"/>
           <w:szCs w:val="20"/>
         </w:rPr>
+        <w:lastRenderedPageBreak/>
         <w:t xml:space="preserve">    $loader = new Loader();</w:t>
       </w:r>
     </w:p>
@@ -4690,7 +4714,6 @@
           <w:sz w:val="20"/>
           <w:szCs w:val="20"/>
         </w:rPr>
-        <w:lastRenderedPageBreak/>
         <w:t xml:space="preserve">    ))-&gt;register();</w:t>
       </w:r>
     </w:p>
@@ -4933,6 +4956,7 @@
           <w:sz w:val="20"/>
           <w:szCs w:val="20"/>
         </w:rPr>
+        <w:lastRenderedPageBreak/>
         <w:t xml:space="preserve">        $url = new Url();</w:t>
       </w:r>
     </w:p>
@@ -5133,6 +5157,8 @@
         </w:rPr>
         <w:t>{</w:t>
       </w:r>
+      <w:bookmarkStart w:id="0" w:name="_GoBack"/>
+      <w:bookmarkEnd w:id="0"/>
     </w:p>
     <w:p>
       <w:pPr>
@@ -5199,8 +5225,50 @@
         </w:rPr>
         <w:t>Pause.</w:t>
       </w:r>
-      <w:bookmarkStart w:id="0" w:name="_GoBack"/>
-      <w:bookmarkEnd w:id="0"/>
+    </w:p>
+    <w:p>
+      <w:pPr>
+        <w:pStyle w:val="NormalWeb"/>
+        <w:shd w:val="clear" w:color="auto" w:fill="FFFFFF"/>
+        <w:spacing w:before="0" w:beforeAutospacing="0" w:after="90" w:afterAutospacing="0" w:line="312" w:lineRule="atLeast"/>
+        <w:rPr>
+          <w:rFonts w:ascii="Open Sans" w:hAnsi="Open Sans"/>
+          <w:color w:val="000000"/>
+          <w:sz w:val="20"/>
+          <w:szCs w:val="20"/>
+        </w:rPr>
+      </w:pPr>
+      <w:r>
+        <w:rPr>
+          <w:rFonts w:ascii="Open Sans" w:hAnsi="Open Sans"/>
+          <w:color w:val="000000"/>
+          <w:sz w:val="20"/>
+          <w:szCs w:val="20"/>
+        </w:rPr>
+        <w:t>Beresin pake url:</w:t>
+      </w:r>
+    </w:p>
+    <w:p>
+      <w:pPr>
+        <w:pStyle w:val="NormalWeb"/>
+        <w:shd w:val="clear" w:color="auto" w:fill="FFFFFF"/>
+        <w:spacing w:before="0" w:beforeAutospacing="0" w:after="90" w:afterAutospacing="0" w:line="312" w:lineRule="atLeast"/>
+        <w:rPr>
+          <w:rFonts w:ascii="Open Sans" w:hAnsi="Open Sans"/>
+          <w:color w:val="000000"/>
+          <w:sz w:val="20"/>
+          <w:szCs w:val="20"/>
+        </w:rPr>
+      </w:pPr>
+      <w:r>
+        <w:rPr>
+          <w:rFonts w:ascii="Open Sans" w:hAnsi="Open Sans"/>
+          <w:color w:val="000000"/>
+          <w:sz w:val="20"/>
+          <w:szCs w:val="20"/>
+        </w:rPr>
+        <w:t>http://www.klikpedia.com/2015/01/23/membuat-project-baru-dengan-phalcon-framework/</w:t>
+      </w:r>
     </w:p>
     <w:p>
       <w:pPr>

</xml_diff>